<commit_message>
chapter 1 is finished
</commit_message>
<xml_diff>
--- a/docx/01_introduction.docx
+++ b/docx/01_introduction.docx
@@ -1,6 +1,6 @@
 
 <file path=word/document.xml><?xml version="1.0" encoding="utf-8"?>
-<w:document xmlns:wpc="http://schemas.microsoft.com/office/word/2010/wordprocessingCanvas" xmlns:mc="http://schemas.openxmlformats.org/markup-compatibility/2006" xmlns:o="urn:schemas-microsoft-com:office:office" xmlns:r="http://schemas.openxmlformats.org/officeDocument/2006/relationships" xmlns:m="http://schemas.openxmlformats.org/officeDocument/2006/math" xmlns:v="urn:schemas-microsoft-com:vml" xmlns:wp14="http://schemas.microsoft.com/office/word/2010/wordprocessingDrawing" xmlns:wp="http://schemas.openxmlformats.org/drawingml/2006/wordprocessingDrawing" xmlns:w10="urn:schemas-microsoft-com:office:word" xmlns:w="http://schemas.openxmlformats.org/wordprocessingml/2006/main" xmlns:w14="http://schemas.microsoft.com/office/word/2010/wordml" xmlns:wpg="http://schemas.microsoft.com/office/word/2010/wordprocessingGroup" xmlns:wpi="http://schemas.microsoft.com/office/word/2010/wordprocessingInk" xmlns:wne="http://schemas.microsoft.com/office/word/2006/wordml" xmlns:wps="http://schemas.microsoft.com/office/word/2010/wordprocessingShape" mc:Ignorable="w14 wp14">
+<w:document xmlns:wpc="http://schemas.microsoft.com/office/word/2010/wordprocessingCanvas" xmlns:mo="http://schemas.microsoft.com/office/mac/office/2008/main" xmlns:mc="http://schemas.openxmlformats.org/markup-compatibility/2006" xmlns:mv="urn:schemas-microsoft-com:mac:vml" xmlns:o="urn:schemas-microsoft-com:office:office" xmlns:r="http://schemas.openxmlformats.org/officeDocument/2006/relationships" xmlns:m="http://schemas.openxmlformats.org/officeDocument/2006/math" xmlns:v="urn:schemas-microsoft-com:vml" xmlns:wp14="http://schemas.microsoft.com/office/word/2010/wordprocessingDrawing" xmlns:wp="http://schemas.openxmlformats.org/drawingml/2006/wordprocessingDrawing" xmlns:w10="urn:schemas-microsoft-com:office:word" xmlns:w="http://schemas.openxmlformats.org/wordprocessingml/2006/main" xmlns:w14="http://schemas.microsoft.com/office/word/2010/wordml" xmlns:wpg="http://schemas.microsoft.com/office/word/2010/wordprocessingGroup" xmlns:wpi="http://schemas.microsoft.com/office/word/2010/wordprocessingInk" xmlns:wne="http://schemas.microsoft.com/office/word/2006/wordml" xmlns:wps="http://schemas.microsoft.com/office/word/2010/wordprocessingShape" mc:Ignorable="w14 wp14">
   <w:body>
     <w:p>
       <w:pPr>
@@ -68,8 +68,18 @@
           <w:highlight w:val="cyan"/>
           <w:u w:val="single"/>
         </w:rPr>
-        <w:t>Peter Sloterdijk</w:t>
-      </w:r>
+        <w:t xml:space="preserve">Peter </w:t>
+      </w:r>
+      <w:proofErr w:type="spellStart"/>
+      <w:r>
+        <w:rPr>
+          <w:rFonts w:ascii="Georgia" w:hAnsi="Georgia"/>
+          <w:highlight w:val="cyan"/>
+          <w:u w:val="single"/>
+        </w:rPr>
+        <w:t>Sloterdijk</w:t>
+      </w:r>
+      <w:proofErr w:type="spellEnd"/>
       <w:r>
         <w:rPr>
           <w:rFonts w:ascii="Georgia" w:hAnsi="Georgia"/>
@@ -135,7 +145,7 @@
         <w:rPr>
           <w:rFonts w:ascii="Georgia" w:hAnsi="Georgia"/>
         </w:rPr>
-        <w:t xml:space="preserve">: (a) </w:t>
+        <w:t xml:space="preserve">: </w:t>
       </w:r>
       <w:r>
         <w:rPr>
@@ -147,7 +157,7 @@
         <w:rPr>
           <w:rFonts w:ascii="Georgia" w:hAnsi="Georgia"/>
         </w:rPr>
-        <w:t xml:space="preserve"> traditional publication formats, (b) re</w:t>
+        <w:t xml:space="preserve"> traditional publication formats, re</w:t>
       </w:r>
       <w:r>
         <w:rPr>
@@ -159,7 +169,7 @@
         <w:rPr>
           <w:rFonts w:ascii="Georgia" w:hAnsi="Georgia"/>
         </w:rPr>
-        <w:t xml:space="preserve"> editorial and production workflows and (c) re</w:t>
+        <w:t xml:space="preserve"> editorial and production workflows and re</w:t>
       </w:r>
       <w:r>
         <w:rPr>
@@ -197,21 +207,7 @@
         <w:rPr>
           <w:rFonts w:ascii="Georgia" w:hAnsi="Georgia"/>
         </w:rPr>
-        <w:t xml:space="preserve"> </w:t>
-      </w:r>
-    </w:p>
-    <w:p>
-      <w:pPr>
-        <w:pStyle w:val="PlainText"/>
-        <w:rPr>
-          <w:rFonts w:ascii="Georgia" w:hAnsi="Georgia"/>
-        </w:rPr>
-      </w:pPr>
-      <w:r>
-        <w:rPr>
-          <w:rFonts w:ascii="Georgia" w:hAnsi="Georgia"/>
-        </w:rPr>
-        <w:t xml:space="preserve"> </w:t>
+        <w:t xml:space="preserve">  </w:t>
       </w:r>
     </w:p>
     <w:p>
@@ -458,6 +454,7 @@
         </w:rPr>
         <w:t>**</w:t>
       </w:r>
+      <w:proofErr w:type="spellStart"/>
       <w:r>
         <w:rPr>
           <w:rFonts w:ascii="Georgia" w:hAnsi="Georgia"/>
@@ -467,6 +464,7 @@
         </w:rPr>
         <w:t>ebook</w:t>
       </w:r>
+      <w:proofErr w:type="spellEnd"/>
       <w:r>
         <w:rPr>
           <w:rFonts w:ascii="Georgia" w:hAnsi="Georgia"/>
@@ -516,6 +514,7 @@
         </w:rPr>
         <w:t xml:space="preserve"> if many </w:t>
       </w:r>
+      <w:proofErr w:type="spellStart"/>
       <w:r>
         <w:rPr>
           <w:rFonts w:ascii="Georgia" w:hAnsi="Georgia"/>
@@ -524,6 +523,7 @@
         </w:rPr>
         <w:t>ebooks</w:t>
       </w:r>
+      <w:proofErr w:type="spellEnd"/>
       <w:r>
         <w:rPr>
           <w:rFonts w:ascii="Georgia" w:hAnsi="Georgia"/>
@@ -605,7 +605,19 @@
         <w:rPr>
           <w:rFonts w:ascii="Georgia" w:hAnsi="Georgia"/>
         </w:rPr>
-        <w:t xml:space="preserve">Since this Toolkit is </w:t>
+        <w:t>Since this Toolkit</w:t>
+      </w:r>
+      <w:r>
+        <w:rPr>
+          <w:rFonts w:ascii="Georgia" w:hAnsi="Georgia"/>
+        </w:rPr>
+        <w:t xml:space="preserve"> – consisting of this manual and of an online software kit –</w:t>
+      </w:r>
+      <w:r>
+        <w:rPr>
+          <w:rFonts w:ascii="Georgia" w:hAnsi="Georgia"/>
+        </w:rPr>
+        <w:t xml:space="preserve"> is </w:t>
       </w:r>
       <w:r>
         <w:rPr>
@@ -617,7 +629,7 @@
         <w:rPr>
           <w:rFonts w:ascii="Georgia" w:hAnsi="Georgia"/>
         </w:rPr>
-        <w:t xml:space="preserve">publishers who (a) publish visually oriented books in (b) mostly smaller print runs, </w:t>
+        <w:t xml:space="preserve">publishers who publish visually oriented books in mostly smaller print runs, </w:t>
       </w:r>
       <w:r>
         <w:rPr>
@@ -679,37 +691,7 @@
         <w:rPr>
           <w:rFonts w:ascii="Georgia" w:hAnsi="Georgia"/>
         </w:rPr>
-        <w:t xml:space="preserve">, </w:t>
-      </w:r>
-      <w:commentRangeStart w:id="0"/>
-      <w:commentRangeStart w:id="1"/>
-      <w:r>
-        <w:rPr>
-          <w:rFonts w:ascii="Georgia" w:hAnsi="Georgia"/>
-        </w:rPr>
-        <w:t>to disappoint a common expectation</w:t>
-      </w:r>
-      <w:commentRangeEnd w:id="0"/>
-      <w:r>
-        <w:rPr>
-          <w:rStyle w:val="CommentReference"/>
-          <w:rFonts w:asciiTheme="minorHAnsi" w:eastAsiaTheme="minorEastAsia" w:hAnsiTheme="minorHAnsi" w:cstheme="minorBidi"/>
-        </w:rPr>
-        <w:commentReference w:id="0"/>
-      </w:r>
-      <w:commentRangeEnd w:id="1"/>
-      <w:r>
-        <w:rPr>
-          <w:rStyle w:val="CommentReference"/>
-          <w:rFonts w:asciiTheme="minorHAnsi" w:eastAsiaTheme="minorEastAsia" w:hAnsiTheme="minorHAnsi" w:cstheme="minorBidi"/>
-        </w:rPr>
-        <w:commentReference w:id="1"/>
-      </w:r>
-      <w:r>
-        <w:rPr>
-          <w:rFonts w:ascii="Georgia" w:hAnsi="Georgia"/>
-        </w:rPr>
-        <w:t xml:space="preserve">, there is no magic software button that will turn a print book design into an electronic publication just like that. Since the two media are so different, </w:t>
+        <w:t xml:space="preserve"> there is no magic software button that will turn a print book design into an electronic publication just like that. Since the two media are so different, </w:t>
       </w:r>
       <w:r>
         <w:rPr>
@@ -935,6 +917,7 @@
         </w:rPr>
         <w:t xml:space="preserve">when designing for a multitude of different reading devices and </w:t>
       </w:r>
+      <w:proofErr w:type="spellStart"/>
       <w:r>
         <w:rPr>
           <w:rFonts w:ascii="Georgia" w:hAnsi="Georgia"/>
@@ -943,6 +926,7 @@
         </w:rPr>
         <w:t>ebook</w:t>
       </w:r>
+      <w:proofErr w:type="spellEnd"/>
       <w:r>
         <w:rPr>
           <w:rFonts w:ascii="Georgia" w:hAnsi="Georgia"/>
@@ -1411,6 +1395,7 @@
         </w:rPr>
         <w:t xml:space="preserve">in which </w:t>
       </w:r>
+      <w:proofErr w:type="spellStart"/>
       <w:r>
         <w:rPr>
           <w:rFonts w:ascii="Georgia" w:hAnsi="Georgia"/>
@@ -1419,6 +1404,7 @@
         </w:rPr>
         <w:t>ebooks</w:t>
       </w:r>
+      <w:proofErr w:type="spellEnd"/>
       <w:r>
         <w:rPr>
           <w:rFonts w:ascii="Georgia" w:hAnsi="Georgia"/>
@@ -1520,6 +1506,7 @@
         </w:rPr>
         <w:t xml:space="preserve">readers can download and read as individual </w:t>
       </w:r>
+      <w:proofErr w:type="spellStart"/>
       <w:r>
         <w:rPr>
           <w:rFonts w:ascii="Georgia" w:hAnsi="Georgia"/>
@@ -1528,12 +1515,14 @@
         </w:rPr>
         <w:t>ebooks</w:t>
       </w:r>
+      <w:proofErr w:type="spellEnd"/>
       <w:r>
         <w:rPr>
           <w:rFonts w:ascii="Georgia" w:hAnsi="Georgia"/>
         </w:rPr>
         <w:t xml:space="preserve">. An </w:t>
       </w:r>
+      <w:proofErr w:type="spellStart"/>
       <w:r>
         <w:rPr>
           <w:rFonts w:ascii="Georgia" w:hAnsi="Georgia"/>
@@ -1542,6 +1531,7 @@
         </w:rPr>
         <w:t>ebook</w:t>
       </w:r>
+      <w:proofErr w:type="spellEnd"/>
       <w:r>
         <w:rPr>
           <w:rFonts w:ascii="Georgia" w:hAnsi="Georgia"/>
@@ -1946,7 +1936,33 @@
         <w:rPr>
           <w:rFonts w:ascii="Georgia" w:hAnsi="Georgia"/>
         </w:rPr>
-        <w:t xml:space="preserve"> to desktop publishing suites </w:t>
+        <w:t xml:space="preserve"> to </w:t>
+      </w:r>
+      <w:r>
+        <w:rPr>
+          <w:rFonts w:ascii="Georgia" w:hAnsi="Georgia"/>
+        </w:rPr>
+        <w:t>**</w:t>
+      </w:r>
+      <w:r>
+        <w:rPr>
+          <w:rFonts w:ascii="Georgia" w:hAnsi="Georgia"/>
+          <w:b/>
+        </w:rPr>
+        <w:t>desktop publishing</w:t>
+      </w:r>
+      <w:r>
+        <w:rPr>
+          <w:rFonts w:ascii="Georgia" w:hAnsi="Georgia"/>
+          <w:b/>
+        </w:rPr>
+        <w:t>**</w:t>
+      </w:r>
+      <w:r>
+        <w:rPr>
+          <w:rFonts w:ascii="Georgia" w:hAnsi="Georgia"/>
+        </w:rPr>
+        <w:t xml:space="preserve"> suites </w:t>
       </w:r>
       <w:r>
         <w:rPr>
@@ -2001,7 +2017,55 @@
           <w:rFonts w:ascii="Georgia" w:hAnsi="Georgia"/>
           <w:highlight w:val="darkRed"/>
         </w:rPr>
-        <w:t>[![Bloglink](images/dpt_blog_verwijzing.png)](http://networkcultures.org/digitalpublishing/2014/03/28/converting-a-docx-directly-to-epub-using-calibre/ "Link to blog post: Converting a DOCX directly to EPUB using Calibre")( Converting a DOCX directly to EPUB using Calibre)</w:t>
+        <w:t>[![</w:t>
+      </w:r>
+      <w:proofErr w:type="spellStart"/>
+      <w:r>
+        <w:rPr>
+          <w:rFonts w:ascii="Georgia" w:hAnsi="Georgia"/>
+          <w:highlight w:val="darkRed"/>
+        </w:rPr>
+        <w:t>Bloglink</w:t>
+      </w:r>
+      <w:proofErr w:type="spellEnd"/>
+      <w:r>
+        <w:rPr>
+          <w:rFonts w:ascii="Georgia" w:hAnsi="Georgia"/>
+          <w:highlight w:val="darkRed"/>
+        </w:rPr>
+        <w:t xml:space="preserve">](images/dpt_blog_verwijzing.png)](http://networkcultures.org/digitalpublishing/2014/03/28/converting-a-docx-directly-to-epub-using-calibre/ "Link to blog post: Converting a DOCX directly to EPUB using </w:t>
+      </w:r>
+      <w:proofErr w:type="spellStart"/>
+      <w:r>
+        <w:rPr>
+          <w:rFonts w:ascii="Georgia" w:hAnsi="Georgia"/>
+          <w:highlight w:val="darkRed"/>
+        </w:rPr>
+        <w:t>Calibre</w:t>
+      </w:r>
+      <w:proofErr w:type="spellEnd"/>
+      <w:r>
+        <w:rPr>
+          <w:rFonts w:ascii="Georgia" w:hAnsi="Georgia"/>
+          <w:highlight w:val="darkRed"/>
+        </w:rPr>
+        <w:t xml:space="preserve">")( Converting a DOCX directly to EPUB using </w:t>
+      </w:r>
+      <w:proofErr w:type="spellStart"/>
+      <w:r>
+        <w:rPr>
+          <w:rFonts w:ascii="Georgia" w:hAnsi="Georgia"/>
+          <w:highlight w:val="darkRed"/>
+        </w:rPr>
+        <w:t>Calibre</w:t>
+      </w:r>
+      <w:proofErr w:type="spellEnd"/>
+      <w:r>
+        <w:rPr>
+          <w:rFonts w:ascii="Georgia" w:hAnsi="Georgia"/>
+          <w:highlight w:val="darkRed"/>
+        </w:rPr>
+        <w:t>)</w:t>
       </w:r>
       <w:r>
         <w:rPr>
@@ -2028,7 +2092,23 @@
           <w:rFonts w:ascii="Georgia" w:hAnsi="Georgia"/>
           <w:highlight w:val="darkRed"/>
         </w:rPr>
-        <w:t>[![Bloglink](images/dpt_blog_verwijzing.png)](http://networkcultures.org/digitalpublishing/2013/05/21/epub-development-in-adobe-indesign-cs6/ "Link to blog post: NOTES ON EPUB DEVELOPMENT IN ADOBE INDESIGN CS6")(Notes on EPUB Development in Adobe InDesign CS6)</w:t>
+        <w:t>[![</w:t>
+      </w:r>
+      <w:proofErr w:type="spellStart"/>
+      <w:r>
+        <w:rPr>
+          <w:rFonts w:ascii="Georgia" w:hAnsi="Georgia"/>
+          <w:highlight w:val="darkRed"/>
+        </w:rPr>
+        <w:t>Bloglink</w:t>
+      </w:r>
+      <w:proofErr w:type="spellEnd"/>
+      <w:r>
+        <w:rPr>
+          <w:rFonts w:ascii="Georgia" w:hAnsi="Georgia"/>
+          <w:highlight w:val="darkRed"/>
+        </w:rPr>
+        <w:t>](images/dpt_blog_verwijzing.png)](http://networkcultures.org/digitalpublishing/2013/05/21/epub-development-in-adobe-indesign-cs6/ "Link to blog post: NOTES ON EPUB DEVELOPMENT IN ADOBE INDESIGN CS6")(Notes on EPUB Development in Adobe InDesign CS6)</w:t>
       </w:r>
       <w:r>
         <w:rPr>
@@ -2184,6 +2264,7 @@
         </w:rPr>
         <w:t xml:space="preserve">is primarily aimed at publishers who, in most cases, cannot afford to outsource </w:t>
       </w:r>
+      <w:proofErr w:type="spellStart"/>
       <w:r>
         <w:rPr>
           <w:rFonts w:ascii="Georgia" w:hAnsi="Georgia"/>
@@ -2192,6 +2273,7 @@
         </w:rPr>
         <w:t>ebook</w:t>
       </w:r>
+      <w:proofErr w:type="spellEnd"/>
       <w:r>
         <w:rPr>
           <w:rFonts w:ascii="Georgia" w:hAnsi="Georgia"/>
@@ -2384,49 +2466,61 @@
         <w:rPr>
           <w:rFonts w:ascii="Georgia" w:hAnsi="Georgia"/>
         </w:rPr>
-        <w:t xml:space="preserve">independence. The recommendations stem from our practical experience in collaborating with four Dutch art, design and research publishers on electronic publication projects. </w:t>
-      </w:r>
-    </w:p>
-    <w:p>
-      <w:pPr>
-        <w:pStyle w:val="PlainText"/>
-        <w:rPr>
-          <w:rFonts w:ascii="Georgia" w:hAnsi="Georgia"/>
-        </w:rPr>
-      </w:pPr>
-      <w:r>
-        <w:rPr>
-          <w:rFonts w:ascii="Georgia" w:hAnsi="Georgia"/>
-        </w:rPr>
-        <w:t xml:space="preserve"> </w:t>
-      </w:r>
-    </w:p>
-    <w:p>
-      <w:pPr>
-        <w:pStyle w:val="PlainText"/>
-        <w:rPr>
-          <w:rFonts w:ascii="Georgia" w:hAnsi="Georgia"/>
-        </w:rPr>
-      </w:pPr>
-      <w:r>
-        <w:rPr>
-          <w:rFonts w:ascii="Georgia" w:hAnsi="Georgia"/>
-        </w:rPr>
-        <w:t xml:space="preserve"> </w:t>
-      </w:r>
-    </w:p>
-    <w:p>
-      <w:pPr>
-        <w:pStyle w:val="PlainText"/>
-        <w:rPr>
-          <w:rFonts w:ascii="Georgia" w:hAnsi="Georgia"/>
-        </w:rPr>
-      </w:pPr>
-      <w:r>
-        <w:rPr>
-          <w:rFonts w:ascii="Georgia" w:hAnsi="Georgia"/>
-        </w:rPr>
-        <w:t xml:space="preserve"> </w:t>
+        <w:t xml:space="preserve">independence. The recommendations stem from our practical experience in collaborating with four Dutch art, design and research publishers on </w:t>
+      </w:r>
+      <w:r>
+        <w:rPr>
+          <w:rFonts w:ascii="Georgia" w:hAnsi="Georgia"/>
+        </w:rPr>
+        <w:t xml:space="preserve">electronic publication projects: BIS Publishers, </w:t>
+      </w:r>
+      <w:proofErr w:type="spellStart"/>
+      <w:r>
+        <w:rPr>
+          <w:rFonts w:ascii="Georgia" w:hAnsi="Georgia"/>
+        </w:rPr>
+        <w:t>Valiz</w:t>
+      </w:r>
+      <w:proofErr w:type="spellEnd"/>
+      <w:r>
+        <w:rPr>
+          <w:rFonts w:ascii="Georgia" w:hAnsi="Georgia"/>
+        </w:rPr>
+        <w:t xml:space="preserve">, nai010 and Institute of Network Cultures. </w:t>
+      </w:r>
+      <w:r>
+        <w:rPr>
+          <w:rFonts w:ascii="Georgia" w:hAnsi="Georgia"/>
+        </w:rPr>
+        <w:t xml:space="preserve"> </w:t>
+      </w:r>
+    </w:p>
+    <w:p>
+      <w:pPr>
+        <w:pStyle w:val="PlainText"/>
+        <w:rPr>
+          <w:rFonts w:ascii="Georgia" w:hAnsi="Georgia"/>
+        </w:rPr>
+      </w:pPr>
+      <w:r>
+        <w:rPr>
+          <w:rFonts w:ascii="Georgia" w:hAnsi="Georgia"/>
+        </w:rPr>
+        <w:t xml:space="preserve"> </w:t>
+      </w:r>
+    </w:p>
+    <w:p>
+      <w:pPr>
+        <w:pStyle w:val="PlainText"/>
+        <w:rPr>
+          <w:rFonts w:ascii="Georgia" w:hAnsi="Georgia"/>
+        </w:rPr>
+      </w:pPr>
+      <w:r>
+        <w:rPr>
+          <w:rFonts w:ascii="Georgia" w:hAnsi="Georgia"/>
+        </w:rPr>
+        <w:t xml:space="preserve">  </w:t>
       </w:r>
     </w:p>
     <w:p>
@@ -2542,6 +2636,7 @@
         </w:rPr>
         <w:t xml:space="preserve">. No prior knowledge of creating an </w:t>
       </w:r>
+      <w:proofErr w:type="spellStart"/>
       <w:r>
         <w:rPr>
           <w:rFonts w:ascii="Georgia" w:hAnsi="Georgia"/>
@@ -2550,6 +2645,7 @@
         </w:rPr>
         <w:t>ebook</w:t>
       </w:r>
+      <w:proofErr w:type="spellEnd"/>
       <w:r>
         <w:rPr>
           <w:rFonts w:ascii="Georgia" w:hAnsi="Georgia"/>
@@ -2861,35 +2957,35 @@
         <w:rPr>
           <w:rFonts w:ascii="Georgia" w:hAnsi="Georgia"/>
         </w:rPr>
-        <w:t xml:space="preserve"> </w:t>
-      </w:r>
-    </w:p>
-    <w:p>
-      <w:pPr>
-        <w:pStyle w:val="PlainText"/>
-        <w:rPr>
-          <w:rFonts w:ascii="Georgia" w:hAnsi="Georgia"/>
-        </w:rPr>
-      </w:pPr>
-      <w:r>
-        <w:rPr>
-          <w:rFonts w:ascii="Georgia" w:hAnsi="Georgia"/>
-        </w:rPr>
-        <w:t xml:space="preserve"> </w:t>
-      </w:r>
-    </w:p>
-    <w:p>
-      <w:pPr>
-        <w:pStyle w:val="PlainText"/>
-        <w:rPr>
-          <w:rFonts w:ascii="Georgia" w:hAnsi="Georgia"/>
-        </w:rPr>
-      </w:pPr>
-      <w:r>
-        <w:rPr>
-          <w:rFonts w:ascii="Georgia" w:hAnsi="Georgia"/>
-        </w:rPr>
         <w:lastRenderedPageBreak/>
+        <w:t xml:space="preserve"> </w:t>
+      </w:r>
+    </w:p>
+    <w:p>
+      <w:pPr>
+        <w:pStyle w:val="PlainText"/>
+        <w:rPr>
+          <w:rFonts w:ascii="Georgia" w:hAnsi="Georgia"/>
+        </w:rPr>
+      </w:pPr>
+      <w:r>
+        <w:rPr>
+          <w:rFonts w:ascii="Georgia" w:hAnsi="Georgia"/>
+        </w:rPr>
+        <w:t xml:space="preserve"> </w:t>
+      </w:r>
+    </w:p>
+    <w:p>
+      <w:pPr>
+        <w:pStyle w:val="PlainText"/>
+        <w:rPr>
+          <w:rFonts w:ascii="Georgia" w:hAnsi="Georgia"/>
+        </w:rPr>
+      </w:pPr>
+      <w:r>
+        <w:rPr>
+          <w:rFonts w:ascii="Georgia" w:hAnsi="Georgia"/>
+        </w:rPr>
         <w:t xml:space="preserve">## How to use this Toolkit </w:t>
       </w:r>
     </w:p>
@@ -3002,6 +3098,14 @@
           <w:rFonts w:ascii="Georgia" w:hAnsi="Georgia"/>
         </w:rPr>
       </w:pPr>
+    </w:p>
+    <w:p>
+      <w:pPr>
+        <w:pStyle w:val="PlainText"/>
+        <w:rPr>
+          <w:rFonts w:ascii="Georgia" w:hAnsi="Georgia"/>
+        </w:rPr>
+      </w:pPr>
       <w:r>
         <w:rPr>
           <w:rFonts w:ascii="Georgia" w:hAnsi="Georgia"/>
@@ -3068,6 +3172,20 @@
           <w:rFonts w:ascii="Georgia" w:hAnsi="Georgia"/>
         </w:rPr>
       </w:pPr>
+    </w:p>
+    <w:p>
+      <w:pPr>
+        <w:pStyle w:val="PlainText"/>
+        <w:rPr>
+          <w:rFonts w:ascii="Georgia" w:hAnsi="Georgia"/>
+        </w:rPr>
+      </w:pPr>
+      <w:r>
+        <w:rPr>
+          <w:rFonts w:ascii="Georgia" w:hAnsi="Georgia"/>
+        </w:rPr>
+        <w:t xml:space="preserve">After going into the basics of (electronic) publishing in Chapter 2, </w:t>
+      </w:r>
       <w:r>
         <w:rPr>
           <w:rFonts w:ascii="Georgia" w:hAnsi="Georgia"/>
@@ -3096,7 +3214,13 @@
         <w:rPr>
           <w:rFonts w:ascii="Georgia" w:hAnsi="Georgia"/>
         </w:rPr>
-        <w:t>these publications</w:t>
+        <w:t xml:space="preserve">these </w:t>
+      </w:r>
+      <w:r>
+        <w:rPr>
+          <w:rFonts w:ascii="Georgia" w:hAnsi="Georgia"/>
+        </w:rPr>
+        <w:t>publications</w:t>
       </w:r>
       <w:r>
         <w:rPr>
@@ -3146,7 +3270,13 @@
         <w:rPr>
           <w:rFonts w:ascii="Georgia" w:hAnsi="Georgia"/>
         </w:rPr>
-        <w:t xml:space="preserve">, as well as </w:t>
+        <w:t>. In Chapter 4 we focus on</w:t>
+      </w:r>
+      <w:r>
+        <w:rPr>
+          <w:rFonts w:ascii="Georgia" w:hAnsi="Georgia"/>
+        </w:rPr>
+        <w:t xml:space="preserve"> </w:t>
       </w:r>
       <w:r>
         <w:rPr>
@@ -3208,7 +3338,13 @@
         <w:rPr>
           <w:rFonts w:ascii="Georgia" w:hAnsi="Georgia"/>
         </w:rPr>
-        <w:t xml:space="preserve"> and </w:t>
+        <w:t xml:space="preserve"> </w:t>
+      </w:r>
+      <w:r>
+        <w:rPr>
+          <w:rFonts w:ascii="Georgia" w:hAnsi="Georgia"/>
+        </w:rPr>
+        <w:t xml:space="preserve">moving to </w:t>
       </w:r>
       <w:r>
         <w:rPr>
@@ -3220,7 +3356,31 @@
         <w:rPr>
           <w:rFonts w:ascii="Georgia" w:hAnsi="Georgia"/>
         </w:rPr>
-        <w:t xml:space="preserve">distribution platforms. Chapters 4 offers a practical, how-to guide </w:t>
+        <w:t>distribution platforms</w:t>
+      </w:r>
+      <w:r>
+        <w:rPr>
+          <w:rFonts w:ascii="Georgia" w:hAnsi="Georgia"/>
+        </w:rPr>
+        <w:t xml:space="preserve"> in Chapter 5</w:t>
+      </w:r>
+      <w:r>
+        <w:rPr>
+          <w:rFonts w:ascii="Georgia" w:hAnsi="Georgia"/>
+        </w:rPr>
+        <w:t xml:space="preserve">. Chapter </w:t>
+      </w:r>
+      <w:r>
+        <w:rPr>
+          <w:rFonts w:ascii="Georgia" w:hAnsi="Georgia"/>
+        </w:rPr>
+        <w:t>6</w:t>
+      </w:r>
+      <w:r>
+        <w:rPr>
+          <w:rFonts w:ascii="Georgia" w:hAnsi="Georgia"/>
+        </w:rPr>
+        <w:t xml:space="preserve"> offers a practical, how-to guide </w:t>
       </w:r>
       <w:r>
         <w:rPr>
@@ -3244,35 +3404,49 @@
         <w:rPr>
           <w:rFonts w:ascii="Georgia" w:hAnsi="Georgia"/>
         </w:rPr>
-        <w:t xml:space="preserve">scenario) and designing electronic publications for the various scenarios addressed earlier in Chapter 3. Chapter 5 illustrates the concepts with concrete examples from </w:t>
-      </w:r>
-      <w:r>
-        <w:rPr>
-          <w:rFonts w:ascii="Georgia" w:hAnsi="Georgia"/>
-        </w:rPr>
-        <w:t xml:space="preserve">the project </w:t>
-      </w:r>
-      <w:commentRangeStart w:id="2"/>
-      <w:r>
-        <w:rPr>
-          <w:rFonts w:ascii="Georgia" w:hAnsi="Georgia"/>
-        </w:rPr>
-        <w:t xml:space="preserve">The Hybrid Publishing Toolkit For The Arts, A Guide From Print To </w:t>
-      </w:r>
-      <w:r>
-        <w:rPr>
-          <w:rFonts w:ascii="Georgia" w:hAnsi="Georgia"/>
-          <w:u w:val="single"/>
-        </w:rPr>
-        <w:t>Ebooks</w:t>
-      </w:r>
-      <w:commentRangeEnd w:id="2"/>
-      <w:r>
-        <w:rPr>
-          <w:rStyle w:val="CommentReference"/>
-          <w:rFonts w:asciiTheme="minorHAnsi" w:eastAsiaTheme="minorEastAsia" w:hAnsiTheme="minorHAnsi" w:cstheme="minorBidi"/>
-        </w:rPr>
-        <w:commentReference w:id="2"/>
+        <w:t>scenario)</w:t>
+      </w:r>
+      <w:r>
+        <w:rPr>
+          <w:rFonts w:ascii="Georgia" w:hAnsi="Georgia"/>
+        </w:rPr>
+        <w:t xml:space="preserve">; in Chapter 7 we give a step-by-step to creating your own EPUB, </w:t>
+      </w:r>
+      <w:r>
+        <w:rPr>
+          <w:rFonts w:ascii="Georgia" w:hAnsi="Georgia"/>
+        </w:rPr>
+        <w:t>and</w:t>
+      </w:r>
+      <w:r>
+        <w:rPr>
+          <w:rFonts w:ascii="Georgia" w:hAnsi="Georgia"/>
+        </w:rPr>
+        <w:t xml:space="preserve"> finally in Chapter 8 go into</w:t>
+      </w:r>
+      <w:r>
+        <w:rPr>
+          <w:rFonts w:ascii="Georgia" w:hAnsi="Georgia"/>
+        </w:rPr>
+        <w:t xml:space="preserve"> designing electronic publications for the various scenarios addressed earlier.</w:t>
+      </w:r>
+      <w:r>
+        <w:rPr>
+          <w:rFonts w:ascii="Georgia" w:hAnsi="Georgia"/>
+        </w:rPr>
+        <w:t xml:space="preserve"> In Chapter 9 we look into the future of e-publishing. </w:t>
+      </w:r>
+      <w:r>
+        <w:rPr>
+          <w:rFonts w:ascii="Georgia" w:hAnsi="Georgia"/>
+        </w:rPr>
+        <w:t>The manual ends with a glossary and</w:t>
+      </w:r>
+      <w:r>
+        <w:rPr>
+          <w:rFonts w:ascii="Georgia" w:hAnsi="Georgia"/>
+        </w:rPr>
+        <w:t xml:space="preserve"> a description of the developed software within the different project groups</w:t>
       </w:r>
       <w:r>
         <w:rPr>
@@ -3540,7 +3714,35 @@
         <w:rPr>
           <w:rFonts w:ascii="Georgia" w:hAnsi="Georgia"/>
         </w:rPr>
-        <w:t>To answer this research question, the Institute of Network Cultures (lectoraat Netwerkcultuur) of the Amsterdam University of Applied Sciences</w:t>
+        <w:t>To answer this research question, the Institute of Network Cultures (</w:t>
+      </w:r>
+      <w:proofErr w:type="spellStart"/>
+      <w:r>
+        <w:rPr>
+          <w:rFonts w:ascii="Georgia" w:hAnsi="Georgia"/>
+        </w:rPr>
+        <w:t>lectoraat</w:t>
+      </w:r>
+      <w:proofErr w:type="spellEnd"/>
+      <w:r>
+        <w:rPr>
+          <w:rFonts w:ascii="Georgia" w:hAnsi="Georgia"/>
+        </w:rPr>
+        <w:t xml:space="preserve"> </w:t>
+      </w:r>
+      <w:proofErr w:type="spellStart"/>
+      <w:r>
+        <w:rPr>
+          <w:rFonts w:ascii="Georgia" w:hAnsi="Georgia"/>
+        </w:rPr>
+        <w:t>Netwerkcultuur</w:t>
+      </w:r>
+      <w:proofErr w:type="spellEnd"/>
+      <w:r>
+        <w:rPr>
+          <w:rFonts w:ascii="Georgia" w:hAnsi="Georgia"/>
+        </w:rPr>
+        <w:t>) of the Amsterdam University of Applied Sciences</w:t>
       </w:r>
       <w:r>
         <w:rPr>
@@ -3570,7 +3772,21 @@
         <w:rPr>
           <w:rFonts w:ascii="Georgia" w:hAnsi="Georgia"/>
         </w:rPr>
-        <w:t xml:space="preserve"> (kenniscentrum </w:t>
+        <w:t xml:space="preserve"> (</w:t>
+      </w:r>
+      <w:proofErr w:type="spellStart"/>
+      <w:r>
+        <w:rPr>
+          <w:rFonts w:ascii="Georgia" w:hAnsi="Georgia"/>
+        </w:rPr>
+        <w:t>kenniscentrum</w:t>
+      </w:r>
+      <w:proofErr w:type="spellEnd"/>
+      <w:r>
+        <w:rPr>
+          <w:rFonts w:ascii="Georgia" w:hAnsi="Georgia"/>
+        </w:rPr>
+        <w:t xml:space="preserve"> </w:t>
       </w:r>
       <w:r>
         <w:rPr>
@@ -3673,28 +3889,19 @@
         <w:rPr>
           <w:rFonts w:ascii="Georgia" w:hAnsi="Georgia"/>
         </w:rPr>
-        <w:t xml:space="preserve"> publishers, designers and developers, </w:t>
-      </w:r>
-      <w:commentRangeStart w:id="3"/>
-      <w:r>
-        <w:rPr>
-          <w:rFonts w:ascii="Georgia" w:hAnsi="Georgia"/>
-        </w:rPr>
-        <w:t>(research)</w:t>
-      </w:r>
-      <w:commentRangeEnd w:id="3"/>
-      <w:r>
-        <w:rPr>
-          <w:rStyle w:val="CommentReference"/>
-          <w:rFonts w:asciiTheme="minorHAnsi" w:eastAsiaTheme="minorEastAsia" w:hAnsiTheme="minorHAnsi" w:cstheme="minorBidi"/>
-        </w:rPr>
-        <w:commentReference w:id="3"/>
-      </w:r>
-      <w:r>
-        <w:rPr>
-          <w:rFonts w:ascii="Georgia" w:hAnsi="Georgia"/>
-        </w:rPr>
-        <w:t xml:space="preserve"> professors </w:t>
+        <w:t xml:space="preserve"> publishers, designers and developers, research</w:t>
+      </w:r>
+      <w:r>
+        <w:rPr>
+          <w:rFonts w:ascii="Georgia" w:hAnsi="Georgia"/>
+        </w:rPr>
+        <w:t>ers</w:t>
+      </w:r>
+      <w:r>
+        <w:rPr>
+          <w:rFonts w:ascii="Georgia" w:hAnsi="Georgia"/>
+        </w:rPr>
+        <w:t xml:space="preserve"> </w:t>
       </w:r>
       <w:r>
         <w:rPr>
@@ -3772,26 +3979,11 @@
         </w:rPr>
         <w:t xml:space="preserve"> </w:t>
       </w:r>
-      <w:commentRangeStart w:id="4"/>
-      <w:r>
-        <w:rPr>
-          <w:rFonts w:ascii="Georgia" w:hAnsi="Georgia"/>
-        </w:rPr>
-        <w:t>to</w:t>
-      </w:r>
-      <w:r>
-        <w:rPr>
-          <w:rFonts w:ascii="Georgia" w:hAnsi="Georgia"/>
-        </w:rPr>
-        <w:t>olkit</w:t>
-      </w:r>
-      <w:commentRangeEnd w:id="4"/>
-      <w:r>
-        <w:rPr>
-          <w:rStyle w:val="CommentReference"/>
-          <w:rFonts w:asciiTheme="minorHAnsi" w:eastAsiaTheme="minorEastAsia" w:hAnsiTheme="minorHAnsi" w:cstheme="minorBidi"/>
-        </w:rPr>
-        <w:commentReference w:id="4"/>
+      <w:r>
+        <w:rPr>
+          <w:rFonts w:ascii="Georgia" w:hAnsi="Georgia"/>
+        </w:rPr>
+        <w:t>software repository</w:t>
       </w:r>
       <w:r>
         <w:rPr>
@@ -3848,7 +4040,23 @@
           <w:rFonts w:ascii="Georgia" w:hAnsi="Georgia"/>
           <w:highlight w:val="darkRed"/>
         </w:rPr>
-        <w:t>[^DPT-GitHub]</w:t>
+        <w:t>[^DPT-</w:t>
+      </w:r>
+      <w:proofErr w:type="spellStart"/>
+      <w:r>
+        <w:rPr>
+          <w:rFonts w:ascii="Georgia" w:hAnsi="Georgia"/>
+          <w:highlight w:val="darkRed"/>
+        </w:rPr>
+        <w:t>GitHub</w:t>
+      </w:r>
+      <w:proofErr w:type="spellEnd"/>
+      <w:r>
+        <w:rPr>
+          <w:rFonts w:ascii="Georgia" w:hAnsi="Georgia"/>
+          <w:highlight w:val="darkRed"/>
+        </w:rPr>
+        <w:t>]</w:t>
       </w:r>
       <w:r>
         <w:rPr>
@@ -3866,7 +4074,19 @@
         <w:rPr>
           <w:rFonts w:ascii="Georgia" w:hAnsi="Georgia"/>
         </w:rPr>
-        <w:t xml:space="preserve"> one can get hold of code repository, downloading not only the current state of </w:t>
+        <w:t xml:space="preserve"> one can get hold of </w:t>
+      </w:r>
+      <w:r>
+        <w:rPr>
+          <w:rFonts w:ascii="Georgia" w:hAnsi="Georgia"/>
+        </w:rPr>
+        <w:t xml:space="preserve">the </w:t>
+      </w:r>
+      <w:r>
+        <w:rPr>
+          <w:rFonts w:ascii="Georgia" w:hAnsi="Georgia"/>
+        </w:rPr>
+        <w:t xml:space="preserve">code repository, downloading not only the current state of </w:t>
       </w:r>
       <w:r>
         <w:rPr>
@@ -3986,6 +4206,7 @@
         </w:rPr>
         <w:t xml:space="preserve">We are not claiming that all </w:t>
       </w:r>
+      <w:proofErr w:type="spellStart"/>
       <w:r>
         <w:rPr>
           <w:rFonts w:ascii="Georgia" w:hAnsi="Georgia"/>
@@ -3994,6 +4215,7 @@
         </w:rPr>
         <w:t>ebooks</w:t>
       </w:r>
+      <w:proofErr w:type="spellEnd"/>
       <w:r>
         <w:rPr>
           <w:rFonts w:ascii="Georgia" w:hAnsi="Georgia"/>
@@ -4012,6 +4234,7 @@
         </w:rPr>
         <w:t xml:space="preserve">follow this path. We are simply laying out one of the many directions </w:t>
       </w:r>
+      <w:proofErr w:type="spellStart"/>
       <w:r>
         <w:rPr>
           <w:rFonts w:ascii="Georgia" w:hAnsi="Georgia"/>
@@ -4020,6 +4243,7 @@
         </w:rPr>
         <w:t>ebook</w:t>
       </w:r>
+      <w:proofErr w:type="spellEnd"/>
       <w:r>
         <w:rPr>
           <w:rFonts w:ascii="Georgia" w:hAnsi="Georgia"/>
@@ -4038,121 +4262,8 @@
         </w:rPr>
         <w:t xml:space="preserve">into the industry's glossy scenarios of multimedia and interactivity. </w:t>
       </w:r>
-    </w:p>
-    <w:p>
-      <w:pPr>
-        <w:pStyle w:val="PlainText"/>
-        <w:rPr>
-          <w:rFonts w:ascii="Georgia" w:hAnsi="Georgia"/>
-        </w:rPr>
-      </w:pPr>
-      <w:r>
-        <w:rPr>
-          <w:rFonts w:ascii="Georgia" w:hAnsi="Georgia"/>
-        </w:rPr>
-        <w:t xml:space="preserve"> </w:t>
-      </w:r>
-    </w:p>
-    <w:p>
-      <w:pPr>
-        <w:pStyle w:val="PlainText"/>
-        <w:rPr>
-          <w:rFonts w:ascii="Georgia" w:hAnsi="Georgia"/>
-        </w:rPr>
-      </w:pPr>
-      <w:r>
-        <w:rPr>
-          <w:rFonts w:ascii="Georgia" w:hAnsi="Georgia"/>
-        </w:rPr>
-        <w:t xml:space="preserve">Besides </w:t>
-      </w:r>
-      <w:r>
-        <w:rPr>
-          <w:rFonts w:ascii="Georgia" w:hAnsi="Georgia"/>
-        </w:rPr>
-        <w:t xml:space="preserve">this publication and the </w:t>
-      </w:r>
-      <w:commentRangeStart w:id="5"/>
-      <w:r>
-        <w:rPr>
-          <w:rFonts w:ascii="Georgia" w:hAnsi="Georgia"/>
-        </w:rPr>
-        <w:t>toolkit</w:t>
-      </w:r>
-      <w:commentRangeEnd w:id="5"/>
-      <w:r>
-        <w:rPr>
-          <w:rStyle w:val="CommentReference"/>
-          <w:rFonts w:asciiTheme="minorHAnsi" w:eastAsiaTheme="minorEastAsia" w:hAnsiTheme="minorHAnsi" w:cstheme="minorBidi"/>
-        </w:rPr>
-        <w:commentReference w:id="5"/>
-      </w:r>
-      <w:r>
-        <w:rPr>
-          <w:rFonts w:ascii="Georgia" w:hAnsi="Georgia"/>
-        </w:rPr>
-        <w:t xml:space="preserve">, five </w:t>
-      </w:r>
-      <w:r>
-        <w:rPr>
-          <w:rFonts w:ascii="Georgia" w:hAnsi="Georgia"/>
-          <w:highlight w:val="cyan"/>
-          <w:u w:val="single"/>
-        </w:rPr>
-        <w:t>e-publications</w:t>
-      </w:r>
-      <w:r>
-        <w:rPr>
-          <w:rFonts w:ascii="Georgia" w:hAnsi="Georgia"/>
-        </w:rPr>
-        <w:t xml:space="preserve"> of titles </w:t>
-      </w:r>
-      <w:r>
-        <w:rPr>
-          <w:rFonts w:ascii="Georgia" w:hAnsi="Georgia"/>
-        </w:rPr>
-        <w:t xml:space="preserve">drawn from </w:t>
-      </w:r>
-      <w:r>
-        <w:rPr>
-          <w:rFonts w:ascii="Georgia" w:hAnsi="Georgia"/>
-        </w:rPr>
-        <w:t xml:space="preserve">the art and culture </w:t>
-      </w:r>
-      <w:r>
-        <w:rPr>
-          <w:rFonts w:ascii="Georgia" w:hAnsi="Georgia"/>
-        </w:rPr>
-        <w:t xml:space="preserve">collections </w:t>
-      </w:r>
-      <w:r>
-        <w:rPr>
-          <w:rFonts w:ascii="Georgia" w:hAnsi="Georgia"/>
-        </w:rPr>
-        <w:t xml:space="preserve">of the participating publishers were produced and presented on a platform developed for that purpose. </w:t>
-      </w:r>
-    </w:p>
-    <w:p>
-      <w:pPr>
-        <w:pStyle w:val="PlainText"/>
-        <w:rPr>
-          <w:rFonts w:ascii="Georgia" w:hAnsi="Georgia"/>
-        </w:rPr>
-      </w:pPr>
-      <w:r>
-        <w:rPr>
-          <w:rFonts w:ascii="Georgia" w:hAnsi="Georgia"/>
-        </w:rPr>
-        <w:t xml:space="preserve"> </w:t>
-      </w:r>
-    </w:p>
-    <w:p>
-      <w:pPr>
-        <w:pStyle w:val="PlainText"/>
-        <w:rPr>
-          <w:rFonts w:ascii="Georgia" w:hAnsi="Georgia"/>
-        </w:rPr>
-      </w:pPr>
+      <w:bookmarkStart w:id="0" w:name="_GoBack"/>
+      <w:bookmarkEnd w:id="0"/>
       <w:r>
         <w:rPr>
           <w:rFonts w:ascii="Georgia" w:hAnsi="Georgia"/>
@@ -4260,7 +4371,24 @@
           <w:rFonts w:ascii="Georgia" w:hAnsi="Georgia"/>
           <w:highlight w:val="darkRed"/>
         </w:rPr>
-        <w:t>[^DPT-GitHub]</w:t>
+        <w:lastRenderedPageBreak/>
+        <w:t>[^DPT-</w:t>
+      </w:r>
+      <w:proofErr w:type="spellStart"/>
+      <w:r>
+        <w:rPr>
+          <w:rFonts w:ascii="Georgia" w:hAnsi="Georgia"/>
+          <w:highlight w:val="darkRed"/>
+        </w:rPr>
+        <w:t>GitHub</w:t>
+      </w:r>
+      <w:proofErr w:type="spellEnd"/>
+      <w:r>
+        <w:rPr>
+          <w:rFonts w:ascii="Georgia" w:hAnsi="Georgia"/>
+          <w:highlight w:val="darkRed"/>
+        </w:rPr>
+        <w:t>]</w:t>
       </w:r>
       <w:r>
         <w:rPr>
@@ -4291,9 +4419,6 @@
     <w:p>
       <w:pPr>
         <w:pStyle w:val="PlainText"/>
-        <w:rPr>
-          <w:rFonts w:ascii="Georgia" w:hAnsi="Georgia"/>
-        </w:rPr>
       </w:pPr>
       <w:r>
         <w:rPr>
@@ -4321,28 +4446,7 @@
         </w:rPr>
         <w:t>.</w:t>
       </w:r>
-      <w:r>
-        <w:rPr>
-          <w:rFonts w:ascii="Georgia" w:hAnsi="Georgia"/>
-        </w:rPr>
-        <w:t xml:space="preserve"> </w:t>
-      </w:r>
-    </w:p>
-    <w:p>
-      <w:pPr>
-        <w:pStyle w:val="PlainText"/>
-        <w:rPr>
-          <w:rFonts w:ascii="Georgia" w:hAnsi="Georgia"/>
-        </w:rPr>
-        <w:sectPr>
-          <w:pgSz w:w="12240" w:h="15840"/>
-          <w:pgMar w:top="1440" w:right="1319" w:bottom="1440" w:left="1319" w:header="708" w:footer="708" w:gutter="0"/>
-          <w:cols w:space="708"/>
-          <w:docGrid w:linePitch="360"/>
-        </w:sectPr>
-      </w:pPr>
-    </w:p>
-    <w:p/>
+    </w:p>
     <w:sectPr>
       <w:pgSz w:w="12240" w:h="15840"/>
       <w:pgMar w:top="1440" w:right="1440" w:bottom="1440" w:left="1440" w:header="708" w:footer="708" w:gutter="0"/>
@@ -4351,118 +4455,6 @@
     </w:sectPr>
   </w:body>
 </w:document>
-</file>
-
-<file path=word/comments.xml><?xml version="1.0" encoding="utf-8"?>
-<w:comments xmlns:wpc="http://schemas.microsoft.com/office/word/2010/wordprocessingCanvas" xmlns:mc="http://schemas.openxmlformats.org/markup-compatibility/2006" xmlns:o="urn:schemas-microsoft-com:office:office" xmlns:r="http://schemas.openxmlformats.org/officeDocument/2006/relationships" xmlns:m="http://schemas.openxmlformats.org/officeDocument/2006/math" xmlns:v="urn:schemas-microsoft-com:vml" xmlns:wp14="http://schemas.microsoft.com/office/word/2010/wordprocessingDrawing" xmlns:wp="http://schemas.openxmlformats.org/drawingml/2006/wordprocessingDrawing" xmlns:w10="urn:schemas-microsoft-com:office:word" xmlns:w="http://schemas.openxmlformats.org/wordprocessingml/2006/main" xmlns:w14="http://schemas.microsoft.com/office/word/2010/wordml" xmlns:wpg="http://schemas.microsoft.com/office/word/2010/wordprocessingGroup" xmlns:wpi="http://schemas.microsoft.com/office/word/2010/wordprocessingInk" xmlns:wne="http://schemas.microsoft.com/office/word/2006/wordml" xmlns:wps="http://schemas.microsoft.com/office/word/2010/wordprocessingShape" mc:Ignorable="w14 wp14">
-  <w:comment w:id="0" w:author="Amy" w:date="2014-11-16T18:25:00Z" w:initials="Amy">
-    <w:p>
-      <w:pPr>
-        <w:pStyle w:val="CommentText"/>
-      </w:pPr>
-      <w:r>
-        <w:rPr>
-          <w:rStyle w:val="CommentReference"/>
-        </w:rPr>
-        <w:annotationRef/>
-      </w:r>
-      <w:r>
-        <w:t>although i understand the meaning of this, i feel that this expression is awkward sounding. Perhaps deleting this part is sufficient.</w:t>
-      </w:r>
-    </w:p>
-  </w:comment>
-  <w:comment w:id="1" w:author="Joe" w:date="2014-11-20T00:30:00Z" w:initials="Joe">
-    <w:p>
-      <w:pPr>
-        <w:pStyle w:val="CommentText"/>
-      </w:pPr>
-      <w:r>
-        <w:rPr>
-          <w:rStyle w:val="CommentReference"/>
-        </w:rPr>
-        <w:annotationRef/>
-      </w:r>
-      <w:r>
-        <w:t>There is much more that is awkward-sounding in this chapter. I have done a quick edit but the text could still use more work if we have the time. Until then, I don’t find this sentence particularly offending.</w:t>
-      </w:r>
-    </w:p>
-  </w:comment>
-  <w:comment w:id="2" w:author="Joe" w:date="2014-11-16T19:38:00Z" w:initials="Joe">
-    <w:p>
-      <w:pPr>
-        <w:pStyle w:val="CommentText"/>
-      </w:pPr>
-      <w:r>
-        <w:rPr>
-          <w:rStyle w:val="CommentReference"/>
-        </w:rPr>
-        <w:annotationRef/>
-      </w:r>
-      <w:r>
-        <w:t>Some formatting (italics, quotes etc) needed here. what is the standard for project titles?</w:t>
-      </w:r>
-    </w:p>
-  </w:comment>
-  <w:comment w:id="3" w:author="Joe" w:date="2014-11-16T19:35:00Z" w:initials="Joe">
-    <w:p>
-      <w:pPr>
-        <w:pStyle w:val="CommentText"/>
-      </w:pPr>
-      <w:r>
-        <w:rPr>
-          <w:rStyle w:val="CommentReference"/>
-        </w:rPr>
-        <w:annotationRef/>
-      </w:r>
-      <w:r>
-        <w:t>Are the parentheses () necessary?</w:t>
-      </w:r>
-    </w:p>
-  </w:comment>
-  <w:comment w:id="4" w:author="Joe" w:date="2014-11-20T00:31:00Z" w:initials="Joe">
-    <w:p>
-      <w:pPr>
-        <w:pStyle w:val="CommentText"/>
-      </w:pPr>
-      <w:r>
-        <w:rPr>
-          <w:rStyle w:val="CommentReference"/>
-        </w:rPr>
-        <w:annotationRef/>
-      </w:r>
-      <w:r>
-        <w:t>Another toolkit?</w:t>
-      </w:r>
-      <w:r>
-        <w:t xml:space="preserve"> This is confusing.</w:t>
-      </w:r>
-    </w:p>
-  </w:comment>
-  <w:comment w:id="5" w:author="Joe" w:date="2014-11-20T00:31:00Z" w:initials="Joe">
-    <w:p>
-      <w:pPr>
-        <w:pStyle w:val="CommentText"/>
-      </w:pPr>
-      <w:r>
-        <w:rPr>
-          <w:rStyle w:val="CommentReference"/>
-        </w:rPr>
-        <w:annotationRef/>
-      </w:r>
-      <w:r>
-        <w:t>Which toolkit?</w:t>
-      </w:r>
-      <w:r>
-        <w:t xml:space="preserve"> </w:t>
-      </w:r>
-      <w:r>
-        <w:t>This is confusing.</w:t>
-      </w:r>
-      <w:bookmarkStart w:id="6" w:name="_GoBack"/>
-      <w:bookmarkEnd w:id="6"/>
-    </w:p>
-  </w:comment>
-</w:comments>
 </file>
 
 <file path=word/styles.xml><?xml version="1.0" encoding="utf-8"?>
@@ -4482,7 +4474,7 @@
       </w:pPr>
     </w:pPrDefault>
   </w:docDefaults>
-  <w:latentStyles w:defLockedState="0" w:defUIPriority="99" w:defSemiHidden="1" w:defUnhideWhenUsed="1" w:defQFormat="0" w:count="267">
+  <w:latentStyles w:defLockedState="0" w:defUIPriority="99" w:defSemiHidden="1" w:defUnhideWhenUsed="1" w:defQFormat="0" w:count="276">
     <w:lsdException w:name="Normal" w:semiHidden="0" w:uiPriority="0" w:unhideWhenUsed="0" w:qFormat="1"/>
     <w:lsdException w:name="heading 1" w:semiHidden="0" w:uiPriority="9" w:unhideWhenUsed="0" w:qFormat="1"/>
     <w:lsdException w:name="heading 2" w:uiPriority="9" w:qFormat="1"/>
@@ -4780,7 +4772,7 @@
 </file>
 
 <file path=word/stylesWithEffects.xml><?xml version="1.0" encoding="utf-8"?>
-<w:styles xmlns:wpc="http://schemas.microsoft.com/office/word/2010/wordprocessingCanvas" xmlns:mc="http://schemas.openxmlformats.org/markup-compatibility/2006" xmlns:o="urn:schemas-microsoft-com:office:office" xmlns:r="http://schemas.openxmlformats.org/officeDocument/2006/relationships" xmlns:m="http://schemas.openxmlformats.org/officeDocument/2006/math" xmlns:v="urn:schemas-microsoft-com:vml" xmlns:wp14="http://schemas.microsoft.com/office/word/2010/wordprocessingDrawing" xmlns:wp="http://schemas.openxmlformats.org/drawingml/2006/wordprocessingDrawing" xmlns:w10="urn:schemas-microsoft-com:office:word" xmlns:w="http://schemas.openxmlformats.org/wordprocessingml/2006/main" xmlns:w14="http://schemas.microsoft.com/office/word/2010/wordml" xmlns:wpg="http://schemas.microsoft.com/office/word/2010/wordprocessingGroup" xmlns:wpi="http://schemas.microsoft.com/office/word/2010/wordprocessingInk" xmlns:wne="http://schemas.microsoft.com/office/word/2006/wordml" xmlns:wps="http://schemas.microsoft.com/office/word/2010/wordprocessingShape" mc:Ignorable="w14 wp14">
+<w:styles xmlns:wpc="http://schemas.microsoft.com/office/word/2010/wordprocessingCanvas" xmlns:mo="http://schemas.microsoft.com/office/mac/office/2008/main" xmlns:mc="http://schemas.openxmlformats.org/markup-compatibility/2006" xmlns:mv="urn:schemas-microsoft-com:mac:vml" xmlns:o="urn:schemas-microsoft-com:office:office" xmlns:r="http://schemas.openxmlformats.org/officeDocument/2006/relationships" xmlns:m="http://schemas.openxmlformats.org/officeDocument/2006/math" xmlns:v="urn:schemas-microsoft-com:vml" xmlns:wp14="http://schemas.microsoft.com/office/word/2010/wordprocessingDrawing" xmlns:wp="http://schemas.openxmlformats.org/drawingml/2006/wordprocessingDrawing" xmlns:w10="urn:schemas-microsoft-com:office:word" xmlns:w="http://schemas.openxmlformats.org/wordprocessingml/2006/main" xmlns:w14="http://schemas.microsoft.com/office/word/2010/wordml" xmlns:wpg="http://schemas.microsoft.com/office/word/2010/wordprocessingGroup" xmlns:wpi="http://schemas.microsoft.com/office/word/2010/wordprocessingInk" xmlns:wne="http://schemas.microsoft.com/office/word/2006/wordml" xmlns:wps="http://schemas.microsoft.com/office/word/2010/wordprocessingShape" mc:Ignorable="w14 wp14">
   <w:docDefaults>
     <w:rPrDefault>
       <w:rPr>
@@ -4796,7 +4788,7 @@
       </w:pPr>
     </w:pPrDefault>
   </w:docDefaults>
-  <w:latentStyles w:defLockedState="0" w:defUIPriority="99" w:defSemiHidden="1" w:defUnhideWhenUsed="1" w:defQFormat="0" w:count="267">
+  <w:latentStyles w:defLockedState="0" w:defUIPriority="99" w:defSemiHidden="1" w:defUnhideWhenUsed="1" w:defQFormat="0" w:count="276">
     <w:lsdException w:name="Normal" w:semiHidden="0" w:uiPriority="0" w:unhideWhenUsed="0" w:qFormat="1"/>
     <w:lsdException w:name="heading 1" w:semiHidden="0" w:uiPriority="9" w:unhideWhenUsed="0" w:qFormat="1"/>
     <w:lsdException w:name="heading 2" w:uiPriority="9" w:qFormat="1"/>
@@ -5383,7 +5375,7 @@
 </file>
 
 <file path=customXml/itemProps1.xml><?xml version="1.0" encoding="utf-8"?>
-<ds:datastoreItem xmlns:ds="http://schemas.openxmlformats.org/officeDocument/2006/customXml" ds:itemID="{47B76FB0-027E-4EF1-8548-C3B5FD8C42A0}">
+<ds:datastoreItem xmlns:ds="http://schemas.openxmlformats.org/officeDocument/2006/customXml" ds:itemID="{D1D29253-B8C7-F448-87E6-7F060EDDA5C4}">
   <ds:schemaRefs>
     <ds:schemaRef ds:uri="http://schemas.openxmlformats.org/officeDocument/2006/bibliography"/>
   </ds:schemaRefs>

</xml_diff>

<commit_message>
minor edits to chapter 2
a few small (language) changes to miriam's edit of chapter 2
</commit_message>
<xml_diff>
--- a/docx/01_introduction.docx
+++ b/docx/01_introduction.docx
@@ -1,6 +1,6 @@
 
 <file path=word/document.xml><?xml version="1.0" encoding="utf-8"?>
-<w:document xmlns:wpc="http://schemas.microsoft.com/office/word/2010/wordprocessingCanvas" xmlns:mo="http://schemas.microsoft.com/office/mac/office/2008/main" xmlns:mc="http://schemas.openxmlformats.org/markup-compatibility/2006" xmlns:mv="urn:schemas-microsoft-com:mac:vml" xmlns:o="urn:schemas-microsoft-com:office:office" xmlns:r="http://schemas.openxmlformats.org/officeDocument/2006/relationships" xmlns:m="http://schemas.openxmlformats.org/officeDocument/2006/math" xmlns:v="urn:schemas-microsoft-com:vml" xmlns:wp14="http://schemas.microsoft.com/office/word/2010/wordprocessingDrawing" xmlns:wp="http://schemas.openxmlformats.org/drawingml/2006/wordprocessingDrawing" xmlns:w10="urn:schemas-microsoft-com:office:word" xmlns:w="http://schemas.openxmlformats.org/wordprocessingml/2006/main" xmlns:w14="http://schemas.microsoft.com/office/word/2010/wordml" xmlns:wpg="http://schemas.microsoft.com/office/word/2010/wordprocessingGroup" xmlns:wpi="http://schemas.microsoft.com/office/word/2010/wordprocessingInk" xmlns:wne="http://schemas.microsoft.com/office/word/2006/wordml" xmlns:wps="http://schemas.microsoft.com/office/word/2010/wordprocessingShape" mc:Ignorable="w14 wp14">
+<w:document xmlns:wpc="http://schemas.microsoft.com/office/word/2010/wordprocessingCanvas" xmlns:mc="http://schemas.openxmlformats.org/markup-compatibility/2006" xmlns:o="urn:schemas-microsoft-com:office:office" xmlns:r="http://schemas.openxmlformats.org/officeDocument/2006/relationships" xmlns:m="http://schemas.openxmlformats.org/officeDocument/2006/math" xmlns:v="urn:schemas-microsoft-com:vml" xmlns:wp14="http://schemas.microsoft.com/office/word/2010/wordprocessingDrawing" xmlns:wp="http://schemas.openxmlformats.org/drawingml/2006/wordprocessingDrawing" xmlns:w10="urn:schemas-microsoft-com:office:word" xmlns:w="http://schemas.openxmlformats.org/wordprocessingml/2006/main" xmlns:w14="http://schemas.microsoft.com/office/word/2010/wordml" xmlns:wpg="http://schemas.microsoft.com/office/word/2010/wordprocessingGroup" xmlns:wpi="http://schemas.microsoft.com/office/word/2010/wordprocessingInk" xmlns:wne="http://schemas.microsoft.com/office/word/2006/wordml" xmlns:wps="http://schemas.microsoft.com/office/word/2010/wordprocessingShape" mc:Ignorable="w14 wp14">
   <w:body>
     <w:p>
       <w:pPr>
@@ -68,18 +68,8 @@
           <w:highlight w:val="cyan"/>
           <w:u w:val="single"/>
         </w:rPr>
-        <w:t xml:space="preserve">Peter </w:t>
-      </w:r>
-      <w:proofErr w:type="spellStart"/>
-      <w:r>
-        <w:rPr>
-          <w:rFonts w:ascii="Georgia" w:hAnsi="Georgia"/>
-          <w:highlight w:val="cyan"/>
-          <w:u w:val="single"/>
-        </w:rPr>
-        <w:t>Sloterdijk</w:t>
-      </w:r>
-      <w:proofErr w:type="spellEnd"/>
+        <w:t>Peter Sloterdijk</w:t>
+      </w:r>
       <w:r>
         <w:rPr>
           <w:rFonts w:ascii="Georgia" w:hAnsi="Georgia"/>
@@ -145,7 +135,7 @@
         <w:rPr>
           <w:rFonts w:ascii="Georgia" w:hAnsi="Georgia"/>
         </w:rPr>
-        <w:t xml:space="preserve">: </w:t>
+        <w:t xml:space="preserve"> </w:t>
       </w:r>
       <w:r>
         <w:rPr>
@@ -157,31 +147,19 @@
         <w:rPr>
           <w:rFonts w:ascii="Georgia" w:hAnsi="Georgia"/>
         </w:rPr>
-        <w:t xml:space="preserve"> traditional publication formats, re</w:t>
-      </w:r>
-      <w:r>
-        <w:rPr>
-          <w:rFonts w:ascii="Georgia" w:hAnsi="Georgia"/>
-        </w:rPr>
-        <w:t>-think</w:t>
-      </w:r>
-      <w:r>
-        <w:rPr>
-          <w:rFonts w:ascii="Georgia" w:hAnsi="Georgia"/>
-        </w:rPr>
-        <w:t xml:space="preserve"> editorial and production workflows and re</w:t>
-      </w:r>
-      <w:r>
-        <w:rPr>
-          <w:rFonts w:ascii="Georgia" w:hAnsi="Georgia"/>
-        </w:rPr>
-        <w:t>-think</w:t>
-      </w:r>
-      <w:r>
-        <w:rPr>
-          <w:rFonts w:ascii="Georgia" w:hAnsi="Georgia"/>
-        </w:rPr>
-        <w:t xml:space="preserve"> distribution. The changes </w:t>
+        <w:t xml:space="preserve"> traditional publication formats, editorial and production workflows</w:t>
+      </w:r>
+      <w:r>
+        <w:rPr>
+          <w:rFonts w:ascii="Georgia" w:hAnsi="Georgia"/>
+        </w:rPr>
+        <w:t>,</w:t>
+      </w:r>
+      <w:r>
+        <w:rPr>
+          <w:rFonts w:ascii="Georgia" w:hAnsi="Georgia"/>
+        </w:rPr>
+        <w:t xml:space="preserve"> and distribution. The changes </w:t>
       </w:r>
       <w:r>
         <w:rPr>
@@ -454,7 +432,6 @@
         </w:rPr>
         <w:t>**</w:t>
       </w:r>
-      <w:proofErr w:type="spellStart"/>
       <w:r>
         <w:rPr>
           <w:rFonts w:ascii="Georgia" w:hAnsi="Georgia"/>
@@ -464,7 +441,6 @@
         </w:rPr>
         <w:t>ebook</w:t>
       </w:r>
-      <w:proofErr w:type="spellEnd"/>
       <w:r>
         <w:rPr>
           <w:rFonts w:ascii="Georgia" w:hAnsi="Georgia"/>
@@ -514,7 +490,6 @@
         </w:rPr>
         <w:t xml:space="preserve"> if many </w:t>
       </w:r>
-      <w:proofErr w:type="spellStart"/>
       <w:r>
         <w:rPr>
           <w:rFonts w:ascii="Georgia" w:hAnsi="Georgia"/>
@@ -523,7 +498,6 @@
         </w:rPr>
         <w:t>ebooks</w:t>
       </w:r>
-      <w:proofErr w:type="spellEnd"/>
       <w:r>
         <w:rPr>
           <w:rFonts w:ascii="Georgia" w:hAnsi="Georgia"/>
@@ -691,6 +665,12 @@
         <w:rPr>
           <w:rFonts w:ascii="Georgia" w:hAnsi="Georgia"/>
         </w:rPr>
+        <w:t>,</w:t>
+      </w:r>
+      <w:r>
+        <w:rPr>
+          <w:rFonts w:ascii="Georgia" w:hAnsi="Georgia"/>
+        </w:rPr>
         <w:t xml:space="preserve"> there is no magic software button that will turn a print book design into an electronic publication just like that. Since the two media are so different, </w:t>
       </w:r>
       <w:r>
@@ -917,7 +897,6 @@
         </w:rPr>
         <w:t xml:space="preserve">when designing for a multitude of different reading devices and </w:t>
       </w:r>
-      <w:proofErr w:type="spellStart"/>
       <w:r>
         <w:rPr>
           <w:rFonts w:ascii="Georgia" w:hAnsi="Georgia"/>
@@ -926,7 +905,6 @@
         </w:rPr>
         <w:t>ebook</w:t>
       </w:r>
-      <w:proofErr w:type="spellEnd"/>
       <w:r>
         <w:rPr>
           <w:rFonts w:ascii="Georgia" w:hAnsi="Georgia"/>
@@ -1395,7 +1373,6 @@
         </w:rPr>
         <w:t xml:space="preserve">in which </w:t>
       </w:r>
-      <w:proofErr w:type="spellStart"/>
       <w:r>
         <w:rPr>
           <w:rFonts w:ascii="Georgia" w:hAnsi="Georgia"/>
@@ -1404,7 +1381,6 @@
         </w:rPr>
         <w:t>ebooks</w:t>
       </w:r>
-      <w:proofErr w:type="spellEnd"/>
       <w:r>
         <w:rPr>
           <w:rFonts w:ascii="Georgia" w:hAnsi="Georgia"/>
@@ -1506,7 +1482,6 @@
         </w:rPr>
         <w:t xml:space="preserve">readers can download and read as individual </w:t>
       </w:r>
-      <w:proofErr w:type="spellStart"/>
       <w:r>
         <w:rPr>
           <w:rFonts w:ascii="Georgia" w:hAnsi="Georgia"/>
@@ -1515,14 +1490,12 @@
         </w:rPr>
         <w:t>ebooks</w:t>
       </w:r>
-      <w:proofErr w:type="spellEnd"/>
       <w:r>
         <w:rPr>
           <w:rFonts w:ascii="Georgia" w:hAnsi="Georgia"/>
         </w:rPr>
         <w:t xml:space="preserve">. An </w:t>
       </w:r>
-      <w:proofErr w:type="spellStart"/>
       <w:r>
         <w:rPr>
           <w:rFonts w:ascii="Georgia" w:hAnsi="Georgia"/>
@@ -1531,7 +1504,6 @@
         </w:rPr>
         <w:t>ebook</w:t>
       </w:r>
-      <w:proofErr w:type="spellEnd"/>
       <w:r>
         <w:rPr>
           <w:rFonts w:ascii="Georgia" w:hAnsi="Georgia"/>
@@ -2017,55 +1989,7 @@
           <w:rFonts w:ascii="Georgia" w:hAnsi="Georgia"/>
           <w:highlight w:val="darkRed"/>
         </w:rPr>
-        <w:t>[![</w:t>
-      </w:r>
-      <w:proofErr w:type="spellStart"/>
-      <w:r>
-        <w:rPr>
-          <w:rFonts w:ascii="Georgia" w:hAnsi="Georgia"/>
-          <w:highlight w:val="darkRed"/>
-        </w:rPr>
-        <w:t>Bloglink</w:t>
-      </w:r>
-      <w:proofErr w:type="spellEnd"/>
-      <w:r>
-        <w:rPr>
-          <w:rFonts w:ascii="Georgia" w:hAnsi="Georgia"/>
-          <w:highlight w:val="darkRed"/>
-        </w:rPr>
-        <w:t xml:space="preserve">](images/dpt_blog_verwijzing.png)](http://networkcultures.org/digitalpublishing/2014/03/28/converting-a-docx-directly-to-epub-using-calibre/ "Link to blog post: Converting a DOCX directly to EPUB using </w:t>
-      </w:r>
-      <w:proofErr w:type="spellStart"/>
-      <w:r>
-        <w:rPr>
-          <w:rFonts w:ascii="Georgia" w:hAnsi="Georgia"/>
-          <w:highlight w:val="darkRed"/>
-        </w:rPr>
-        <w:t>Calibre</w:t>
-      </w:r>
-      <w:proofErr w:type="spellEnd"/>
-      <w:r>
-        <w:rPr>
-          <w:rFonts w:ascii="Georgia" w:hAnsi="Georgia"/>
-          <w:highlight w:val="darkRed"/>
-        </w:rPr>
-        <w:t xml:space="preserve">")( Converting a DOCX directly to EPUB using </w:t>
-      </w:r>
-      <w:proofErr w:type="spellStart"/>
-      <w:r>
-        <w:rPr>
-          <w:rFonts w:ascii="Georgia" w:hAnsi="Georgia"/>
-          <w:highlight w:val="darkRed"/>
-        </w:rPr>
-        <w:t>Calibre</w:t>
-      </w:r>
-      <w:proofErr w:type="spellEnd"/>
-      <w:r>
-        <w:rPr>
-          <w:rFonts w:ascii="Georgia" w:hAnsi="Georgia"/>
-          <w:highlight w:val="darkRed"/>
-        </w:rPr>
-        <w:t>)</w:t>
+        <w:t>[![Bloglink](images/dpt_blog_verwijzing.png)](http://networkcultures.org/digitalpublishing/2014/03/28/converting-a-docx-directly-to-epub-using-calibre/ "Link to blog post: Converting a DOCX directly to EPUB using Calibre")( Converting a DOCX directly to EPUB using Calibre)</w:t>
       </w:r>
       <w:r>
         <w:rPr>
@@ -2092,23 +2016,7 @@
           <w:rFonts w:ascii="Georgia" w:hAnsi="Georgia"/>
           <w:highlight w:val="darkRed"/>
         </w:rPr>
-        <w:t>[![</w:t>
-      </w:r>
-      <w:proofErr w:type="spellStart"/>
-      <w:r>
-        <w:rPr>
-          <w:rFonts w:ascii="Georgia" w:hAnsi="Georgia"/>
-          <w:highlight w:val="darkRed"/>
-        </w:rPr>
-        <w:t>Bloglink</w:t>
-      </w:r>
-      <w:proofErr w:type="spellEnd"/>
-      <w:r>
-        <w:rPr>
-          <w:rFonts w:ascii="Georgia" w:hAnsi="Georgia"/>
-          <w:highlight w:val="darkRed"/>
-        </w:rPr>
-        <w:t>](images/dpt_blog_verwijzing.png)](http://networkcultures.org/digitalpublishing/2013/05/21/epub-development-in-adobe-indesign-cs6/ "Link to blog post: NOTES ON EPUB DEVELOPMENT IN ADOBE INDESIGN CS6")(Notes on EPUB Development in Adobe InDesign CS6)</w:t>
+        <w:t>[![Bloglink](images/dpt_blog_verwijzing.png)](http://networkcultures.org/digitalpublishing/2013/05/21/epub-development-in-adobe-indesign-cs6/ "Link to blog post: NOTES ON EPUB DEVELOPMENT IN ADOBE INDESIGN CS6")(Notes on EPUB Development in Adobe InDesign CS6)</w:t>
       </w:r>
       <w:r>
         <w:rPr>
@@ -2264,7 +2172,6 @@
         </w:rPr>
         <w:t xml:space="preserve">is primarily aimed at publishers who, in most cases, cannot afford to outsource </w:t>
       </w:r>
-      <w:proofErr w:type="spellStart"/>
       <w:r>
         <w:rPr>
           <w:rFonts w:ascii="Georgia" w:hAnsi="Georgia"/>
@@ -2273,7 +2180,6 @@
         </w:rPr>
         <w:t>ebook</w:t>
       </w:r>
-      <w:proofErr w:type="spellEnd"/>
       <w:r>
         <w:rPr>
           <w:rFonts w:ascii="Georgia" w:hAnsi="Georgia"/>
@@ -2472,585 +2378,21 @@
         <w:rPr>
           <w:rFonts w:ascii="Georgia" w:hAnsi="Georgia"/>
         </w:rPr>
-        <w:t xml:space="preserve">electronic publication projects: BIS Publishers, </w:t>
-      </w:r>
-      <w:proofErr w:type="spellStart"/>
-      <w:r>
-        <w:rPr>
-          <w:rFonts w:ascii="Georgia" w:hAnsi="Georgia"/>
-        </w:rPr>
-        <w:t>Valiz</w:t>
-      </w:r>
-      <w:proofErr w:type="spellEnd"/>
-      <w:r>
-        <w:rPr>
-          <w:rFonts w:ascii="Georgia" w:hAnsi="Georgia"/>
-        </w:rPr>
-        <w:t xml:space="preserve">, nai010 and Institute of Network Cultures. </w:t>
-      </w:r>
-      <w:r>
-        <w:rPr>
-          <w:rFonts w:ascii="Georgia" w:hAnsi="Georgia"/>
-        </w:rPr>
-        <w:t xml:space="preserve"> </w:t>
-      </w:r>
-    </w:p>
-    <w:p>
-      <w:pPr>
-        <w:pStyle w:val="PlainText"/>
-        <w:rPr>
-          <w:rFonts w:ascii="Georgia" w:hAnsi="Georgia"/>
-        </w:rPr>
-      </w:pPr>
-      <w:r>
-        <w:rPr>
-          <w:rFonts w:ascii="Georgia" w:hAnsi="Georgia"/>
-        </w:rPr>
-        <w:t xml:space="preserve"> </w:t>
-      </w:r>
-    </w:p>
-    <w:p>
-      <w:pPr>
-        <w:pStyle w:val="PlainText"/>
-        <w:rPr>
-          <w:rFonts w:ascii="Georgia" w:hAnsi="Georgia"/>
-        </w:rPr>
-      </w:pPr>
-      <w:r>
-        <w:rPr>
-          <w:rFonts w:ascii="Georgia" w:hAnsi="Georgia"/>
-        </w:rPr>
-        <w:t xml:space="preserve">  </w:t>
-      </w:r>
-    </w:p>
-    <w:p>
-      <w:pPr>
-        <w:pStyle w:val="PlainText"/>
-        <w:rPr>
-          <w:rFonts w:ascii="Georgia" w:hAnsi="Georgia"/>
-        </w:rPr>
-      </w:pPr>
-      <w:r>
-        <w:rPr>
-          <w:rFonts w:ascii="Georgia" w:hAnsi="Georgia"/>
-        </w:rPr>
-        <w:t xml:space="preserve">## Whom is this Toolkit written for </w:t>
-      </w:r>
-    </w:p>
-    <w:p>
-      <w:pPr>
-        <w:pStyle w:val="PlainText"/>
-        <w:rPr>
-          <w:rFonts w:ascii="Georgia" w:hAnsi="Georgia"/>
-        </w:rPr>
-      </w:pPr>
-      <w:r>
-        <w:rPr>
-          <w:rFonts w:ascii="Georgia" w:hAnsi="Georgia"/>
-        </w:rPr>
-        <w:t xml:space="preserve"> </w:t>
-      </w:r>
-    </w:p>
-    <w:p>
-      <w:pPr>
-        <w:pStyle w:val="PlainText"/>
-        <w:rPr>
-          <w:rFonts w:ascii="Georgia" w:hAnsi="Georgia"/>
-        </w:rPr>
-      </w:pPr>
-      <w:r>
-        <w:rPr>
-          <w:rFonts w:ascii="Georgia" w:hAnsi="Georgia"/>
-        </w:rPr>
-        <w:t>You may be a publisher, a designer</w:t>
-      </w:r>
-      <w:r>
-        <w:rPr>
-          <w:rFonts w:ascii="Georgia" w:hAnsi="Georgia"/>
-        </w:rPr>
-        <w:t>,</w:t>
-      </w:r>
-      <w:r>
-        <w:rPr>
-          <w:rFonts w:ascii="Georgia" w:hAnsi="Georgia"/>
-        </w:rPr>
-        <w:t xml:space="preserve"> or someone who is just starting out with making books. You probably identify with or work in the arts. You may hope to </w:t>
-      </w:r>
-      <w:r>
-        <w:rPr>
-          <w:rFonts w:ascii="Georgia" w:hAnsi="Georgia"/>
-        </w:rPr>
-        <w:t xml:space="preserve">find </w:t>
-      </w:r>
-      <w:r>
-        <w:rPr>
-          <w:rFonts w:ascii="Georgia" w:hAnsi="Georgia"/>
-        </w:rPr>
-        <w:t xml:space="preserve">answers, </w:t>
-      </w:r>
-      <w:r>
-        <w:rPr>
-          <w:rFonts w:ascii="Georgia" w:hAnsi="Georgia"/>
-        </w:rPr>
-        <w:t xml:space="preserve">gain </w:t>
-      </w:r>
-      <w:r>
-        <w:rPr>
-          <w:rFonts w:ascii="Georgia" w:hAnsi="Georgia"/>
-        </w:rPr>
-        <w:t xml:space="preserve">knowledge, </w:t>
-      </w:r>
-      <w:r>
-        <w:rPr>
-          <w:rFonts w:ascii="Georgia" w:hAnsi="Georgia"/>
-        </w:rPr>
-        <w:t xml:space="preserve">pick up some </w:t>
-      </w:r>
-      <w:r>
-        <w:rPr>
-          <w:rFonts w:ascii="Georgia" w:hAnsi="Georgia"/>
-        </w:rPr>
-        <w:t>tips, and consult various resources. This Toolkit intends to provide all</w:t>
-      </w:r>
-      <w:r>
-        <w:rPr>
-          <w:rFonts w:ascii="Georgia" w:hAnsi="Georgia"/>
-        </w:rPr>
-        <w:t xml:space="preserve"> of that</w:t>
-      </w:r>
-      <w:r>
-        <w:rPr>
-          <w:rFonts w:ascii="Georgia" w:hAnsi="Georgia"/>
-        </w:rPr>
-        <w:t xml:space="preserve">. The overall focus is on pragmatic solutions for publishers within the </w:t>
-      </w:r>
-      <w:r>
-        <w:rPr>
-          <w:rFonts w:ascii="Georgia" w:hAnsi="Georgia"/>
-        </w:rPr>
-        <w:t>sector of art and culture</w:t>
-      </w:r>
-      <w:r>
-        <w:rPr>
-          <w:rFonts w:ascii="Georgia" w:hAnsi="Georgia"/>
-        </w:rPr>
-        <w:t xml:space="preserve">. No prior knowledge of creating an </w:t>
-      </w:r>
-      <w:proofErr w:type="spellStart"/>
+        <w:t xml:space="preserve">electronic publication projects: </w:t>
+      </w:r>
       <w:r>
         <w:rPr>
           <w:rFonts w:ascii="Georgia" w:hAnsi="Georgia"/>
           <w:highlight w:val="cyan"/>
           <w:u w:val="single"/>
         </w:rPr>
-        <w:t>ebook</w:t>
-      </w:r>
-      <w:proofErr w:type="spellEnd"/>
-      <w:r>
-        <w:rPr>
-          <w:rFonts w:ascii="Georgia" w:hAnsi="Georgia"/>
-        </w:rPr>
-        <w:t xml:space="preserve"> is required – </w:t>
-      </w:r>
-      <w:r>
-        <w:rPr>
-          <w:rFonts w:ascii="Georgia" w:hAnsi="Georgia"/>
-        </w:rPr>
-        <w:t>having said that</w:t>
-      </w:r>
-      <w:r>
-        <w:rPr>
-          <w:rFonts w:ascii="Georgia" w:hAnsi="Georgia"/>
-        </w:rPr>
-        <w:t xml:space="preserve">, a familiarity </w:t>
-      </w:r>
-      <w:r>
-        <w:rPr>
-          <w:rFonts w:ascii="Georgia" w:hAnsi="Georgia"/>
-        </w:rPr>
-        <w:t xml:space="preserve">with </w:t>
-      </w:r>
-      <w:r>
-        <w:rPr>
-          <w:rFonts w:ascii="Georgia" w:hAnsi="Georgia"/>
-        </w:rPr>
-        <w:t xml:space="preserve">various computer software </w:t>
-      </w:r>
-      <w:r>
-        <w:rPr>
-          <w:rFonts w:ascii="Georgia" w:hAnsi="Georgia"/>
-        </w:rPr>
-        <w:t xml:space="preserve">applications </w:t>
-      </w:r>
-      <w:r>
-        <w:rPr>
-          <w:rFonts w:ascii="Georgia" w:hAnsi="Georgia"/>
-        </w:rPr>
-        <w:t xml:space="preserve">is helpful, as is the willingness to learn and the inquisitive curiosity to look beyond this guide for </w:t>
-      </w:r>
-      <w:r>
-        <w:rPr>
-          <w:rFonts w:ascii="Georgia" w:hAnsi="Georgia"/>
-        </w:rPr>
-        <w:t xml:space="preserve">specific </w:t>
-      </w:r>
-      <w:r>
-        <w:rPr>
-          <w:rFonts w:ascii="Georgia" w:hAnsi="Georgia"/>
-        </w:rPr>
-        <w:t xml:space="preserve">answers. This publication is not a tutorial on how to make an electronic publication, it merely intends to </w:t>
-      </w:r>
-      <w:r>
-        <w:rPr>
-          <w:rFonts w:ascii="Georgia" w:hAnsi="Georgia"/>
-        </w:rPr>
-        <w:t xml:space="preserve">provide </w:t>
-      </w:r>
-      <w:r>
-        <w:rPr>
-          <w:rFonts w:ascii="Georgia" w:hAnsi="Georgia"/>
-        </w:rPr>
-        <w:t xml:space="preserve">the reader </w:t>
-      </w:r>
-      <w:r>
-        <w:rPr>
-          <w:rFonts w:ascii="Georgia" w:hAnsi="Georgia"/>
-        </w:rPr>
-        <w:t xml:space="preserve">with </w:t>
-      </w:r>
-      <w:r>
-        <w:rPr>
-          <w:rFonts w:ascii="Georgia" w:hAnsi="Georgia"/>
-        </w:rPr>
-        <w:t xml:space="preserve">guidance on how to make a first attempt at creating an electronic publication. </w:t>
-      </w:r>
-    </w:p>
-    <w:p>
-      <w:pPr>
-        <w:pStyle w:val="PlainText"/>
-        <w:rPr>
-          <w:rFonts w:ascii="Georgia" w:hAnsi="Georgia"/>
-        </w:rPr>
-      </w:pPr>
-      <w:r>
-        <w:rPr>
-          <w:rFonts w:ascii="Georgia" w:hAnsi="Georgia"/>
-        </w:rPr>
-        <w:t xml:space="preserve"> </w:t>
-      </w:r>
-    </w:p>
-    <w:p>
-      <w:pPr>
-        <w:pStyle w:val="PlainText"/>
-        <w:rPr>
-          <w:rFonts w:ascii="Georgia" w:hAnsi="Georgia"/>
-        </w:rPr>
-      </w:pPr>
-      <w:r>
-        <w:rPr>
-          <w:rFonts w:ascii="Georgia" w:hAnsi="Georgia"/>
-        </w:rPr>
-        <w:t xml:space="preserve">As </w:t>
-      </w:r>
-      <w:r>
-        <w:rPr>
-          <w:rFonts w:ascii="Georgia" w:hAnsi="Georgia"/>
-        </w:rPr>
-        <w:t>we said at the beginning of this introduction,</w:t>
-      </w:r>
-      <w:r>
-        <w:rPr>
-          <w:rFonts w:ascii="Georgia" w:hAnsi="Georgia"/>
-        </w:rPr>
-        <w:t xml:space="preserve"> </w:t>
-      </w:r>
-      <w:r>
-        <w:rPr>
-          <w:rFonts w:ascii="Georgia" w:hAnsi="Georgia"/>
-          <w:highlight w:val="lightGray"/>
-        </w:rPr>
-        <w:t>'you must change your life'</w:t>
-      </w:r>
-      <w:r>
-        <w:rPr>
-          <w:rFonts w:ascii="Georgia" w:hAnsi="Georgia"/>
-        </w:rPr>
-        <w:t xml:space="preserve">, so there </w:t>
-      </w:r>
-      <w:r>
-        <w:rPr>
-          <w:rFonts w:ascii="Georgia" w:hAnsi="Georgia"/>
-        </w:rPr>
-        <w:t xml:space="preserve">may be something of a </w:t>
-      </w:r>
-      <w:r>
-        <w:rPr>
-          <w:rFonts w:ascii="Georgia" w:hAnsi="Georgia"/>
-        </w:rPr>
-        <w:t xml:space="preserve">culture shock </w:t>
-      </w:r>
-      <w:r>
-        <w:rPr>
-          <w:rFonts w:ascii="Georgia" w:hAnsi="Georgia"/>
-        </w:rPr>
-        <w:t xml:space="preserve">while </w:t>
-      </w:r>
-      <w:r>
-        <w:rPr>
-          <w:rFonts w:ascii="Georgia" w:hAnsi="Georgia"/>
-        </w:rPr>
-        <w:t xml:space="preserve">reading through this document. If electronic publishing </w:t>
-      </w:r>
-      <w:r>
-        <w:rPr>
-          <w:rFonts w:ascii="Georgia" w:hAnsi="Georgia"/>
-        </w:rPr>
-        <w:t xml:space="preserve">is to be no more than </w:t>
-      </w:r>
-      <w:r>
-        <w:rPr>
-          <w:rFonts w:ascii="Georgia" w:hAnsi="Georgia"/>
-        </w:rPr>
-        <w:t xml:space="preserve">an afterthought in the production chain and </w:t>
-      </w:r>
-      <w:r>
-        <w:rPr>
-          <w:rFonts w:ascii="Georgia" w:hAnsi="Georgia"/>
-        </w:rPr>
-        <w:t xml:space="preserve">the </w:t>
-      </w:r>
-      <w:r>
-        <w:rPr>
-          <w:rFonts w:ascii="Georgia" w:hAnsi="Georgia"/>
-        </w:rPr>
-        <w:t xml:space="preserve">product portfolio, the </w:t>
-      </w:r>
-      <w:r>
-        <w:rPr>
-          <w:rFonts w:ascii="Georgia" w:hAnsi="Georgia"/>
-        </w:rPr>
-        <w:t xml:space="preserve">amount of </w:t>
-      </w:r>
-      <w:r>
-        <w:rPr>
-          <w:rFonts w:ascii="Georgia" w:hAnsi="Georgia"/>
-        </w:rPr>
-        <w:t xml:space="preserve">change </w:t>
-      </w:r>
-      <w:r>
-        <w:rPr>
-          <w:rFonts w:ascii="Georgia" w:hAnsi="Georgia"/>
-        </w:rPr>
-        <w:t xml:space="preserve">may </w:t>
-      </w:r>
-      <w:r>
-        <w:rPr>
-          <w:rFonts w:ascii="Georgia" w:hAnsi="Georgia"/>
-        </w:rPr>
-        <w:t xml:space="preserve">be </w:t>
-      </w:r>
-      <w:r>
-        <w:rPr>
-          <w:rFonts w:ascii="Georgia" w:hAnsi="Georgia"/>
-        </w:rPr>
-        <w:t>relatively small</w:t>
-      </w:r>
-      <w:r>
-        <w:rPr>
-          <w:rFonts w:ascii="Georgia" w:hAnsi="Georgia"/>
-        </w:rPr>
-        <w:t xml:space="preserve">. </w:t>
-      </w:r>
-      <w:r>
-        <w:rPr>
-          <w:rFonts w:ascii="Georgia" w:hAnsi="Georgia"/>
-        </w:rPr>
-        <w:t>However, i</w:t>
-      </w:r>
-      <w:r>
-        <w:rPr>
-          <w:rFonts w:ascii="Georgia" w:hAnsi="Georgia"/>
-        </w:rPr>
-        <w:t xml:space="preserve">f electronic publishing </w:t>
-      </w:r>
-      <w:r>
-        <w:rPr>
-          <w:rFonts w:ascii="Georgia" w:hAnsi="Georgia"/>
-        </w:rPr>
-        <w:t xml:space="preserve">is to </w:t>
-      </w:r>
-      <w:r>
-        <w:rPr>
-          <w:rFonts w:ascii="Georgia" w:hAnsi="Georgia"/>
-        </w:rPr>
-        <w:t xml:space="preserve">become just as important as print, the change may be radical. What this means is that if you </w:t>
-      </w:r>
-      <w:r>
-        <w:rPr>
-          <w:rFonts w:ascii="Georgia" w:hAnsi="Georgia"/>
-        </w:rPr>
-        <w:t xml:space="preserve">wish </w:t>
-      </w:r>
-      <w:r>
-        <w:rPr>
-          <w:rFonts w:ascii="Georgia" w:hAnsi="Georgia"/>
-        </w:rPr>
-        <w:t>to make visual electronic publications, you should be willing to change your current way of working</w:t>
-      </w:r>
-      <w:r>
-        <w:rPr>
-          <w:rFonts w:ascii="Georgia" w:hAnsi="Georgia"/>
-        </w:rPr>
-        <w:t>,</w:t>
-      </w:r>
-      <w:r>
-        <w:rPr>
-          <w:rFonts w:ascii="Georgia" w:hAnsi="Georgia"/>
-        </w:rPr>
-        <w:t xml:space="preserve"> and </w:t>
-      </w:r>
-      <w:r>
-        <w:rPr>
-          <w:rFonts w:ascii="Georgia" w:hAnsi="Georgia"/>
-        </w:rPr>
-        <w:t xml:space="preserve">to </w:t>
-      </w:r>
-      <w:r>
-        <w:rPr>
-          <w:rFonts w:ascii="Georgia" w:hAnsi="Georgia"/>
-        </w:rPr>
-        <w:t xml:space="preserve">gradually get used to the less </w:t>
-      </w:r>
-      <w:r>
-        <w:rPr>
-          <w:rFonts w:ascii="Georgia" w:hAnsi="Georgia"/>
-        </w:rPr>
-        <w:t>mainstream</w:t>
-      </w:r>
-      <w:r>
-        <w:rPr>
-          <w:rFonts w:ascii="Georgia" w:hAnsi="Georgia"/>
-        </w:rPr>
-        <w:t xml:space="preserve"> alternatives</w:t>
-      </w:r>
-      <w:r>
-        <w:rPr>
-          <w:rFonts w:ascii="Georgia" w:hAnsi="Georgia"/>
-        </w:rPr>
-        <w:t xml:space="preserve"> offered here</w:t>
-      </w:r>
-      <w:r>
-        <w:rPr>
-          <w:rFonts w:ascii="Georgia" w:hAnsi="Georgia"/>
-        </w:rPr>
-        <w:t xml:space="preserve">. </w:t>
-      </w:r>
-    </w:p>
-    <w:p>
-      <w:pPr>
-        <w:pStyle w:val="PlainText"/>
-        <w:rPr>
-          <w:rFonts w:ascii="Georgia" w:hAnsi="Georgia"/>
-        </w:rPr>
-      </w:pPr>
-      <w:r>
-        <w:rPr>
-          <w:rFonts w:ascii="Georgia" w:hAnsi="Georgia"/>
-        </w:rPr>
-        <w:lastRenderedPageBreak/>
-        <w:t xml:space="preserve"> </w:t>
-      </w:r>
-    </w:p>
-    <w:p>
-      <w:pPr>
-        <w:pStyle w:val="PlainText"/>
-        <w:rPr>
-          <w:rFonts w:ascii="Georgia" w:hAnsi="Georgia"/>
-        </w:rPr>
-      </w:pPr>
-      <w:r>
-        <w:rPr>
-          <w:rFonts w:ascii="Georgia" w:hAnsi="Georgia"/>
-        </w:rPr>
-        <w:t xml:space="preserve"> </w:t>
-      </w:r>
-    </w:p>
-    <w:p>
-      <w:pPr>
-        <w:pStyle w:val="PlainText"/>
-        <w:rPr>
-          <w:rFonts w:ascii="Georgia" w:hAnsi="Georgia"/>
-        </w:rPr>
-      </w:pPr>
-      <w:r>
-        <w:rPr>
-          <w:rFonts w:ascii="Georgia" w:hAnsi="Georgia"/>
-        </w:rPr>
-        <w:t xml:space="preserve">## How to use this Toolkit </w:t>
-      </w:r>
-    </w:p>
-    <w:p>
-      <w:pPr>
-        <w:pStyle w:val="PlainText"/>
-        <w:rPr>
-          <w:rFonts w:ascii="Georgia" w:hAnsi="Georgia"/>
-        </w:rPr>
-      </w:pPr>
-      <w:r>
-        <w:rPr>
-          <w:rFonts w:ascii="Georgia" w:hAnsi="Georgia"/>
-        </w:rPr>
-        <w:t xml:space="preserve"> </w:t>
-      </w:r>
-    </w:p>
-    <w:p>
-      <w:pPr>
-        <w:pStyle w:val="PlainText"/>
-        <w:rPr>
-          <w:rFonts w:ascii="Georgia" w:hAnsi="Georgia"/>
-        </w:rPr>
-      </w:pPr>
-      <w:r>
-        <w:rPr>
-          <w:rFonts w:ascii="Georgia" w:hAnsi="Georgia"/>
-        </w:rPr>
-        <w:t>The Toolkit aims to provide a practical guide on how to develop electronic publications</w:t>
-      </w:r>
-      <w:r>
-        <w:rPr>
-          <w:rFonts w:ascii="Georgia" w:hAnsi="Georgia"/>
-        </w:rPr>
-        <w:t>,</w:t>
-      </w:r>
-      <w:r>
-        <w:rPr>
-          <w:rFonts w:ascii="Georgia" w:hAnsi="Georgia"/>
-        </w:rPr>
-        <w:t xml:space="preserve"> for publishers as well as for anyone else interested in this subject matter. </w:t>
-      </w:r>
-      <w:r>
-        <w:rPr>
-          <w:rFonts w:ascii="Georgia" w:hAnsi="Georgia"/>
-        </w:rPr>
-        <w:t xml:space="preserve">The Toolkit </w:t>
-      </w:r>
-      <w:r>
-        <w:rPr>
-          <w:rFonts w:ascii="Georgia" w:hAnsi="Georgia"/>
-        </w:rPr>
-        <w:t xml:space="preserve">will attempt to </w:t>
-      </w:r>
-      <w:r>
-        <w:rPr>
-          <w:rFonts w:ascii="Georgia" w:hAnsi="Georgia"/>
-        </w:rPr>
-        <w:t xml:space="preserve">provide </w:t>
-      </w:r>
-      <w:r>
-        <w:rPr>
-          <w:rFonts w:ascii="Georgia" w:hAnsi="Georgia"/>
-        </w:rPr>
-        <w:t xml:space="preserve">insight into the preconditions of electronic publishing, providing </w:t>
+        <w:t>BIS Publishers</w:t>
+      </w:r>
+      <w:r>
+        <w:rPr>
+          <w:rFonts w:ascii="Georgia" w:hAnsi="Georgia"/>
+        </w:rPr>
+        <w:t xml:space="preserve">, </w:t>
       </w:r>
       <w:r>
         <w:rPr>
@@ -3058,59 +2400,13 @@
           <w:highlight w:val="cyan"/>
           <w:u w:val="single"/>
         </w:rPr>
-        <w:t>Open Source</w:t>
-      </w:r>
-      <w:r>
-        <w:rPr>
-          <w:rFonts w:ascii="Georgia" w:hAnsi="Georgia"/>
-        </w:rPr>
-        <w:t xml:space="preserve"> tools where possible, and </w:t>
-      </w:r>
-      <w:r>
-        <w:rPr>
-          <w:rFonts w:ascii="Georgia" w:hAnsi="Georgia"/>
-        </w:rPr>
-        <w:t xml:space="preserve">to </w:t>
-      </w:r>
-      <w:r>
-        <w:rPr>
-          <w:rFonts w:ascii="Georgia" w:hAnsi="Georgia"/>
-        </w:rPr>
-        <w:t xml:space="preserve">allow publishers </w:t>
-      </w:r>
-      <w:r>
-        <w:rPr>
-          <w:rFonts w:ascii="Georgia" w:hAnsi="Georgia"/>
-        </w:rPr>
-        <w:t xml:space="preserve">active in </w:t>
-      </w:r>
-      <w:r>
-        <w:rPr>
-          <w:rFonts w:ascii="Georgia" w:hAnsi="Georgia"/>
-        </w:rPr>
-        <w:t xml:space="preserve">the art and culture sector to navigate the diverse and complex landscape of digital publishing in a more informed way. </w:t>
-      </w:r>
-    </w:p>
-    <w:p>
-      <w:pPr>
-        <w:pStyle w:val="PlainText"/>
-        <w:rPr>
-          <w:rFonts w:ascii="Georgia" w:hAnsi="Georgia"/>
-        </w:rPr>
-      </w:pPr>
-    </w:p>
-    <w:p>
-      <w:pPr>
-        <w:pStyle w:val="PlainText"/>
-        <w:rPr>
-          <w:rFonts w:ascii="Georgia" w:hAnsi="Georgia"/>
-        </w:rPr>
-      </w:pPr>
-      <w:r>
-        <w:rPr>
-          <w:rFonts w:ascii="Georgia" w:hAnsi="Georgia"/>
-        </w:rPr>
-        <w:t xml:space="preserve">Furthermore, the Toolkit will help the reader to develop </w:t>
+        <w:t>Valiz</w:t>
+      </w:r>
+      <w:r>
+        <w:rPr>
+          <w:rFonts w:ascii="Georgia" w:hAnsi="Georgia"/>
+        </w:rPr>
+        <w:t xml:space="preserve">, </w:t>
       </w:r>
       <w:r>
         <w:rPr>
@@ -3118,121 +2414,7 @@
           <w:highlight w:val="cyan"/>
           <w:u w:val="single"/>
         </w:rPr>
-        <w:t>e-publications</w:t>
-      </w:r>
-      <w:r>
-        <w:rPr>
-          <w:rFonts w:ascii="Georgia" w:hAnsi="Georgia"/>
-        </w:rPr>
-        <w:t xml:space="preserve">, specifically art and design </w:t>
-      </w:r>
-    </w:p>
-    <w:p>
-      <w:pPr>
-        <w:pStyle w:val="PlainText"/>
-        <w:rPr>
-          <w:rFonts w:ascii="Georgia" w:hAnsi="Georgia"/>
-        </w:rPr>
-      </w:pPr>
-      <w:r>
-        <w:rPr>
-          <w:rFonts w:ascii="Georgia" w:hAnsi="Georgia"/>
-        </w:rPr>
-        <w:t xml:space="preserve">publications, which generally make use of </w:t>
-      </w:r>
-      <w:r>
-        <w:rPr>
-          <w:rFonts w:ascii="Georgia" w:hAnsi="Georgia"/>
-        </w:rPr>
-        <w:t xml:space="preserve">a greater variety of </w:t>
-      </w:r>
-      <w:r>
-        <w:rPr>
-          <w:rFonts w:ascii="Georgia" w:hAnsi="Georgia"/>
-        </w:rPr>
-        <w:t>fonts, graphics and layout than publications</w:t>
-      </w:r>
-      <w:r>
-        <w:rPr>
-          <w:rFonts w:ascii="Georgia" w:hAnsi="Georgia"/>
-        </w:rPr>
-        <w:t xml:space="preserve"> focused exclusively or mainly on text</w:t>
-      </w:r>
-      <w:r>
-        <w:rPr>
-          <w:rFonts w:ascii="Georgia" w:hAnsi="Georgia"/>
-        </w:rPr>
-        <w:t xml:space="preserve">. </w:t>
-      </w:r>
-    </w:p>
-    <w:p>
-      <w:pPr>
-        <w:pStyle w:val="PlainText"/>
-        <w:rPr>
-          <w:rFonts w:ascii="Georgia" w:hAnsi="Georgia"/>
-        </w:rPr>
-      </w:pPr>
-    </w:p>
-    <w:p>
-      <w:pPr>
-        <w:pStyle w:val="PlainText"/>
-        <w:rPr>
-          <w:rFonts w:ascii="Georgia" w:hAnsi="Georgia"/>
-        </w:rPr>
-      </w:pPr>
-      <w:r>
-        <w:rPr>
-          <w:rFonts w:ascii="Georgia" w:hAnsi="Georgia"/>
-        </w:rPr>
-        <w:t xml:space="preserve">After going into the basics of (electronic) publishing in Chapter 2, </w:t>
-      </w:r>
-      <w:r>
-        <w:rPr>
-          <w:rFonts w:ascii="Georgia" w:hAnsi="Georgia"/>
-        </w:rPr>
-        <w:t xml:space="preserve">Chapter 3 will </w:t>
-      </w:r>
-      <w:r>
-        <w:rPr>
-          <w:rFonts w:ascii="Georgia" w:hAnsi="Georgia"/>
-        </w:rPr>
-        <w:t xml:space="preserve">provide </w:t>
-      </w:r>
-      <w:r>
-        <w:rPr>
-          <w:rFonts w:ascii="Georgia" w:hAnsi="Georgia"/>
-        </w:rPr>
-        <w:t xml:space="preserve">a general introduction </w:t>
-      </w:r>
-      <w:r>
-        <w:rPr>
-          <w:rFonts w:ascii="Georgia" w:hAnsi="Georgia"/>
-        </w:rPr>
-        <w:t xml:space="preserve">to </w:t>
-      </w:r>
-      <w:r>
-        <w:rPr>
-          <w:rFonts w:ascii="Georgia" w:hAnsi="Georgia"/>
-        </w:rPr>
-        <w:t xml:space="preserve">these </w:t>
-      </w:r>
-      <w:r>
-        <w:rPr>
-          <w:rFonts w:ascii="Georgia" w:hAnsi="Georgia"/>
-        </w:rPr>
-        <w:t>publications</w:t>
-      </w:r>
-      <w:r>
-        <w:rPr>
-          <w:rFonts w:ascii="Georgia" w:hAnsi="Georgia"/>
-        </w:rPr>
-        <w:t>, sketching</w:t>
-      </w:r>
-      <w:r>
-        <w:rPr>
-          <w:rFonts w:ascii="Georgia" w:hAnsi="Georgia"/>
-        </w:rPr>
-        <w:t xml:space="preserve"> out various scenarios on how to develop </w:t>
+        <w:t>NAI</w:t>
       </w:r>
       <w:r>
         <w:rPr>
@@ -3240,61 +2422,13 @@
           <w:highlight w:val="cyan"/>
           <w:u w:val="single"/>
         </w:rPr>
-        <w:t>e-publications</w:t>
-      </w:r>
-      <w:r>
-        <w:rPr>
-          <w:rFonts w:ascii="Georgia" w:hAnsi="Georgia"/>
-        </w:rPr>
-        <w:t xml:space="preserve">. </w:t>
-      </w:r>
-      <w:r>
-        <w:rPr>
-          <w:rFonts w:ascii="Georgia" w:hAnsi="Georgia"/>
-        </w:rPr>
-        <w:t>We will discuss a number of i</w:t>
-      </w:r>
-      <w:r>
-        <w:rPr>
-          <w:rFonts w:ascii="Georgia" w:hAnsi="Georgia"/>
-        </w:rPr>
-        <w:t>ssues and op</w:t>
-      </w:r>
-      <w:r>
-        <w:rPr>
-          <w:rFonts w:ascii="Georgia" w:hAnsi="Georgia"/>
-        </w:rPr>
-        <w:t>portunities in going electronic</w:t>
-      </w:r>
-      <w:r>
-        <w:rPr>
-          <w:rFonts w:ascii="Georgia" w:hAnsi="Georgia"/>
-        </w:rPr>
-        <w:t>. In Chapter 4 we focus on</w:t>
-      </w:r>
-      <w:r>
-        <w:rPr>
-          <w:rFonts w:ascii="Georgia" w:hAnsi="Georgia"/>
-        </w:rPr>
-        <w:t xml:space="preserve"> </w:t>
-      </w:r>
-      <w:r>
-        <w:rPr>
-          <w:rFonts w:ascii="Georgia" w:hAnsi="Georgia"/>
-        </w:rPr>
-        <w:t xml:space="preserve">the </w:t>
-      </w:r>
-      <w:r>
-        <w:rPr>
-          <w:rFonts w:ascii="Georgia" w:hAnsi="Georgia"/>
-        </w:rPr>
-        <w:t xml:space="preserve">strengths and limitations of </w:t>
-      </w:r>
-      <w:r>
-        <w:rPr>
-          <w:rFonts w:ascii="Georgia" w:hAnsi="Georgia"/>
-        </w:rPr>
-        <w:t xml:space="preserve">specific types of </w:t>
+        <w:t>010</w:t>
+      </w:r>
+      <w:r>
+        <w:rPr>
+          <w:rFonts w:ascii="Georgia" w:hAnsi="Georgia"/>
+        </w:rPr>
+        <w:t xml:space="preserve"> and </w:t>
       </w:r>
       <w:r>
         <w:rPr>
@@ -3302,6 +2436,820 @@
           <w:highlight w:val="cyan"/>
           <w:u w:val="single"/>
         </w:rPr>
+        <w:t>Institute of Network Cultures</w:t>
+      </w:r>
+      <w:r>
+        <w:rPr>
+          <w:rFonts w:ascii="Georgia" w:hAnsi="Georgia"/>
+        </w:rPr>
+        <w:t xml:space="preserve">. </w:t>
+      </w:r>
+    </w:p>
+    <w:p>
+      <w:pPr>
+        <w:pStyle w:val="PlainText"/>
+        <w:rPr>
+          <w:rFonts w:ascii="Georgia" w:hAnsi="Georgia"/>
+        </w:rPr>
+      </w:pPr>
+      <w:r>
+        <w:rPr>
+          <w:rFonts w:ascii="Georgia" w:hAnsi="Georgia"/>
+        </w:rPr>
+        <w:t xml:space="preserve"> </w:t>
+      </w:r>
+    </w:p>
+    <w:p>
+      <w:pPr>
+        <w:pStyle w:val="PlainText"/>
+        <w:rPr>
+          <w:rFonts w:ascii="Georgia" w:hAnsi="Georgia"/>
+        </w:rPr>
+      </w:pPr>
+      <w:r>
+        <w:rPr>
+          <w:rFonts w:ascii="Georgia" w:hAnsi="Georgia"/>
+        </w:rPr>
+        <w:t xml:space="preserve">  </w:t>
+      </w:r>
+    </w:p>
+    <w:p>
+      <w:pPr>
+        <w:pStyle w:val="PlainText"/>
+        <w:rPr>
+          <w:rFonts w:ascii="Georgia" w:hAnsi="Georgia"/>
+        </w:rPr>
+      </w:pPr>
+      <w:r>
+        <w:rPr>
+          <w:rFonts w:ascii="Georgia" w:hAnsi="Georgia"/>
+        </w:rPr>
+        <w:t xml:space="preserve">## Whom is this Toolkit written for </w:t>
+      </w:r>
+    </w:p>
+    <w:p>
+      <w:pPr>
+        <w:pStyle w:val="PlainText"/>
+        <w:rPr>
+          <w:rFonts w:ascii="Georgia" w:hAnsi="Georgia"/>
+        </w:rPr>
+      </w:pPr>
+      <w:r>
+        <w:rPr>
+          <w:rFonts w:ascii="Georgia" w:hAnsi="Georgia"/>
+        </w:rPr>
+        <w:t xml:space="preserve"> </w:t>
+      </w:r>
+    </w:p>
+    <w:p>
+      <w:pPr>
+        <w:pStyle w:val="PlainText"/>
+        <w:rPr>
+          <w:rFonts w:ascii="Georgia" w:hAnsi="Georgia"/>
+        </w:rPr>
+      </w:pPr>
+      <w:r>
+        <w:rPr>
+          <w:rFonts w:ascii="Georgia" w:hAnsi="Georgia"/>
+        </w:rPr>
+        <w:t>You may be a publisher, a designer</w:t>
+      </w:r>
+      <w:r>
+        <w:rPr>
+          <w:rFonts w:ascii="Georgia" w:hAnsi="Georgia"/>
+        </w:rPr>
+        <w:t>,</w:t>
+      </w:r>
+      <w:r>
+        <w:rPr>
+          <w:rFonts w:ascii="Georgia" w:hAnsi="Georgia"/>
+        </w:rPr>
+        <w:t xml:space="preserve"> or someone who is just starting out with making books. You probably identify with or work in the arts. You may hope to </w:t>
+      </w:r>
+      <w:r>
+        <w:rPr>
+          <w:rFonts w:ascii="Georgia" w:hAnsi="Georgia"/>
+        </w:rPr>
+        <w:t xml:space="preserve">find </w:t>
+      </w:r>
+      <w:r>
+        <w:rPr>
+          <w:rFonts w:ascii="Georgia" w:hAnsi="Georgia"/>
+        </w:rPr>
+        <w:t xml:space="preserve">answers, </w:t>
+      </w:r>
+      <w:r>
+        <w:rPr>
+          <w:rFonts w:ascii="Georgia" w:hAnsi="Georgia"/>
+        </w:rPr>
+        <w:t xml:space="preserve">gain </w:t>
+      </w:r>
+      <w:r>
+        <w:rPr>
+          <w:rFonts w:ascii="Georgia" w:hAnsi="Georgia"/>
+        </w:rPr>
+        <w:t xml:space="preserve">knowledge, </w:t>
+      </w:r>
+      <w:r>
+        <w:rPr>
+          <w:rFonts w:ascii="Georgia" w:hAnsi="Georgia"/>
+        </w:rPr>
+        <w:t xml:space="preserve">pick up some </w:t>
+      </w:r>
+      <w:r>
+        <w:rPr>
+          <w:rFonts w:ascii="Georgia" w:hAnsi="Georgia"/>
+        </w:rPr>
+        <w:t>tips, and consult various resources. This Toolkit intends to provide all</w:t>
+      </w:r>
+      <w:r>
+        <w:rPr>
+          <w:rFonts w:ascii="Georgia" w:hAnsi="Georgia"/>
+        </w:rPr>
+        <w:t xml:space="preserve"> of that</w:t>
+      </w:r>
+      <w:r>
+        <w:rPr>
+          <w:rFonts w:ascii="Georgia" w:hAnsi="Georgia"/>
+        </w:rPr>
+        <w:t xml:space="preserve">. The overall focus is on pragmatic solutions for publishers within the </w:t>
+      </w:r>
+      <w:r>
+        <w:rPr>
+          <w:rFonts w:ascii="Georgia" w:hAnsi="Georgia"/>
+        </w:rPr>
+        <w:t>sector of art and culture</w:t>
+      </w:r>
+      <w:r>
+        <w:rPr>
+          <w:rFonts w:ascii="Georgia" w:hAnsi="Georgia"/>
+        </w:rPr>
+        <w:t xml:space="preserve">. No prior knowledge of creating an </w:t>
+      </w:r>
+      <w:r>
+        <w:rPr>
+          <w:rFonts w:ascii="Georgia" w:hAnsi="Georgia"/>
+          <w:highlight w:val="cyan"/>
+          <w:u w:val="single"/>
+        </w:rPr>
+        <w:t>ebook</w:t>
+      </w:r>
+      <w:r>
+        <w:rPr>
+          <w:rFonts w:ascii="Georgia" w:hAnsi="Georgia"/>
+        </w:rPr>
+        <w:t xml:space="preserve"> is required – </w:t>
+      </w:r>
+      <w:r>
+        <w:rPr>
+          <w:rFonts w:ascii="Georgia" w:hAnsi="Georgia"/>
+        </w:rPr>
+        <w:t>having said that</w:t>
+      </w:r>
+      <w:r>
+        <w:rPr>
+          <w:rFonts w:ascii="Georgia" w:hAnsi="Georgia"/>
+        </w:rPr>
+        <w:t xml:space="preserve">, a familiarity </w:t>
+      </w:r>
+      <w:r>
+        <w:rPr>
+          <w:rFonts w:ascii="Georgia" w:hAnsi="Georgia"/>
+        </w:rPr>
+        <w:t xml:space="preserve">with </w:t>
+      </w:r>
+      <w:r>
+        <w:rPr>
+          <w:rFonts w:ascii="Georgia" w:hAnsi="Georgia"/>
+        </w:rPr>
+        <w:t xml:space="preserve">various computer software </w:t>
+      </w:r>
+      <w:r>
+        <w:rPr>
+          <w:rFonts w:ascii="Georgia" w:hAnsi="Georgia"/>
+        </w:rPr>
+        <w:t xml:space="preserve">applications </w:t>
+      </w:r>
+      <w:r>
+        <w:rPr>
+          <w:rFonts w:ascii="Georgia" w:hAnsi="Georgia"/>
+        </w:rPr>
+        <w:t xml:space="preserve">is helpful, as is the willingness to learn and the inquisitive curiosity to look beyond this guide for </w:t>
+      </w:r>
+      <w:r>
+        <w:rPr>
+          <w:rFonts w:ascii="Georgia" w:hAnsi="Georgia"/>
+        </w:rPr>
+        <w:t xml:space="preserve">specific </w:t>
+      </w:r>
+      <w:r>
+        <w:rPr>
+          <w:rFonts w:ascii="Georgia" w:hAnsi="Georgia"/>
+        </w:rPr>
+        <w:t xml:space="preserve">answers. This publication is not a tutorial on how to make an electronic publication, it merely intends to </w:t>
+      </w:r>
+      <w:r>
+        <w:rPr>
+          <w:rFonts w:ascii="Georgia" w:hAnsi="Georgia"/>
+        </w:rPr>
+        <w:t xml:space="preserve">provide </w:t>
+      </w:r>
+      <w:r>
+        <w:rPr>
+          <w:rFonts w:ascii="Georgia" w:hAnsi="Georgia"/>
+        </w:rPr>
+        <w:t xml:space="preserve">the reader </w:t>
+      </w:r>
+      <w:r>
+        <w:rPr>
+          <w:rFonts w:ascii="Georgia" w:hAnsi="Georgia"/>
+        </w:rPr>
+        <w:t xml:space="preserve">with </w:t>
+      </w:r>
+      <w:r>
+        <w:rPr>
+          <w:rFonts w:ascii="Georgia" w:hAnsi="Georgia"/>
+        </w:rPr>
+        <w:t xml:space="preserve">guidance on how to make a first attempt at creating an electronic publication. </w:t>
+      </w:r>
+    </w:p>
+    <w:p>
+      <w:pPr>
+        <w:pStyle w:val="PlainText"/>
+        <w:rPr>
+          <w:rFonts w:ascii="Georgia" w:hAnsi="Georgia"/>
+        </w:rPr>
+      </w:pPr>
+      <w:r>
+        <w:rPr>
+          <w:rFonts w:ascii="Georgia" w:hAnsi="Georgia"/>
+        </w:rPr>
+        <w:t xml:space="preserve"> </w:t>
+      </w:r>
+    </w:p>
+    <w:p>
+      <w:pPr>
+        <w:pStyle w:val="PlainText"/>
+        <w:rPr>
+          <w:rFonts w:ascii="Georgia" w:hAnsi="Georgia"/>
+        </w:rPr>
+      </w:pPr>
+      <w:r>
+        <w:rPr>
+          <w:rFonts w:ascii="Georgia" w:hAnsi="Georgia"/>
+        </w:rPr>
+        <w:t xml:space="preserve">As </w:t>
+      </w:r>
+      <w:r>
+        <w:rPr>
+          <w:rFonts w:ascii="Georgia" w:hAnsi="Georgia"/>
+        </w:rPr>
+        <w:t>we said at the beginning of this introduction,</w:t>
+      </w:r>
+      <w:r>
+        <w:rPr>
+          <w:rFonts w:ascii="Georgia" w:hAnsi="Georgia"/>
+        </w:rPr>
+        <w:t xml:space="preserve"> </w:t>
+      </w:r>
+      <w:r>
+        <w:rPr>
+          <w:rFonts w:ascii="Georgia" w:hAnsi="Georgia"/>
+          <w:highlight w:val="lightGray"/>
+        </w:rPr>
+        <w:t>'you must change your life'</w:t>
+      </w:r>
+      <w:r>
+        <w:rPr>
+          <w:rFonts w:ascii="Georgia" w:hAnsi="Georgia"/>
+        </w:rPr>
+        <w:t xml:space="preserve">, so there </w:t>
+      </w:r>
+      <w:r>
+        <w:rPr>
+          <w:rFonts w:ascii="Georgia" w:hAnsi="Georgia"/>
+        </w:rPr>
+        <w:t xml:space="preserve">may be something of a </w:t>
+      </w:r>
+      <w:r>
+        <w:rPr>
+          <w:rFonts w:ascii="Georgia" w:hAnsi="Georgia"/>
+        </w:rPr>
+        <w:t xml:space="preserve">culture shock </w:t>
+      </w:r>
+      <w:r>
+        <w:rPr>
+          <w:rFonts w:ascii="Georgia" w:hAnsi="Georgia"/>
+        </w:rPr>
+        <w:t xml:space="preserve">while </w:t>
+      </w:r>
+      <w:r>
+        <w:rPr>
+          <w:rFonts w:ascii="Georgia" w:hAnsi="Georgia"/>
+        </w:rPr>
+        <w:t xml:space="preserve">reading through this document. If electronic publishing </w:t>
+      </w:r>
+      <w:r>
+        <w:rPr>
+          <w:rFonts w:ascii="Georgia" w:hAnsi="Georgia"/>
+        </w:rPr>
+        <w:t xml:space="preserve">is to be no more than </w:t>
+      </w:r>
+      <w:r>
+        <w:rPr>
+          <w:rFonts w:ascii="Georgia" w:hAnsi="Georgia"/>
+        </w:rPr>
+        <w:t xml:space="preserve">an afterthought in the production chain and </w:t>
+      </w:r>
+      <w:r>
+        <w:rPr>
+          <w:rFonts w:ascii="Georgia" w:hAnsi="Georgia"/>
+        </w:rPr>
+        <w:t xml:space="preserve">the </w:t>
+      </w:r>
+      <w:r>
+        <w:rPr>
+          <w:rFonts w:ascii="Georgia" w:hAnsi="Georgia"/>
+        </w:rPr>
+        <w:t xml:space="preserve">product portfolio, the </w:t>
+      </w:r>
+      <w:r>
+        <w:rPr>
+          <w:rFonts w:ascii="Georgia" w:hAnsi="Georgia"/>
+        </w:rPr>
+        <w:t xml:space="preserve">amount of </w:t>
+      </w:r>
+      <w:r>
+        <w:rPr>
+          <w:rFonts w:ascii="Georgia" w:hAnsi="Georgia"/>
+        </w:rPr>
+        <w:t xml:space="preserve">change </w:t>
+      </w:r>
+      <w:r>
+        <w:rPr>
+          <w:rFonts w:ascii="Georgia" w:hAnsi="Georgia"/>
+        </w:rPr>
+        <w:t xml:space="preserve">may </w:t>
+      </w:r>
+      <w:r>
+        <w:rPr>
+          <w:rFonts w:ascii="Georgia" w:hAnsi="Georgia"/>
+        </w:rPr>
+        <w:t xml:space="preserve">be </w:t>
+      </w:r>
+      <w:r>
+        <w:rPr>
+          <w:rFonts w:ascii="Georgia" w:hAnsi="Georgia"/>
+        </w:rPr>
+        <w:t>relatively small</w:t>
+      </w:r>
+      <w:r>
+        <w:rPr>
+          <w:rFonts w:ascii="Georgia" w:hAnsi="Georgia"/>
+        </w:rPr>
+        <w:t xml:space="preserve">. </w:t>
+      </w:r>
+      <w:r>
+        <w:rPr>
+          <w:rFonts w:ascii="Georgia" w:hAnsi="Georgia"/>
+        </w:rPr>
+        <w:t>However, i</w:t>
+      </w:r>
+      <w:r>
+        <w:rPr>
+          <w:rFonts w:ascii="Georgia" w:hAnsi="Georgia"/>
+        </w:rPr>
+        <w:t xml:space="preserve">f electronic publishing </w:t>
+      </w:r>
+      <w:r>
+        <w:rPr>
+          <w:rFonts w:ascii="Georgia" w:hAnsi="Georgia"/>
+        </w:rPr>
+        <w:t xml:space="preserve">is to </w:t>
+      </w:r>
+      <w:r>
+        <w:rPr>
+          <w:rFonts w:ascii="Georgia" w:hAnsi="Georgia"/>
+        </w:rPr>
+        <w:t xml:space="preserve">become just as important as print, the change may be radical. What this means is that if you </w:t>
+      </w:r>
+      <w:r>
+        <w:rPr>
+          <w:rFonts w:ascii="Georgia" w:hAnsi="Georgia"/>
+        </w:rPr>
+        <w:t xml:space="preserve">wish </w:t>
+      </w:r>
+      <w:r>
+        <w:rPr>
+          <w:rFonts w:ascii="Georgia" w:hAnsi="Georgia"/>
+        </w:rPr>
+        <w:t>to make visual electronic publications, you should be willing to change your current way of working</w:t>
+      </w:r>
+      <w:r>
+        <w:rPr>
+          <w:rFonts w:ascii="Georgia" w:hAnsi="Georgia"/>
+        </w:rPr>
+        <w:t>,</w:t>
+      </w:r>
+      <w:r>
+        <w:rPr>
+          <w:rFonts w:ascii="Georgia" w:hAnsi="Georgia"/>
+        </w:rPr>
+        <w:t xml:space="preserve"> and </w:t>
+      </w:r>
+      <w:r>
+        <w:rPr>
+          <w:rFonts w:ascii="Georgia" w:hAnsi="Georgia"/>
+        </w:rPr>
+        <w:t xml:space="preserve">to </w:t>
+      </w:r>
+      <w:r>
+        <w:rPr>
+          <w:rFonts w:ascii="Georgia" w:hAnsi="Georgia"/>
+        </w:rPr>
+        <w:t xml:space="preserve">gradually get used to the less </w:t>
+      </w:r>
+      <w:r>
+        <w:rPr>
+          <w:rFonts w:ascii="Georgia" w:hAnsi="Georgia"/>
+        </w:rPr>
+        <w:t>mainstream</w:t>
+      </w:r>
+      <w:r>
+        <w:rPr>
+          <w:rFonts w:ascii="Georgia" w:hAnsi="Georgia"/>
+        </w:rPr>
+        <w:t xml:space="preserve"> alternatives</w:t>
+      </w:r>
+      <w:r>
+        <w:rPr>
+          <w:rFonts w:ascii="Georgia" w:hAnsi="Georgia"/>
+        </w:rPr>
+        <w:t xml:space="preserve"> offered here</w:t>
+      </w:r>
+      <w:r>
+        <w:rPr>
+          <w:rFonts w:ascii="Georgia" w:hAnsi="Georgia"/>
+        </w:rPr>
+        <w:t xml:space="preserve">. </w:t>
+      </w:r>
+    </w:p>
+    <w:p>
+      <w:pPr>
+        <w:pStyle w:val="PlainText"/>
+        <w:rPr>
+          <w:rFonts w:ascii="Georgia" w:hAnsi="Georgia"/>
+        </w:rPr>
+      </w:pPr>
+      <w:r>
+        <w:rPr>
+          <w:rFonts w:ascii="Georgia" w:hAnsi="Georgia"/>
+        </w:rPr>
+        <w:lastRenderedPageBreak/>
+        <w:t xml:space="preserve"> </w:t>
+      </w:r>
+    </w:p>
+    <w:p>
+      <w:pPr>
+        <w:pStyle w:val="PlainText"/>
+        <w:rPr>
+          <w:rFonts w:ascii="Georgia" w:hAnsi="Georgia"/>
+        </w:rPr>
+      </w:pPr>
+      <w:r>
+        <w:rPr>
+          <w:rFonts w:ascii="Georgia" w:hAnsi="Georgia"/>
+        </w:rPr>
+        <w:t xml:space="preserve"> </w:t>
+      </w:r>
+    </w:p>
+    <w:p>
+      <w:pPr>
+        <w:pStyle w:val="PlainText"/>
+        <w:rPr>
+          <w:rFonts w:ascii="Georgia" w:hAnsi="Georgia"/>
+        </w:rPr>
+      </w:pPr>
+      <w:r>
+        <w:rPr>
+          <w:rFonts w:ascii="Georgia" w:hAnsi="Georgia"/>
+        </w:rPr>
+        <w:t xml:space="preserve">## How to use this Toolkit </w:t>
+      </w:r>
+    </w:p>
+    <w:p>
+      <w:pPr>
+        <w:pStyle w:val="PlainText"/>
+        <w:rPr>
+          <w:rFonts w:ascii="Georgia" w:hAnsi="Georgia"/>
+        </w:rPr>
+      </w:pPr>
+      <w:r>
+        <w:rPr>
+          <w:rFonts w:ascii="Georgia" w:hAnsi="Georgia"/>
+        </w:rPr>
+        <w:t xml:space="preserve"> </w:t>
+      </w:r>
+    </w:p>
+    <w:p>
+      <w:pPr>
+        <w:pStyle w:val="PlainText"/>
+        <w:rPr>
+          <w:rFonts w:ascii="Georgia" w:hAnsi="Georgia"/>
+        </w:rPr>
+      </w:pPr>
+      <w:r>
+        <w:rPr>
+          <w:rFonts w:ascii="Georgia" w:hAnsi="Georgia"/>
+        </w:rPr>
+        <w:t>The Toolkit aims to provide a practical guide on how to develop electronic publications</w:t>
+      </w:r>
+      <w:r>
+        <w:rPr>
+          <w:rFonts w:ascii="Georgia" w:hAnsi="Georgia"/>
+        </w:rPr>
+        <w:t>,</w:t>
+      </w:r>
+      <w:r>
+        <w:rPr>
+          <w:rFonts w:ascii="Georgia" w:hAnsi="Georgia"/>
+        </w:rPr>
+        <w:t xml:space="preserve"> for publishers as well as for anyone else interested in this subject matter. </w:t>
+      </w:r>
+      <w:r>
+        <w:rPr>
+          <w:rFonts w:ascii="Georgia" w:hAnsi="Georgia"/>
+        </w:rPr>
+        <w:t xml:space="preserve">The Toolkit </w:t>
+      </w:r>
+      <w:r>
+        <w:rPr>
+          <w:rFonts w:ascii="Georgia" w:hAnsi="Georgia"/>
+        </w:rPr>
+        <w:t xml:space="preserve">will attempt to </w:t>
+      </w:r>
+      <w:r>
+        <w:rPr>
+          <w:rFonts w:ascii="Georgia" w:hAnsi="Georgia"/>
+        </w:rPr>
+        <w:t xml:space="preserve">provide </w:t>
+      </w:r>
+      <w:r>
+        <w:rPr>
+          <w:rFonts w:ascii="Georgia" w:hAnsi="Georgia"/>
+        </w:rPr>
+        <w:t xml:space="preserve">insight into the preconditions of electronic publishing, providing </w:t>
+      </w:r>
+      <w:r>
+        <w:rPr>
+          <w:rFonts w:ascii="Georgia" w:hAnsi="Georgia"/>
+          <w:highlight w:val="cyan"/>
+          <w:u w:val="single"/>
+        </w:rPr>
+        <w:t>Open Source</w:t>
+      </w:r>
+      <w:r>
+        <w:rPr>
+          <w:rFonts w:ascii="Georgia" w:hAnsi="Georgia"/>
+        </w:rPr>
+        <w:t xml:space="preserve"> tools where possible, and </w:t>
+      </w:r>
+      <w:r>
+        <w:rPr>
+          <w:rFonts w:ascii="Georgia" w:hAnsi="Georgia"/>
+        </w:rPr>
+        <w:t xml:space="preserve">to </w:t>
+      </w:r>
+      <w:r>
+        <w:rPr>
+          <w:rFonts w:ascii="Georgia" w:hAnsi="Georgia"/>
+        </w:rPr>
+        <w:t xml:space="preserve">allow publishers </w:t>
+      </w:r>
+      <w:r>
+        <w:rPr>
+          <w:rFonts w:ascii="Georgia" w:hAnsi="Georgia"/>
+        </w:rPr>
+        <w:t xml:space="preserve">active in </w:t>
+      </w:r>
+      <w:r>
+        <w:rPr>
+          <w:rFonts w:ascii="Georgia" w:hAnsi="Georgia"/>
+        </w:rPr>
+        <w:t xml:space="preserve">the art and culture sector to navigate the diverse and complex landscape of digital publishing in a more informed way. </w:t>
+      </w:r>
+    </w:p>
+    <w:p>
+      <w:pPr>
+        <w:pStyle w:val="PlainText"/>
+        <w:rPr>
+          <w:rFonts w:ascii="Georgia" w:hAnsi="Georgia"/>
+        </w:rPr>
+      </w:pPr>
+    </w:p>
+    <w:p>
+      <w:pPr>
+        <w:pStyle w:val="PlainText"/>
+        <w:rPr>
+          <w:rFonts w:ascii="Georgia" w:hAnsi="Georgia"/>
+        </w:rPr>
+      </w:pPr>
+      <w:r>
+        <w:rPr>
+          <w:rFonts w:ascii="Georgia" w:hAnsi="Georgia"/>
+        </w:rPr>
+        <w:t xml:space="preserve">Furthermore, the Toolkit will help the reader to develop </w:t>
+      </w:r>
+      <w:r>
+        <w:rPr>
+          <w:rFonts w:ascii="Georgia" w:hAnsi="Georgia"/>
+          <w:highlight w:val="cyan"/>
+          <w:u w:val="single"/>
+        </w:rPr>
+        <w:t>e-publications</w:t>
+      </w:r>
+      <w:r>
+        <w:rPr>
+          <w:rFonts w:ascii="Georgia" w:hAnsi="Georgia"/>
+        </w:rPr>
+        <w:t xml:space="preserve">, specifically art and design </w:t>
+      </w:r>
+    </w:p>
+    <w:p>
+      <w:pPr>
+        <w:pStyle w:val="PlainText"/>
+        <w:rPr>
+          <w:rFonts w:ascii="Georgia" w:hAnsi="Georgia"/>
+        </w:rPr>
+      </w:pPr>
+      <w:r>
+        <w:rPr>
+          <w:rFonts w:ascii="Georgia" w:hAnsi="Georgia"/>
+        </w:rPr>
+        <w:t xml:space="preserve">publications, which generally make use of </w:t>
+      </w:r>
+      <w:r>
+        <w:rPr>
+          <w:rFonts w:ascii="Georgia" w:hAnsi="Georgia"/>
+        </w:rPr>
+        <w:t xml:space="preserve">a greater variety of </w:t>
+      </w:r>
+      <w:r>
+        <w:rPr>
+          <w:rFonts w:ascii="Georgia" w:hAnsi="Georgia"/>
+        </w:rPr>
+        <w:t>fonts, graphics and layout than publications</w:t>
+      </w:r>
+      <w:r>
+        <w:rPr>
+          <w:rFonts w:ascii="Georgia" w:hAnsi="Georgia"/>
+        </w:rPr>
+        <w:t xml:space="preserve"> focused exclusively or mainly on text</w:t>
+      </w:r>
+      <w:r>
+        <w:rPr>
+          <w:rFonts w:ascii="Georgia" w:hAnsi="Georgia"/>
+        </w:rPr>
+        <w:t xml:space="preserve">. </w:t>
+      </w:r>
+    </w:p>
+    <w:p>
+      <w:pPr>
+        <w:pStyle w:val="PlainText"/>
+        <w:rPr>
+          <w:rFonts w:ascii="Georgia" w:hAnsi="Georgia"/>
+        </w:rPr>
+      </w:pPr>
+    </w:p>
+    <w:p>
+      <w:pPr>
+        <w:pStyle w:val="PlainText"/>
+        <w:rPr>
+          <w:rFonts w:ascii="Georgia" w:hAnsi="Georgia"/>
+        </w:rPr>
+      </w:pPr>
+      <w:r>
+        <w:rPr>
+          <w:rFonts w:ascii="Georgia" w:hAnsi="Georgia"/>
+        </w:rPr>
+        <w:t xml:space="preserve">After going into the basics of (electronic) publishing in Chapter 2, </w:t>
+      </w:r>
+      <w:r>
+        <w:rPr>
+          <w:rFonts w:ascii="Georgia" w:hAnsi="Georgia"/>
+        </w:rPr>
+        <w:t xml:space="preserve">Chapter 3 will </w:t>
+      </w:r>
+      <w:r>
+        <w:rPr>
+          <w:rFonts w:ascii="Georgia" w:hAnsi="Georgia"/>
+        </w:rPr>
+        <w:t xml:space="preserve">provide </w:t>
+      </w:r>
+      <w:r>
+        <w:rPr>
+          <w:rFonts w:ascii="Georgia" w:hAnsi="Georgia"/>
+        </w:rPr>
+        <w:t xml:space="preserve">a general introduction </w:t>
+      </w:r>
+      <w:r>
+        <w:rPr>
+          <w:rFonts w:ascii="Georgia" w:hAnsi="Georgia"/>
+        </w:rPr>
+        <w:t xml:space="preserve">to </w:t>
+      </w:r>
+      <w:r>
+        <w:rPr>
+          <w:rFonts w:ascii="Georgia" w:hAnsi="Georgia"/>
+        </w:rPr>
+        <w:t xml:space="preserve">these </w:t>
+      </w:r>
+      <w:r>
+        <w:rPr>
+          <w:rFonts w:ascii="Georgia" w:hAnsi="Georgia"/>
+        </w:rPr>
+        <w:t>publications</w:t>
+      </w:r>
+      <w:r>
+        <w:rPr>
+          <w:rFonts w:ascii="Georgia" w:hAnsi="Georgia"/>
+        </w:rPr>
+        <w:t>, sketching</w:t>
+      </w:r>
+      <w:r>
+        <w:rPr>
+          <w:rFonts w:ascii="Georgia" w:hAnsi="Georgia"/>
+        </w:rPr>
+        <w:t xml:space="preserve"> out various scenarios on how to develop </w:t>
+      </w:r>
+      <w:r>
+        <w:rPr>
+          <w:rFonts w:ascii="Georgia" w:hAnsi="Georgia"/>
+          <w:highlight w:val="cyan"/>
+          <w:u w:val="single"/>
+        </w:rPr>
+        <w:t>e-publications</w:t>
+      </w:r>
+      <w:r>
+        <w:rPr>
+          <w:rFonts w:ascii="Georgia" w:hAnsi="Georgia"/>
+        </w:rPr>
+        <w:t xml:space="preserve">. </w:t>
+      </w:r>
+      <w:r>
+        <w:rPr>
+          <w:rFonts w:ascii="Georgia" w:hAnsi="Georgia"/>
+        </w:rPr>
+        <w:t>We will discuss a number of i</w:t>
+      </w:r>
+      <w:r>
+        <w:rPr>
+          <w:rFonts w:ascii="Georgia" w:hAnsi="Georgia"/>
+        </w:rPr>
+        <w:t>ssues and op</w:t>
+      </w:r>
+      <w:r>
+        <w:rPr>
+          <w:rFonts w:ascii="Georgia" w:hAnsi="Georgia"/>
+        </w:rPr>
+        <w:t>portunities in going electronic</w:t>
+      </w:r>
+      <w:r>
+        <w:rPr>
+          <w:rFonts w:ascii="Georgia" w:hAnsi="Georgia"/>
+        </w:rPr>
+        <w:t>. In Chapter 4 we focus on</w:t>
+      </w:r>
+      <w:r>
+        <w:rPr>
+          <w:rFonts w:ascii="Georgia" w:hAnsi="Georgia"/>
+        </w:rPr>
+        <w:t xml:space="preserve"> </w:t>
+      </w:r>
+      <w:r>
+        <w:rPr>
+          <w:rFonts w:ascii="Georgia" w:hAnsi="Georgia"/>
+        </w:rPr>
+        <w:t xml:space="preserve">the </w:t>
+      </w:r>
+      <w:r>
+        <w:rPr>
+          <w:rFonts w:ascii="Georgia" w:hAnsi="Georgia"/>
+        </w:rPr>
+        <w:t xml:space="preserve">strengths and limitations of </w:t>
+      </w:r>
+      <w:r>
+        <w:rPr>
+          <w:rFonts w:ascii="Georgia" w:hAnsi="Georgia"/>
+        </w:rPr>
+        <w:t xml:space="preserve">specific types of </w:t>
+      </w:r>
+      <w:r>
+        <w:rPr>
+          <w:rFonts w:ascii="Georgia" w:hAnsi="Georgia"/>
+          <w:highlight w:val="cyan"/>
+          <w:u w:val="single"/>
+        </w:rPr>
         <w:t>e-reader</w:t>
       </w:r>
       <w:r>
@@ -3344,7 +3292,25 @@
         <w:rPr>
           <w:rFonts w:ascii="Georgia" w:hAnsi="Georgia"/>
         </w:rPr>
-        <w:t xml:space="preserve">moving to </w:t>
+        <w:t xml:space="preserve">moving </w:t>
+      </w:r>
+      <w:r>
+        <w:rPr>
+          <w:rFonts w:ascii="Georgia" w:hAnsi="Georgia"/>
+        </w:rPr>
+        <w:t xml:space="preserve">on </w:t>
+      </w:r>
+      <w:r>
+        <w:rPr>
+          <w:rFonts w:ascii="Georgia" w:hAnsi="Georgia"/>
+        </w:rPr>
+        <w:t xml:space="preserve">to </w:t>
+      </w:r>
+      <w:r>
+        <w:rPr>
+          <w:rFonts w:ascii="Georgia" w:hAnsi="Georgia"/>
+        </w:rPr>
+        <w:t xml:space="preserve">describe </w:t>
       </w:r>
       <w:r>
         <w:rPr>
@@ -3410,7 +3376,19 @@
         <w:rPr>
           <w:rFonts w:ascii="Georgia" w:hAnsi="Georgia"/>
         </w:rPr>
-        <w:t xml:space="preserve">; in Chapter 7 we give a step-by-step to creating your own EPUB, </w:t>
+        <w:t xml:space="preserve">; in Chapter 7 we give a step-by-step </w:t>
+      </w:r>
+      <w:r>
+        <w:rPr>
+          <w:rFonts w:ascii="Georgia" w:hAnsi="Georgia"/>
+        </w:rPr>
+        <w:t xml:space="preserve">guide </w:t>
+      </w:r>
+      <w:r>
+        <w:rPr>
+          <w:rFonts w:ascii="Georgia" w:hAnsi="Georgia"/>
+        </w:rPr>
+        <w:t xml:space="preserve">to creating your own EPUB, </w:t>
       </w:r>
       <w:r>
         <w:rPr>
@@ -3422,7 +3400,19 @@
         <w:rPr>
           <w:rFonts w:ascii="Georgia" w:hAnsi="Georgia"/>
         </w:rPr>
-        <w:t xml:space="preserve"> finally in Chapter 8 go into</w:t>
+        <w:t xml:space="preserve"> finally in Chapter 8 </w:t>
+      </w:r>
+      <w:r>
+        <w:rPr>
+          <w:rFonts w:ascii="Georgia" w:hAnsi="Georgia"/>
+        </w:rPr>
+        <w:t xml:space="preserve">we </w:t>
+      </w:r>
+      <w:r>
+        <w:rPr>
+          <w:rFonts w:ascii="Georgia" w:hAnsi="Georgia"/>
+        </w:rPr>
+        <w:t>go into</w:t>
       </w:r>
       <w:r>
         <w:rPr>
@@ -3714,35 +3704,7 @@
         <w:rPr>
           <w:rFonts w:ascii="Georgia" w:hAnsi="Georgia"/>
         </w:rPr>
-        <w:t>To answer this research question, the Institute of Network Cultures (</w:t>
-      </w:r>
-      <w:proofErr w:type="spellStart"/>
-      <w:r>
-        <w:rPr>
-          <w:rFonts w:ascii="Georgia" w:hAnsi="Georgia"/>
-        </w:rPr>
-        <w:t>lectoraat</w:t>
-      </w:r>
-      <w:proofErr w:type="spellEnd"/>
-      <w:r>
-        <w:rPr>
-          <w:rFonts w:ascii="Georgia" w:hAnsi="Georgia"/>
-        </w:rPr>
-        <w:t xml:space="preserve"> </w:t>
-      </w:r>
-      <w:proofErr w:type="spellStart"/>
-      <w:r>
-        <w:rPr>
-          <w:rFonts w:ascii="Georgia" w:hAnsi="Georgia"/>
-        </w:rPr>
-        <w:t>Netwerkcultuur</w:t>
-      </w:r>
-      <w:proofErr w:type="spellEnd"/>
-      <w:r>
-        <w:rPr>
-          <w:rFonts w:ascii="Georgia" w:hAnsi="Georgia"/>
-        </w:rPr>
-        <w:t>) of the Amsterdam University of Applied Sciences</w:t>
+        <w:t>To answer this research question, the Institute of Network Cultures (lectoraat Netwerkcultuur) of the Amsterdam University of Applied Sciences</w:t>
       </w:r>
       <w:r>
         <w:rPr>
@@ -3772,21 +3734,7 @@
         <w:rPr>
           <w:rFonts w:ascii="Georgia" w:hAnsi="Georgia"/>
         </w:rPr>
-        <w:t xml:space="preserve"> (</w:t>
-      </w:r>
-      <w:proofErr w:type="spellStart"/>
-      <w:r>
-        <w:rPr>
-          <w:rFonts w:ascii="Georgia" w:hAnsi="Georgia"/>
-        </w:rPr>
-        <w:t>kenniscentrum</w:t>
-      </w:r>
-      <w:proofErr w:type="spellEnd"/>
-      <w:r>
-        <w:rPr>
-          <w:rFonts w:ascii="Georgia" w:hAnsi="Georgia"/>
-        </w:rPr>
-        <w:t xml:space="preserve"> </w:t>
+        <w:t xml:space="preserve"> (kenniscentrum </w:t>
       </w:r>
       <w:r>
         <w:rPr>
@@ -4040,23 +3988,7 @@
           <w:rFonts w:ascii="Georgia" w:hAnsi="Georgia"/>
           <w:highlight w:val="darkRed"/>
         </w:rPr>
-        <w:t>[^DPT-</w:t>
-      </w:r>
-      <w:proofErr w:type="spellStart"/>
-      <w:r>
-        <w:rPr>
-          <w:rFonts w:ascii="Georgia" w:hAnsi="Georgia"/>
-          <w:highlight w:val="darkRed"/>
-        </w:rPr>
-        <w:t>GitHub</w:t>
-      </w:r>
-      <w:proofErr w:type="spellEnd"/>
-      <w:r>
-        <w:rPr>
-          <w:rFonts w:ascii="Georgia" w:hAnsi="Georgia"/>
-          <w:highlight w:val="darkRed"/>
-        </w:rPr>
-        <w:t>]</w:t>
+        <w:t>[^DPT-GitHub]</w:t>
       </w:r>
       <w:r>
         <w:rPr>
@@ -4206,7 +4138,6 @@
         </w:rPr>
         <w:t xml:space="preserve">We are not claiming that all </w:t>
       </w:r>
-      <w:proofErr w:type="spellStart"/>
       <w:r>
         <w:rPr>
           <w:rFonts w:ascii="Georgia" w:hAnsi="Georgia"/>
@@ -4215,7 +4146,6 @@
         </w:rPr>
         <w:t>ebooks</w:t>
       </w:r>
-      <w:proofErr w:type="spellEnd"/>
       <w:r>
         <w:rPr>
           <w:rFonts w:ascii="Georgia" w:hAnsi="Georgia"/>
@@ -4234,7 +4164,6 @@
         </w:rPr>
         <w:t xml:space="preserve">follow this path. We are simply laying out one of the many directions </w:t>
       </w:r>
-      <w:proofErr w:type="spellStart"/>
       <w:r>
         <w:rPr>
           <w:rFonts w:ascii="Georgia" w:hAnsi="Georgia"/>
@@ -4243,7 +4172,6 @@
         </w:rPr>
         <w:t>ebook</w:t>
       </w:r>
-      <w:proofErr w:type="spellEnd"/>
       <w:r>
         <w:rPr>
           <w:rFonts w:ascii="Georgia" w:hAnsi="Georgia"/>
@@ -4260,30 +4188,24 @@
         <w:rPr>
           <w:rFonts w:ascii="Georgia" w:hAnsi="Georgia"/>
         </w:rPr>
-        <w:t xml:space="preserve">into the industry's glossy scenarios of multimedia and interactivity. </w:t>
+        <w:t xml:space="preserve">into the industry's glossy scenarios of multimedia and interactivity.  </w:t>
+      </w:r>
+    </w:p>
+    <w:p>
+      <w:pPr>
+        <w:pStyle w:val="PlainText"/>
+        <w:rPr>
+          <w:rFonts w:ascii="Georgia" w:hAnsi="Georgia"/>
+        </w:rPr>
+      </w:pPr>
+      <w:r>
+        <w:rPr>
+          <w:rFonts w:ascii="Georgia" w:hAnsi="Georgia"/>
+        </w:rPr>
+        <w:t xml:space="preserve"> </w:t>
       </w:r>
       <w:bookmarkStart w:id="0" w:name="_GoBack"/>
       <w:bookmarkEnd w:id="0"/>
-      <w:r>
-        <w:rPr>
-          <w:rFonts w:ascii="Georgia" w:hAnsi="Georgia"/>
-        </w:rPr>
-        <w:t xml:space="preserve"> </w:t>
-      </w:r>
-    </w:p>
-    <w:p>
-      <w:pPr>
-        <w:pStyle w:val="PlainText"/>
-        <w:rPr>
-          <w:rFonts w:ascii="Georgia" w:hAnsi="Georgia"/>
-        </w:rPr>
-      </w:pPr>
-      <w:r>
-        <w:rPr>
-          <w:rFonts w:ascii="Georgia" w:hAnsi="Georgia"/>
-        </w:rPr>
-        <w:t xml:space="preserve"> </w:t>
-      </w:r>
     </w:p>
     <w:p>
       <w:pPr>
@@ -4372,23 +4294,7 @@
           <w:highlight w:val="darkRed"/>
         </w:rPr>
         <w:lastRenderedPageBreak/>
-        <w:t>[^DPT-</w:t>
-      </w:r>
-      <w:proofErr w:type="spellStart"/>
-      <w:r>
-        <w:rPr>
-          <w:rFonts w:ascii="Georgia" w:hAnsi="Georgia"/>
-          <w:highlight w:val="darkRed"/>
-        </w:rPr>
-        <w:t>GitHub</w:t>
-      </w:r>
-      <w:proofErr w:type="spellEnd"/>
-      <w:r>
-        <w:rPr>
-          <w:rFonts w:ascii="Georgia" w:hAnsi="Georgia"/>
-          <w:highlight w:val="darkRed"/>
-        </w:rPr>
-        <w:t>]</w:t>
+        <w:t>[^DPT-GitHub]</w:t>
       </w:r>
       <w:r>
         <w:rPr>
@@ -4474,7 +4380,7 @@
       </w:pPr>
     </w:pPrDefault>
   </w:docDefaults>
-  <w:latentStyles w:defLockedState="0" w:defUIPriority="99" w:defSemiHidden="1" w:defUnhideWhenUsed="1" w:defQFormat="0" w:count="276">
+  <w:latentStyles w:defLockedState="0" w:defUIPriority="99" w:defSemiHidden="1" w:defUnhideWhenUsed="1" w:defQFormat="0" w:count="267">
     <w:lsdException w:name="Normal" w:semiHidden="0" w:uiPriority="0" w:unhideWhenUsed="0" w:qFormat="1"/>
     <w:lsdException w:name="heading 1" w:semiHidden="0" w:uiPriority="9" w:unhideWhenUsed="0" w:qFormat="1"/>
     <w:lsdException w:name="heading 2" w:uiPriority="9" w:qFormat="1"/>
@@ -4772,7 +4678,7 @@
 </file>
 
 <file path=word/stylesWithEffects.xml><?xml version="1.0" encoding="utf-8"?>
-<w:styles xmlns:wpc="http://schemas.microsoft.com/office/word/2010/wordprocessingCanvas" xmlns:mo="http://schemas.microsoft.com/office/mac/office/2008/main" xmlns:mc="http://schemas.openxmlformats.org/markup-compatibility/2006" xmlns:mv="urn:schemas-microsoft-com:mac:vml" xmlns:o="urn:schemas-microsoft-com:office:office" xmlns:r="http://schemas.openxmlformats.org/officeDocument/2006/relationships" xmlns:m="http://schemas.openxmlformats.org/officeDocument/2006/math" xmlns:v="urn:schemas-microsoft-com:vml" xmlns:wp14="http://schemas.microsoft.com/office/word/2010/wordprocessingDrawing" xmlns:wp="http://schemas.openxmlformats.org/drawingml/2006/wordprocessingDrawing" xmlns:w10="urn:schemas-microsoft-com:office:word" xmlns:w="http://schemas.openxmlformats.org/wordprocessingml/2006/main" xmlns:w14="http://schemas.microsoft.com/office/word/2010/wordml" xmlns:wpg="http://schemas.microsoft.com/office/word/2010/wordprocessingGroup" xmlns:wpi="http://schemas.microsoft.com/office/word/2010/wordprocessingInk" xmlns:wne="http://schemas.microsoft.com/office/word/2006/wordml" xmlns:wps="http://schemas.microsoft.com/office/word/2010/wordprocessingShape" mc:Ignorable="w14 wp14">
+<w:styles xmlns:wpc="http://schemas.microsoft.com/office/word/2010/wordprocessingCanvas" xmlns:mc="http://schemas.openxmlformats.org/markup-compatibility/2006" xmlns:o="urn:schemas-microsoft-com:office:office" xmlns:r="http://schemas.openxmlformats.org/officeDocument/2006/relationships" xmlns:m="http://schemas.openxmlformats.org/officeDocument/2006/math" xmlns:v="urn:schemas-microsoft-com:vml" xmlns:wp14="http://schemas.microsoft.com/office/word/2010/wordprocessingDrawing" xmlns:wp="http://schemas.openxmlformats.org/drawingml/2006/wordprocessingDrawing" xmlns:w10="urn:schemas-microsoft-com:office:word" xmlns:w="http://schemas.openxmlformats.org/wordprocessingml/2006/main" xmlns:w14="http://schemas.microsoft.com/office/word/2010/wordml" xmlns:wpg="http://schemas.microsoft.com/office/word/2010/wordprocessingGroup" xmlns:wpi="http://schemas.microsoft.com/office/word/2010/wordprocessingInk" xmlns:wne="http://schemas.microsoft.com/office/word/2006/wordml" xmlns:wps="http://schemas.microsoft.com/office/word/2010/wordprocessingShape" mc:Ignorable="w14 wp14">
   <w:docDefaults>
     <w:rPrDefault>
       <w:rPr>
@@ -4788,7 +4694,7 @@
       </w:pPr>
     </w:pPrDefault>
   </w:docDefaults>
-  <w:latentStyles w:defLockedState="0" w:defUIPriority="99" w:defSemiHidden="1" w:defUnhideWhenUsed="1" w:defQFormat="0" w:count="276">
+  <w:latentStyles w:defLockedState="0" w:defUIPriority="99" w:defSemiHidden="1" w:defUnhideWhenUsed="1" w:defQFormat="0" w:count="267">
     <w:lsdException w:name="Normal" w:semiHidden="0" w:uiPriority="0" w:unhideWhenUsed="0" w:qFormat="1"/>
     <w:lsdException w:name="heading 1" w:semiHidden="0" w:uiPriority="9" w:unhideWhenUsed="0" w:qFormat="1"/>
     <w:lsdException w:name="heading 2" w:uiPriority="9" w:qFormat="1"/>
@@ -5375,7 +5281,7 @@
 </file>
 
 <file path=customXml/itemProps1.xml><?xml version="1.0" encoding="utf-8"?>
-<ds:datastoreItem xmlns:ds="http://schemas.openxmlformats.org/officeDocument/2006/customXml" ds:itemID="{D1D29253-B8C7-F448-87E6-7F060EDDA5C4}">
+<ds:datastoreItem xmlns:ds="http://schemas.openxmlformats.org/officeDocument/2006/customXml" ds:itemID="{E91BC9B7-3B59-45DA-8912-E7723439D54E}">
   <ds:schemaRefs>
     <ds:schemaRef ds:uri="http://schemas.openxmlformats.org/officeDocument/2006/bibliography"/>
   </ds:schemaRefs>

</xml_diff>

<commit_message>
Revert "minor edits to chapter 2"
This reverts commit 84503a54146045018306f0bf857397db4db93e55.
</commit_message>
<xml_diff>
--- a/docx/01_introduction.docx
+++ b/docx/01_introduction.docx
@@ -1,6 +1,6 @@
 
 <file path=word/document.xml><?xml version="1.0" encoding="utf-8"?>
-<w:document xmlns:wpc="http://schemas.microsoft.com/office/word/2010/wordprocessingCanvas" xmlns:mc="http://schemas.openxmlformats.org/markup-compatibility/2006" xmlns:o="urn:schemas-microsoft-com:office:office" xmlns:r="http://schemas.openxmlformats.org/officeDocument/2006/relationships" xmlns:m="http://schemas.openxmlformats.org/officeDocument/2006/math" xmlns:v="urn:schemas-microsoft-com:vml" xmlns:wp14="http://schemas.microsoft.com/office/word/2010/wordprocessingDrawing" xmlns:wp="http://schemas.openxmlformats.org/drawingml/2006/wordprocessingDrawing" xmlns:w10="urn:schemas-microsoft-com:office:word" xmlns:w="http://schemas.openxmlformats.org/wordprocessingml/2006/main" xmlns:w14="http://schemas.microsoft.com/office/word/2010/wordml" xmlns:wpg="http://schemas.microsoft.com/office/word/2010/wordprocessingGroup" xmlns:wpi="http://schemas.microsoft.com/office/word/2010/wordprocessingInk" xmlns:wne="http://schemas.microsoft.com/office/word/2006/wordml" xmlns:wps="http://schemas.microsoft.com/office/word/2010/wordprocessingShape" mc:Ignorable="w14 wp14">
+<w:document xmlns:wpc="http://schemas.microsoft.com/office/word/2010/wordprocessingCanvas" xmlns:mo="http://schemas.microsoft.com/office/mac/office/2008/main" xmlns:mc="http://schemas.openxmlformats.org/markup-compatibility/2006" xmlns:mv="urn:schemas-microsoft-com:mac:vml" xmlns:o="urn:schemas-microsoft-com:office:office" xmlns:r="http://schemas.openxmlformats.org/officeDocument/2006/relationships" xmlns:m="http://schemas.openxmlformats.org/officeDocument/2006/math" xmlns:v="urn:schemas-microsoft-com:vml" xmlns:wp14="http://schemas.microsoft.com/office/word/2010/wordprocessingDrawing" xmlns:wp="http://schemas.openxmlformats.org/drawingml/2006/wordprocessingDrawing" xmlns:w10="urn:schemas-microsoft-com:office:word" xmlns:w="http://schemas.openxmlformats.org/wordprocessingml/2006/main" xmlns:w14="http://schemas.microsoft.com/office/word/2010/wordml" xmlns:wpg="http://schemas.microsoft.com/office/word/2010/wordprocessingGroup" xmlns:wpi="http://schemas.microsoft.com/office/word/2010/wordprocessingInk" xmlns:wne="http://schemas.microsoft.com/office/word/2006/wordml" xmlns:wps="http://schemas.microsoft.com/office/word/2010/wordprocessingShape" mc:Ignorable="w14 wp14">
   <w:body>
     <w:p>
       <w:pPr>
@@ -68,8 +68,18 @@
           <w:highlight w:val="cyan"/>
           <w:u w:val="single"/>
         </w:rPr>
-        <w:t>Peter Sloterdijk</w:t>
-      </w:r>
+        <w:t xml:space="preserve">Peter </w:t>
+      </w:r>
+      <w:proofErr w:type="spellStart"/>
+      <w:r>
+        <w:rPr>
+          <w:rFonts w:ascii="Georgia" w:hAnsi="Georgia"/>
+          <w:highlight w:val="cyan"/>
+          <w:u w:val="single"/>
+        </w:rPr>
+        <w:t>Sloterdijk</w:t>
+      </w:r>
+      <w:proofErr w:type="spellEnd"/>
       <w:r>
         <w:rPr>
           <w:rFonts w:ascii="Georgia" w:hAnsi="Georgia"/>
@@ -135,7 +145,7 @@
         <w:rPr>
           <w:rFonts w:ascii="Georgia" w:hAnsi="Georgia"/>
         </w:rPr>
-        <w:t xml:space="preserve"> </w:t>
+        <w:t xml:space="preserve">: </w:t>
       </w:r>
       <w:r>
         <w:rPr>
@@ -147,19 +157,31 @@
         <w:rPr>
           <w:rFonts w:ascii="Georgia" w:hAnsi="Georgia"/>
         </w:rPr>
-        <w:t xml:space="preserve"> traditional publication formats, editorial and production workflows</w:t>
-      </w:r>
-      <w:r>
-        <w:rPr>
-          <w:rFonts w:ascii="Georgia" w:hAnsi="Georgia"/>
-        </w:rPr>
-        <w:t>,</w:t>
-      </w:r>
-      <w:r>
-        <w:rPr>
-          <w:rFonts w:ascii="Georgia" w:hAnsi="Georgia"/>
-        </w:rPr>
-        <w:t xml:space="preserve"> and distribution. The changes </w:t>
+        <w:t xml:space="preserve"> traditional publication formats, re</w:t>
+      </w:r>
+      <w:r>
+        <w:rPr>
+          <w:rFonts w:ascii="Georgia" w:hAnsi="Georgia"/>
+        </w:rPr>
+        <w:t>-think</w:t>
+      </w:r>
+      <w:r>
+        <w:rPr>
+          <w:rFonts w:ascii="Georgia" w:hAnsi="Georgia"/>
+        </w:rPr>
+        <w:t xml:space="preserve"> editorial and production workflows and re</w:t>
+      </w:r>
+      <w:r>
+        <w:rPr>
+          <w:rFonts w:ascii="Georgia" w:hAnsi="Georgia"/>
+        </w:rPr>
+        <w:t>-think</w:t>
+      </w:r>
+      <w:r>
+        <w:rPr>
+          <w:rFonts w:ascii="Georgia" w:hAnsi="Georgia"/>
+        </w:rPr>
+        <w:t xml:space="preserve"> distribution. The changes </w:t>
       </w:r>
       <w:r>
         <w:rPr>
@@ -432,6 +454,7 @@
         </w:rPr>
         <w:t>**</w:t>
       </w:r>
+      <w:proofErr w:type="spellStart"/>
       <w:r>
         <w:rPr>
           <w:rFonts w:ascii="Georgia" w:hAnsi="Georgia"/>
@@ -441,6 +464,7 @@
         </w:rPr>
         <w:t>ebook</w:t>
       </w:r>
+      <w:proofErr w:type="spellEnd"/>
       <w:r>
         <w:rPr>
           <w:rFonts w:ascii="Georgia" w:hAnsi="Georgia"/>
@@ -490,6 +514,7 @@
         </w:rPr>
         <w:t xml:space="preserve"> if many </w:t>
       </w:r>
+      <w:proofErr w:type="spellStart"/>
       <w:r>
         <w:rPr>
           <w:rFonts w:ascii="Georgia" w:hAnsi="Georgia"/>
@@ -498,6 +523,7 @@
         </w:rPr>
         <w:t>ebooks</w:t>
       </w:r>
+      <w:proofErr w:type="spellEnd"/>
       <w:r>
         <w:rPr>
           <w:rFonts w:ascii="Georgia" w:hAnsi="Georgia"/>
@@ -665,173 +691,207 @@
         <w:rPr>
           <w:rFonts w:ascii="Georgia" w:hAnsi="Georgia"/>
         </w:rPr>
+        <w:t xml:space="preserve"> there is no magic software button that will turn a print book design into an electronic publication just like that. Since the two media are so different, </w:t>
+      </w:r>
+      <w:r>
+        <w:rPr>
+          <w:rFonts w:ascii="Georgia" w:hAnsi="Georgia"/>
+        </w:rPr>
+        <w:t xml:space="preserve">each </w:t>
+      </w:r>
+      <w:r>
+        <w:rPr>
+          <w:rFonts w:ascii="Georgia" w:hAnsi="Georgia"/>
+        </w:rPr>
+        <w:t xml:space="preserve">with </w:t>
+      </w:r>
+      <w:r>
+        <w:rPr>
+          <w:rFonts w:ascii="Georgia" w:hAnsi="Georgia"/>
+        </w:rPr>
+        <w:t xml:space="preserve">its </w:t>
+      </w:r>
+      <w:r>
+        <w:rPr>
+          <w:rFonts w:ascii="Georgia" w:hAnsi="Georgia"/>
+        </w:rPr>
+        <w:t xml:space="preserve">own specific editorial and visual design needs, such a button will probably not materialize in the future either. Hybrid publishing will ultimately require </w:t>
+      </w:r>
+      <w:r>
+        <w:rPr>
+          <w:rFonts w:ascii="Georgia" w:hAnsi="Georgia"/>
+        </w:rPr>
+        <w:t>changes in the way the editorial work is done</w:t>
+      </w:r>
+      <w:r>
+        <w:rPr>
+          <w:rFonts w:ascii="Georgia" w:hAnsi="Georgia"/>
+        </w:rPr>
+        <w:t xml:space="preserve">. The good news is that </w:t>
+      </w:r>
+      <w:r>
+        <w:rPr>
+          <w:rFonts w:ascii="Georgia" w:hAnsi="Georgia"/>
+        </w:rPr>
+        <w:t>such change is possible</w:t>
+      </w:r>
+      <w:r>
+        <w:rPr>
+          <w:rFonts w:ascii="Georgia" w:hAnsi="Georgia"/>
+        </w:rPr>
+        <w:t xml:space="preserve">. </w:t>
+      </w:r>
+      <w:r>
+        <w:rPr>
+          <w:rFonts w:ascii="Georgia" w:hAnsi="Georgia"/>
+        </w:rPr>
+        <w:t>T</w:t>
+      </w:r>
+      <w:r>
+        <w:rPr>
+          <w:rFonts w:ascii="Georgia" w:hAnsi="Georgia"/>
+        </w:rPr>
+        <w:t xml:space="preserve">his </w:t>
+      </w:r>
+      <w:r>
+        <w:rPr>
+          <w:rFonts w:ascii="Georgia" w:hAnsi="Georgia"/>
+        </w:rPr>
+        <w:t>T</w:t>
+      </w:r>
+      <w:r>
+        <w:rPr>
+          <w:rFonts w:ascii="Georgia" w:hAnsi="Georgia"/>
+        </w:rPr>
+        <w:t xml:space="preserve">oolkit </w:t>
+      </w:r>
+      <w:r>
+        <w:rPr>
+          <w:rFonts w:ascii="Georgia" w:hAnsi="Georgia"/>
+        </w:rPr>
+        <w:t xml:space="preserve">includes instructions </w:t>
+      </w:r>
+      <w:r>
+        <w:rPr>
+          <w:rFonts w:ascii="Georgia" w:hAnsi="Georgia"/>
+        </w:rPr>
+        <w:t xml:space="preserve">on how to deal with the </w:t>
+      </w:r>
+      <w:r>
+        <w:rPr>
+          <w:rFonts w:ascii="Georgia" w:hAnsi="Georgia"/>
+        </w:rPr>
+        <w:t xml:space="preserve">many </w:t>
+      </w:r>
+      <w:r>
+        <w:rPr>
+          <w:rFonts w:ascii="Georgia" w:hAnsi="Georgia"/>
+        </w:rPr>
+        <w:t xml:space="preserve">issues </w:t>
+      </w:r>
+      <w:r>
+        <w:rPr>
+          <w:rFonts w:ascii="Georgia" w:hAnsi="Georgia"/>
+        </w:rPr>
+        <w:t xml:space="preserve">that </w:t>
+      </w:r>
+      <w:r>
+        <w:rPr>
+          <w:rFonts w:ascii="Georgia" w:hAnsi="Georgia"/>
+        </w:rPr>
+        <w:t xml:space="preserve">arise when making the transition </w:t>
+      </w:r>
+      <w:r>
+        <w:rPr>
+          <w:rFonts w:ascii="Georgia" w:hAnsi="Georgia"/>
+        </w:rPr>
+        <w:t xml:space="preserve">from </w:t>
+      </w:r>
+      <w:r>
+        <w:rPr>
+          <w:rFonts w:ascii="Georgia" w:hAnsi="Georgia"/>
+        </w:rPr>
+        <w:t xml:space="preserve">traditional to hybrid or electronic publishing. </w:t>
+      </w:r>
+    </w:p>
+    <w:p>
+      <w:pPr>
+        <w:pStyle w:val="PlainText"/>
+        <w:rPr>
+          <w:rFonts w:ascii="Georgia" w:hAnsi="Georgia"/>
+        </w:rPr>
+      </w:pPr>
+      <w:r>
+        <w:rPr>
+          <w:rFonts w:ascii="Georgia" w:hAnsi="Georgia"/>
+        </w:rPr>
+        <w:t xml:space="preserve"> </w:t>
+      </w:r>
+    </w:p>
+    <w:p>
+      <w:pPr>
+        <w:pStyle w:val="PlainText"/>
+        <w:rPr>
+          <w:rFonts w:ascii="Georgia" w:hAnsi="Georgia"/>
+        </w:rPr>
+      </w:pPr>
+      <w:r>
+        <w:rPr>
+          <w:rFonts w:ascii="Georgia" w:hAnsi="Georgia"/>
+        </w:rPr>
+        <w:t xml:space="preserve">For art and design publishers, the challenge of going electronic with their publications is greater </w:t>
+      </w:r>
+      <w:r>
+        <w:rPr>
+          <w:rFonts w:ascii="Georgia" w:hAnsi="Georgia"/>
+        </w:rPr>
+        <w:t xml:space="preserve">than that faced by </w:t>
+      </w:r>
+      <w:r>
+        <w:rPr>
+          <w:rFonts w:ascii="Georgia" w:hAnsi="Georgia"/>
+        </w:rPr>
+        <w:t>other fields of publishing</w:t>
+      </w:r>
+      <w:r>
+        <w:rPr>
+          <w:rFonts w:ascii="Georgia" w:hAnsi="Georgia"/>
+        </w:rPr>
         <w:t>,</w:t>
       </w:r>
       <w:r>
         <w:rPr>
           <w:rFonts w:ascii="Georgia" w:hAnsi="Georgia"/>
         </w:rPr>
-        <w:t xml:space="preserve"> there is no magic software button that will turn a print book design into an electronic publication just like that. Since the two media are so different, </w:t>
-      </w:r>
-      <w:r>
-        <w:rPr>
-          <w:rFonts w:ascii="Georgia" w:hAnsi="Georgia"/>
-        </w:rPr>
-        <w:t xml:space="preserve">each </w:t>
-      </w:r>
-      <w:r>
-        <w:rPr>
-          <w:rFonts w:ascii="Georgia" w:hAnsi="Georgia"/>
-        </w:rPr>
-        <w:t xml:space="preserve">with </w:t>
-      </w:r>
-      <w:r>
-        <w:rPr>
-          <w:rFonts w:ascii="Georgia" w:hAnsi="Georgia"/>
-        </w:rPr>
-        <w:t xml:space="preserve">its </w:t>
-      </w:r>
-      <w:r>
-        <w:rPr>
-          <w:rFonts w:ascii="Georgia" w:hAnsi="Georgia"/>
-        </w:rPr>
-        <w:t xml:space="preserve">own specific editorial and visual design needs, such a button will probably not materialize in the future either. Hybrid publishing will ultimately require </w:t>
-      </w:r>
-      <w:r>
-        <w:rPr>
-          <w:rFonts w:ascii="Georgia" w:hAnsi="Georgia"/>
-        </w:rPr>
-        <w:t>changes in the way the editorial work is done</w:t>
-      </w:r>
-      <w:r>
-        <w:rPr>
-          <w:rFonts w:ascii="Georgia" w:hAnsi="Georgia"/>
-        </w:rPr>
-        <w:t xml:space="preserve">. The good news is that </w:t>
-      </w:r>
-      <w:r>
-        <w:rPr>
-          <w:rFonts w:ascii="Georgia" w:hAnsi="Georgia"/>
-        </w:rPr>
-        <w:t>such change is possible</w:t>
-      </w:r>
-      <w:r>
-        <w:rPr>
-          <w:rFonts w:ascii="Georgia" w:hAnsi="Georgia"/>
-        </w:rPr>
-        <w:t xml:space="preserve">. </w:t>
-      </w:r>
-      <w:r>
-        <w:rPr>
-          <w:rFonts w:ascii="Georgia" w:hAnsi="Georgia"/>
-        </w:rPr>
-        <w:t>T</w:t>
-      </w:r>
-      <w:r>
-        <w:rPr>
-          <w:rFonts w:ascii="Georgia" w:hAnsi="Georgia"/>
-        </w:rPr>
-        <w:t xml:space="preserve">his </w:t>
-      </w:r>
-      <w:r>
-        <w:rPr>
-          <w:rFonts w:ascii="Georgia" w:hAnsi="Georgia"/>
-        </w:rPr>
-        <w:t>T</w:t>
-      </w:r>
-      <w:r>
-        <w:rPr>
-          <w:rFonts w:ascii="Georgia" w:hAnsi="Georgia"/>
-        </w:rPr>
-        <w:t xml:space="preserve">oolkit </w:t>
-      </w:r>
-      <w:r>
-        <w:rPr>
-          <w:rFonts w:ascii="Georgia" w:hAnsi="Georgia"/>
-        </w:rPr>
-        <w:t xml:space="preserve">includes instructions </w:t>
-      </w:r>
-      <w:r>
-        <w:rPr>
-          <w:rFonts w:ascii="Georgia" w:hAnsi="Georgia"/>
-        </w:rPr>
-        <w:t xml:space="preserve">on how to deal with the </w:t>
-      </w:r>
-      <w:r>
-        <w:rPr>
-          <w:rFonts w:ascii="Georgia" w:hAnsi="Georgia"/>
-        </w:rPr>
-        <w:t xml:space="preserve">many </w:t>
-      </w:r>
-      <w:r>
-        <w:rPr>
-          <w:rFonts w:ascii="Georgia" w:hAnsi="Georgia"/>
-        </w:rPr>
-        <w:t xml:space="preserve">issues </w:t>
-      </w:r>
-      <w:r>
-        <w:rPr>
-          <w:rFonts w:ascii="Georgia" w:hAnsi="Georgia"/>
-        </w:rPr>
-        <w:t xml:space="preserve">that </w:t>
-      </w:r>
-      <w:r>
-        <w:rPr>
-          <w:rFonts w:ascii="Georgia" w:hAnsi="Georgia"/>
-        </w:rPr>
-        <w:t xml:space="preserve">arise when making the transition </w:t>
-      </w:r>
-      <w:r>
-        <w:rPr>
-          <w:rFonts w:ascii="Georgia" w:hAnsi="Georgia"/>
-        </w:rPr>
-        <w:t xml:space="preserve">from </w:t>
-      </w:r>
-      <w:r>
-        <w:rPr>
-          <w:rFonts w:ascii="Georgia" w:hAnsi="Georgia"/>
-        </w:rPr>
-        <w:t xml:space="preserve">traditional to hybrid or electronic publishing. </w:t>
-      </w:r>
-    </w:p>
-    <w:p>
-      <w:pPr>
-        <w:pStyle w:val="PlainText"/>
-        <w:rPr>
-          <w:rFonts w:ascii="Georgia" w:hAnsi="Georgia"/>
-        </w:rPr>
-      </w:pPr>
-      <w:r>
-        <w:rPr>
-          <w:rFonts w:ascii="Georgia" w:hAnsi="Georgia"/>
-        </w:rPr>
-        <w:t xml:space="preserve"> </w:t>
-      </w:r>
-    </w:p>
-    <w:p>
-      <w:pPr>
-        <w:pStyle w:val="PlainText"/>
-        <w:rPr>
-          <w:rFonts w:ascii="Georgia" w:hAnsi="Georgia"/>
-        </w:rPr>
-      </w:pPr>
-      <w:r>
-        <w:rPr>
-          <w:rFonts w:ascii="Georgia" w:hAnsi="Georgia"/>
-        </w:rPr>
-        <w:t xml:space="preserve">For art and design publishers, the challenge of going electronic with their publications is greater </w:t>
-      </w:r>
-      <w:r>
-        <w:rPr>
-          <w:rFonts w:ascii="Georgia" w:hAnsi="Georgia"/>
-        </w:rPr>
-        <w:t xml:space="preserve">than that faced by </w:t>
-      </w:r>
-      <w:r>
-        <w:rPr>
-          <w:rFonts w:ascii="Georgia" w:hAnsi="Georgia"/>
-        </w:rPr>
-        <w:t>other fields of publishing</w:t>
+        <w:t xml:space="preserve"> for a number of reasons: </w:t>
+      </w:r>
+    </w:p>
+    <w:p>
+      <w:pPr>
+        <w:pStyle w:val="PlainText"/>
+        <w:rPr>
+          <w:rFonts w:ascii="Georgia" w:hAnsi="Georgia"/>
+        </w:rPr>
+      </w:pPr>
+      <w:r>
+        <w:rPr>
+          <w:rFonts w:ascii="Georgia" w:hAnsi="Georgia"/>
+        </w:rPr>
+        <w:t xml:space="preserve"> </w:t>
+      </w:r>
+    </w:p>
+    <w:p>
+      <w:pPr>
+        <w:pStyle w:val="PlainText"/>
+        <w:rPr>
+          <w:rFonts w:ascii="Georgia" w:hAnsi="Georgia"/>
+        </w:rPr>
+      </w:pPr>
+      <w:r>
+        <w:rPr>
+          <w:rFonts w:ascii="Georgia" w:hAnsi="Georgia"/>
+        </w:rPr>
+        <w:t>- visually oriented publications are still more difficult to realize technically in the electronic medium</w:t>
       </w:r>
       <w:r>
         <w:rPr>
@@ -843,46 +903,6 @@
         <w:rPr>
           <w:rFonts w:ascii="Georgia" w:hAnsi="Georgia"/>
         </w:rPr>
-        <w:t xml:space="preserve"> for a number of reasons: </w:t>
-      </w:r>
-    </w:p>
-    <w:p>
-      <w:pPr>
-        <w:pStyle w:val="PlainText"/>
-        <w:rPr>
-          <w:rFonts w:ascii="Georgia" w:hAnsi="Georgia"/>
-        </w:rPr>
-      </w:pPr>
-      <w:r>
-        <w:rPr>
-          <w:rFonts w:ascii="Georgia" w:hAnsi="Georgia"/>
-        </w:rPr>
-        <w:t xml:space="preserve"> </w:t>
-      </w:r>
-    </w:p>
-    <w:p>
-      <w:pPr>
-        <w:pStyle w:val="PlainText"/>
-        <w:rPr>
-          <w:rFonts w:ascii="Georgia" w:hAnsi="Georgia"/>
-        </w:rPr>
-      </w:pPr>
-      <w:r>
-        <w:rPr>
-          <w:rFonts w:ascii="Georgia" w:hAnsi="Georgia"/>
-        </w:rPr>
-        <w:t>- visually oriented publications are still more difficult to realize technically in the electronic medium</w:t>
-      </w:r>
-      <w:r>
-        <w:rPr>
-          <w:rFonts w:ascii="Georgia" w:hAnsi="Georgia"/>
-        </w:rPr>
-        <w:t>,</w:t>
-      </w:r>
-      <w:r>
-        <w:rPr>
-          <w:rFonts w:ascii="Georgia" w:hAnsi="Georgia"/>
-        </w:rPr>
         <w:t xml:space="preserve"> </w:t>
       </w:r>
       <w:r>
@@ -897,6 +917,7 @@
         </w:rPr>
         <w:t xml:space="preserve">when designing for a multitude of different reading devices and </w:t>
       </w:r>
+      <w:proofErr w:type="spellStart"/>
       <w:r>
         <w:rPr>
           <w:rFonts w:ascii="Georgia" w:hAnsi="Georgia"/>
@@ -905,6 +926,7 @@
         </w:rPr>
         <w:t>ebook</w:t>
       </w:r>
+      <w:proofErr w:type="spellEnd"/>
       <w:r>
         <w:rPr>
           <w:rFonts w:ascii="Georgia" w:hAnsi="Georgia"/>
@@ -1373,6 +1395,7 @@
         </w:rPr>
         <w:t xml:space="preserve">in which </w:t>
       </w:r>
+      <w:proofErr w:type="spellStart"/>
       <w:r>
         <w:rPr>
           <w:rFonts w:ascii="Georgia" w:hAnsi="Georgia"/>
@@ -1381,6 +1404,7 @@
         </w:rPr>
         <w:t>ebooks</w:t>
       </w:r>
+      <w:proofErr w:type="spellEnd"/>
       <w:r>
         <w:rPr>
           <w:rFonts w:ascii="Georgia" w:hAnsi="Georgia"/>
@@ -1482,6 +1506,7 @@
         </w:rPr>
         <w:t xml:space="preserve">readers can download and read as individual </w:t>
       </w:r>
+      <w:proofErr w:type="spellStart"/>
       <w:r>
         <w:rPr>
           <w:rFonts w:ascii="Georgia" w:hAnsi="Georgia"/>
@@ -1490,12 +1515,14 @@
         </w:rPr>
         <w:t>ebooks</w:t>
       </w:r>
+      <w:proofErr w:type="spellEnd"/>
       <w:r>
         <w:rPr>
           <w:rFonts w:ascii="Georgia" w:hAnsi="Georgia"/>
         </w:rPr>
         <w:t xml:space="preserve">. An </w:t>
       </w:r>
+      <w:proofErr w:type="spellStart"/>
       <w:r>
         <w:rPr>
           <w:rFonts w:ascii="Georgia" w:hAnsi="Georgia"/>
@@ -1504,6 +1531,7 @@
         </w:rPr>
         <w:t>ebook</w:t>
       </w:r>
+      <w:proofErr w:type="spellEnd"/>
       <w:r>
         <w:rPr>
           <w:rFonts w:ascii="Georgia" w:hAnsi="Georgia"/>
@@ -1989,7 +2017,55 @@
           <w:rFonts w:ascii="Georgia" w:hAnsi="Georgia"/>
           <w:highlight w:val="darkRed"/>
         </w:rPr>
-        <w:t>[![Bloglink](images/dpt_blog_verwijzing.png)](http://networkcultures.org/digitalpublishing/2014/03/28/converting-a-docx-directly-to-epub-using-calibre/ "Link to blog post: Converting a DOCX directly to EPUB using Calibre")( Converting a DOCX directly to EPUB using Calibre)</w:t>
+        <w:t>[![</w:t>
+      </w:r>
+      <w:proofErr w:type="spellStart"/>
+      <w:r>
+        <w:rPr>
+          <w:rFonts w:ascii="Georgia" w:hAnsi="Georgia"/>
+          <w:highlight w:val="darkRed"/>
+        </w:rPr>
+        <w:t>Bloglink</w:t>
+      </w:r>
+      <w:proofErr w:type="spellEnd"/>
+      <w:r>
+        <w:rPr>
+          <w:rFonts w:ascii="Georgia" w:hAnsi="Georgia"/>
+          <w:highlight w:val="darkRed"/>
+        </w:rPr>
+        <w:t xml:space="preserve">](images/dpt_blog_verwijzing.png)](http://networkcultures.org/digitalpublishing/2014/03/28/converting-a-docx-directly-to-epub-using-calibre/ "Link to blog post: Converting a DOCX directly to EPUB using </w:t>
+      </w:r>
+      <w:proofErr w:type="spellStart"/>
+      <w:r>
+        <w:rPr>
+          <w:rFonts w:ascii="Georgia" w:hAnsi="Georgia"/>
+          <w:highlight w:val="darkRed"/>
+        </w:rPr>
+        <w:t>Calibre</w:t>
+      </w:r>
+      <w:proofErr w:type="spellEnd"/>
+      <w:r>
+        <w:rPr>
+          <w:rFonts w:ascii="Georgia" w:hAnsi="Georgia"/>
+          <w:highlight w:val="darkRed"/>
+        </w:rPr>
+        <w:t xml:space="preserve">")( Converting a DOCX directly to EPUB using </w:t>
+      </w:r>
+      <w:proofErr w:type="spellStart"/>
+      <w:r>
+        <w:rPr>
+          <w:rFonts w:ascii="Georgia" w:hAnsi="Georgia"/>
+          <w:highlight w:val="darkRed"/>
+        </w:rPr>
+        <w:t>Calibre</w:t>
+      </w:r>
+      <w:proofErr w:type="spellEnd"/>
+      <w:r>
+        <w:rPr>
+          <w:rFonts w:ascii="Georgia" w:hAnsi="Georgia"/>
+          <w:highlight w:val="darkRed"/>
+        </w:rPr>
+        <w:t>)</w:t>
       </w:r>
       <w:r>
         <w:rPr>
@@ -2016,7 +2092,23 @@
           <w:rFonts w:ascii="Georgia" w:hAnsi="Georgia"/>
           <w:highlight w:val="darkRed"/>
         </w:rPr>
-        <w:t>[![Bloglink](images/dpt_blog_verwijzing.png)](http://networkcultures.org/digitalpublishing/2013/05/21/epub-development-in-adobe-indesign-cs6/ "Link to blog post: NOTES ON EPUB DEVELOPMENT IN ADOBE INDESIGN CS6")(Notes on EPUB Development in Adobe InDesign CS6)</w:t>
+        <w:t>[![</w:t>
+      </w:r>
+      <w:proofErr w:type="spellStart"/>
+      <w:r>
+        <w:rPr>
+          <w:rFonts w:ascii="Georgia" w:hAnsi="Georgia"/>
+          <w:highlight w:val="darkRed"/>
+        </w:rPr>
+        <w:t>Bloglink</w:t>
+      </w:r>
+      <w:proofErr w:type="spellEnd"/>
+      <w:r>
+        <w:rPr>
+          <w:rFonts w:ascii="Georgia" w:hAnsi="Georgia"/>
+          <w:highlight w:val="darkRed"/>
+        </w:rPr>
+        <w:t>](images/dpt_blog_verwijzing.png)](http://networkcultures.org/digitalpublishing/2013/05/21/epub-development-in-adobe-indesign-cs6/ "Link to blog post: NOTES ON EPUB DEVELOPMENT IN ADOBE INDESIGN CS6")(Notes on EPUB Development in Adobe InDesign CS6)</w:t>
       </w:r>
       <w:r>
         <w:rPr>
@@ -2172,6 +2264,7 @@
         </w:rPr>
         <w:t xml:space="preserve">is primarily aimed at publishers who, in most cases, cannot afford to outsource </w:t>
       </w:r>
+      <w:proofErr w:type="spellStart"/>
       <w:r>
         <w:rPr>
           <w:rFonts w:ascii="Georgia" w:hAnsi="Georgia"/>
@@ -2180,6 +2273,7 @@
         </w:rPr>
         <w:t>ebook</w:t>
       </w:r>
+      <w:proofErr w:type="spellEnd"/>
       <w:r>
         <w:rPr>
           <w:rFonts w:ascii="Georgia" w:hAnsi="Georgia"/>
@@ -2378,21 +2472,585 @@
         <w:rPr>
           <w:rFonts w:ascii="Georgia" w:hAnsi="Georgia"/>
         </w:rPr>
-        <w:t xml:space="preserve">electronic publication projects: </w:t>
-      </w:r>
+        <w:t xml:space="preserve">electronic publication projects: BIS Publishers, </w:t>
+      </w:r>
+      <w:proofErr w:type="spellStart"/>
+      <w:r>
+        <w:rPr>
+          <w:rFonts w:ascii="Georgia" w:hAnsi="Georgia"/>
+        </w:rPr>
+        <w:t>Valiz</w:t>
+      </w:r>
+      <w:proofErr w:type="spellEnd"/>
+      <w:r>
+        <w:rPr>
+          <w:rFonts w:ascii="Georgia" w:hAnsi="Georgia"/>
+        </w:rPr>
+        <w:t xml:space="preserve">, nai010 and Institute of Network Cultures. </w:t>
+      </w:r>
+      <w:r>
+        <w:rPr>
+          <w:rFonts w:ascii="Georgia" w:hAnsi="Georgia"/>
+        </w:rPr>
+        <w:t xml:space="preserve"> </w:t>
+      </w:r>
+    </w:p>
+    <w:p>
+      <w:pPr>
+        <w:pStyle w:val="PlainText"/>
+        <w:rPr>
+          <w:rFonts w:ascii="Georgia" w:hAnsi="Georgia"/>
+        </w:rPr>
+      </w:pPr>
+      <w:r>
+        <w:rPr>
+          <w:rFonts w:ascii="Georgia" w:hAnsi="Georgia"/>
+        </w:rPr>
+        <w:t xml:space="preserve"> </w:t>
+      </w:r>
+    </w:p>
+    <w:p>
+      <w:pPr>
+        <w:pStyle w:val="PlainText"/>
+        <w:rPr>
+          <w:rFonts w:ascii="Georgia" w:hAnsi="Georgia"/>
+        </w:rPr>
+      </w:pPr>
+      <w:r>
+        <w:rPr>
+          <w:rFonts w:ascii="Georgia" w:hAnsi="Georgia"/>
+        </w:rPr>
+        <w:t xml:space="preserve">  </w:t>
+      </w:r>
+    </w:p>
+    <w:p>
+      <w:pPr>
+        <w:pStyle w:val="PlainText"/>
+        <w:rPr>
+          <w:rFonts w:ascii="Georgia" w:hAnsi="Georgia"/>
+        </w:rPr>
+      </w:pPr>
+      <w:r>
+        <w:rPr>
+          <w:rFonts w:ascii="Georgia" w:hAnsi="Georgia"/>
+        </w:rPr>
+        <w:t xml:space="preserve">## Whom is this Toolkit written for </w:t>
+      </w:r>
+    </w:p>
+    <w:p>
+      <w:pPr>
+        <w:pStyle w:val="PlainText"/>
+        <w:rPr>
+          <w:rFonts w:ascii="Georgia" w:hAnsi="Georgia"/>
+        </w:rPr>
+      </w:pPr>
+      <w:r>
+        <w:rPr>
+          <w:rFonts w:ascii="Georgia" w:hAnsi="Georgia"/>
+        </w:rPr>
+        <w:t xml:space="preserve"> </w:t>
+      </w:r>
+    </w:p>
+    <w:p>
+      <w:pPr>
+        <w:pStyle w:val="PlainText"/>
+        <w:rPr>
+          <w:rFonts w:ascii="Georgia" w:hAnsi="Georgia"/>
+        </w:rPr>
+      </w:pPr>
+      <w:r>
+        <w:rPr>
+          <w:rFonts w:ascii="Georgia" w:hAnsi="Georgia"/>
+        </w:rPr>
+        <w:t>You may be a publisher, a designer</w:t>
+      </w:r>
+      <w:r>
+        <w:rPr>
+          <w:rFonts w:ascii="Georgia" w:hAnsi="Georgia"/>
+        </w:rPr>
+        <w:t>,</w:t>
+      </w:r>
+      <w:r>
+        <w:rPr>
+          <w:rFonts w:ascii="Georgia" w:hAnsi="Georgia"/>
+        </w:rPr>
+        <w:t xml:space="preserve"> or someone who is just starting out with making books. You probably identify with or work in the arts. You may hope to </w:t>
+      </w:r>
+      <w:r>
+        <w:rPr>
+          <w:rFonts w:ascii="Georgia" w:hAnsi="Georgia"/>
+        </w:rPr>
+        <w:t xml:space="preserve">find </w:t>
+      </w:r>
+      <w:r>
+        <w:rPr>
+          <w:rFonts w:ascii="Georgia" w:hAnsi="Georgia"/>
+        </w:rPr>
+        <w:t xml:space="preserve">answers, </w:t>
+      </w:r>
+      <w:r>
+        <w:rPr>
+          <w:rFonts w:ascii="Georgia" w:hAnsi="Georgia"/>
+        </w:rPr>
+        <w:t xml:space="preserve">gain </w:t>
+      </w:r>
+      <w:r>
+        <w:rPr>
+          <w:rFonts w:ascii="Georgia" w:hAnsi="Georgia"/>
+        </w:rPr>
+        <w:t xml:space="preserve">knowledge, </w:t>
+      </w:r>
+      <w:r>
+        <w:rPr>
+          <w:rFonts w:ascii="Georgia" w:hAnsi="Georgia"/>
+        </w:rPr>
+        <w:t xml:space="preserve">pick up some </w:t>
+      </w:r>
+      <w:r>
+        <w:rPr>
+          <w:rFonts w:ascii="Georgia" w:hAnsi="Georgia"/>
+        </w:rPr>
+        <w:t>tips, and consult various resources. This Toolkit intends to provide all</w:t>
+      </w:r>
+      <w:r>
+        <w:rPr>
+          <w:rFonts w:ascii="Georgia" w:hAnsi="Georgia"/>
+        </w:rPr>
+        <w:t xml:space="preserve"> of that</w:t>
+      </w:r>
+      <w:r>
+        <w:rPr>
+          <w:rFonts w:ascii="Georgia" w:hAnsi="Georgia"/>
+        </w:rPr>
+        <w:t xml:space="preserve">. The overall focus is on pragmatic solutions for publishers within the </w:t>
+      </w:r>
+      <w:r>
+        <w:rPr>
+          <w:rFonts w:ascii="Georgia" w:hAnsi="Georgia"/>
+        </w:rPr>
+        <w:t>sector of art and culture</w:t>
+      </w:r>
+      <w:r>
+        <w:rPr>
+          <w:rFonts w:ascii="Georgia" w:hAnsi="Georgia"/>
+        </w:rPr>
+        <w:t xml:space="preserve">. No prior knowledge of creating an </w:t>
+      </w:r>
+      <w:proofErr w:type="spellStart"/>
       <w:r>
         <w:rPr>
           <w:rFonts w:ascii="Georgia" w:hAnsi="Georgia"/>
           <w:highlight w:val="cyan"/>
           <w:u w:val="single"/>
         </w:rPr>
-        <w:t>BIS Publishers</w:t>
-      </w:r>
-      <w:r>
-        <w:rPr>
-          <w:rFonts w:ascii="Georgia" w:hAnsi="Georgia"/>
-        </w:rPr>
-        <w:t xml:space="preserve">, </w:t>
+        <w:t>ebook</w:t>
+      </w:r>
+      <w:proofErr w:type="spellEnd"/>
+      <w:r>
+        <w:rPr>
+          <w:rFonts w:ascii="Georgia" w:hAnsi="Georgia"/>
+        </w:rPr>
+        <w:t xml:space="preserve"> is required – </w:t>
+      </w:r>
+      <w:r>
+        <w:rPr>
+          <w:rFonts w:ascii="Georgia" w:hAnsi="Georgia"/>
+        </w:rPr>
+        <w:t>having said that</w:t>
+      </w:r>
+      <w:r>
+        <w:rPr>
+          <w:rFonts w:ascii="Georgia" w:hAnsi="Georgia"/>
+        </w:rPr>
+        <w:t xml:space="preserve">, a familiarity </w:t>
+      </w:r>
+      <w:r>
+        <w:rPr>
+          <w:rFonts w:ascii="Georgia" w:hAnsi="Georgia"/>
+        </w:rPr>
+        <w:t xml:space="preserve">with </w:t>
+      </w:r>
+      <w:r>
+        <w:rPr>
+          <w:rFonts w:ascii="Georgia" w:hAnsi="Georgia"/>
+        </w:rPr>
+        <w:t xml:space="preserve">various computer software </w:t>
+      </w:r>
+      <w:r>
+        <w:rPr>
+          <w:rFonts w:ascii="Georgia" w:hAnsi="Georgia"/>
+        </w:rPr>
+        <w:t xml:space="preserve">applications </w:t>
+      </w:r>
+      <w:r>
+        <w:rPr>
+          <w:rFonts w:ascii="Georgia" w:hAnsi="Georgia"/>
+        </w:rPr>
+        <w:t xml:space="preserve">is helpful, as is the willingness to learn and the inquisitive curiosity to look beyond this guide for </w:t>
+      </w:r>
+      <w:r>
+        <w:rPr>
+          <w:rFonts w:ascii="Georgia" w:hAnsi="Georgia"/>
+        </w:rPr>
+        <w:t xml:space="preserve">specific </w:t>
+      </w:r>
+      <w:r>
+        <w:rPr>
+          <w:rFonts w:ascii="Georgia" w:hAnsi="Georgia"/>
+        </w:rPr>
+        <w:t xml:space="preserve">answers. This publication is not a tutorial on how to make an electronic publication, it merely intends to </w:t>
+      </w:r>
+      <w:r>
+        <w:rPr>
+          <w:rFonts w:ascii="Georgia" w:hAnsi="Georgia"/>
+        </w:rPr>
+        <w:t xml:space="preserve">provide </w:t>
+      </w:r>
+      <w:r>
+        <w:rPr>
+          <w:rFonts w:ascii="Georgia" w:hAnsi="Georgia"/>
+        </w:rPr>
+        <w:t xml:space="preserve">the reader </w:t>
+      </w:r>
+      <w:r>
+        <w:rPr>
+          <w:rFonts w:ascii="Georgia" w:hAnsi="Georgia"/>
+        </w:rPr>
+        <w:t xml:space="preserve">with </w:t>
+      </w:r>
+      <w:r>
+        <w:rPr>
+          <w:rFonts w:ascii="Georgia" w:hAnsi="Georgia"/>
+        </w:rPr>
+        <w:t xml:space="preserve">guidance on how to make a first attempt at creating an electronic publication. </w:t>
+      </w:r>
+    </w:p>
+    <w:p>
+      <w:pPr>
+        <w:pStyle w:val="PlainText"/>
+        <w:rPr>
+          <w:rFonts w:ascii="Georgia" w:hAnsi="Georgia"/>
+        </w:rPr>
+      </w:pPr>
+      <w:r>
+        <w:rPr>
+          <w:rFonts w:ascii="Georgia" w:hAnsi="Georgia"/>
+        </w:rPr>
+        <w:t xml:space="preserve"> </w:t>
+      </w:r>
+    </w:p>
+    <w:p>
+      <w:pPr>
+        <w:pStyle w:val="PlainText"/>
+        <w:rPr>
+          <w:rFonts w:ascii="Georgia" w:hAnsi="Georgia"/>
+        </w:rPr>
+      </w:pPr>
+      <w:r>
+        <w:rPr>
+          <w:rFonts w:ascii="Georgia" w:hAnsi="Georgia"/>
+        </w:rPr>
+        <w:t xml:space="preserve">As </w:t>
+      </w:r>
+      <w:r>
+        <w:rPr>
+          <w:rFonts w:ascii="Georgia" w:hAnsi="Georgia"/>
+        </w:rPr>
+        <w:t>we said at the beginning of this introduction,</w:t>
+      </w:r>
+      <w:r>
+        <w:rPr>
+          <w:rFonts w:ascii="Georgia" w:hAnsi="Georgia"/>
+        </w:rPr>
+        <w:t xml:space="preserve"> </w:t>
+      </w:r>
+      <w:r>
+        <w:rPr>
+          <w:rFonts w:ascii="Georgia" w:hAnsi="Georgia"/>
+          <w:highlight w:val="lightGray"/>
+        </w:rPr>
+        <w:t>'you must change your life'</w:t>
+      </w:r>
+      <w:r>
+        <w:rPr>
+          <w:rFonts w:ascii="Georgia" w:hAnsi="Georgia"/>
+        </w:rPr>
+        <w:t xml:space="preserve">, so there </w:t>
+      </w:r>
+      <w:r>
+        <w:rPr>
+          <w:rFonts w:ascii="Georgia" w:hAnsi="Georgia"/>
+        </w:rPr>
+        <w:t xml:space="preserve">may be something of a </w:t>
+      </w:r>
+      <w:r>
+        <w:rPr>
+          <w:rFonts w:ascii="Georgia" w:hAnsi="Georgia"/>
+        </w:rPr>
+        <w:t xml:space="preserve">culture shock </w:t>
+      </w:r>
+      <w:r>
+        <w:rPr>
+          <w:rFonts w:ascii="Georgia" w:hAnsi="Georgia"/>
+        </w:rPr>
+        <w:t xml:space="preserve">while </w:t>
+      </w:r>
+      <w:r>
+        <w:rPr>
+          <w:rFonts w:ascii="Georgia" w:hAnsi="Georgia"/>
+        </w:rPr>
+        <w:t xml:space="preserve">reading through this document. If electronic publishing </w:t>
+      </w:r>
+      <w:r>
+        <w:rPr>
+          <w:rFonts w:ascii="Georgia" w:hAnsi="Georgia"/>
+        </w:rPr>
+        <w:t xml:space="preserve">is to be no more than </w:t>
+      </w:r>
+      <w:r>
+        <w:rPr>
+          <w:rFonts w:ascii="Georgia" w:hAnsi="Georgia"/>
+        </w:rPr>
+        <w:t xml:space="preserve">an afterthought in the production chain and </w:t>
+      </w:r>
+      <w:r>
+        <w:rPr>
+          <w:rFonts w:ascii="Georgia" w:hAnsi="Georgia"/>
+        </w:rPr>
+        <w:t xml:space="preserve">the </w:t>
+      </w:r>
+      <w:r>
+        <w:rPr>
+          <w:rFonts w:ascii="Georgia" w:hAnsi="Georgia"/>
+        </w:rPr>
+        <w:t xml:space="preserve">product portfolio, the </w:t>
+      </w:r>
+      <w:r>
+        <w:rPr>
+          <w:rFonts w:ascii="Georgia" w:hAnsi="Georgia"/>
+        </w:rPr>
+        <w:t xml:space="preserve">amount of </w:t>
+      </w:r>
+      <w:r>
+        <w:rPr>
+          <w:rFonts w:ascii="Georgia" w:hAnsi="Georgia"/>
+        </w:rPr>
+        <w:t xml:space="preserve">change </w:t>
+      </w:r>
+      <w:r>
+        <w:rPr>
+          <w:rFonts w:ascii="Georgia" w:hAnsi="Georgia"/>
+        </w:rPr>
+        <w:t xml:space="preserve">may </w:t>
+      </w:r>
+      <w:r>
+        <w:rPr>
+          <w:rFonts w:ascii="Georgia" w:hAnsi="Georgia"/>
+        </w:rPr>
+        <w:t xml:space="preserve">be </w:t>
+      </w:r>
+      <w:r>
+        <w:rPr>
+          <w:rFonts w:ascii="Georgia" w:hAnsi="Georgia"/>
+        </w:rPr>
+        <w:t>relatively small</w:t>
+      </w:r>
+      <w:r>
+        <w:rPr>
+          <w:rFonts w:ascii="Georgia" w:hAnsi="Georgia"/>
+        </w:rPr>
+        <w:t xml:space="preserve">. </w:t>
+      </w:r>
+      <w:r>
+        <w:rPr>
+          <w:rFonts w:ascii="Georgia" w:hAnsi="Georgia"/>
+        </w:rPr>
+        <w:t>However, i</w:t>
+      </w:r>
+      <w:r>
+        <w:rPr>
+          <w:rFonts w:ascii="Georgia" w:hAnsi="Georgia"/>
+        </w:rPr>
+        <w:t xml:space="preserve">f electronic publishing </w:t>
+      </w:r>
+      <w:r>
+        <w:rPr>
+          <w:rFonts w:ascii="Georgia" w:hAnsi="Georgia"/>
+        </w:rPr>
+        <w:t xml:space="preserve">is to </w:t>
+      </w:r>
+      <w:r>
+        <w:rPr>
+          <w:rFonts w:ascii="Georgia" w:hAnsi="Georgia"/>
+        </w:rPr>
+        <w:t xml:space="preserve">become just as important as print, the change may be radical. What this means is that if you </w:t>
+      </w:r>
+      <w:r>
+        <w:rPr>
+          <w:rFonts w:ascii="Georgia" w:hAnsi="Georgia"/>
+        </w:rPr>
+        <w:t xml:space="preserve">wish </w:t>
+      </w:r>
+      <w:r>
+        <w:rPr>
+          <w:rFonts w:ascii="Georgia" w:hAnsi="Georgia"/>
+        </w:rPr>
+        <w:t>to make visual electronic publications, you should be willing to change your current way of working</w:t>
+      </w:r>
+      <w:r>
+        <w:rPr>
+          <w:rFonts w:ascii="Georgia" w:hAnsi="Georgia"/>
+        </w:rPr>
+        <w:t>,</w:t>
+      </w:r>
+      <w:r>
+        <w:rPr>
+          <w:rFonts w:ascii="Georgia" w:hAnsi="Georgia"/>
+        </w:rPr>
+        <w:t xml:space="preserve"> and </w:t>
+      </w:r>
+      <w:r>
+        <w:rPr>
+          <w:rFonts w:ascii="Georgia" w:hAnsi="Georgia"/>
+        </w:rPr>
+        <w:t xml:space="preserve">to </w:t>
+      </w:r>
+      <w:r>
+        <w:rPr>
+          <w:rFonts w:ascii="Georgia" w:hAnsi="Georgia"/>
+        </w:rPr>
+        <w:t xml:space="preserve">gradually get used to the less </w:t>
+      </w:r>
+      <w:r>
+        <w:rPr>
+          <w:rFonts w:ascii="Georgia" w:hAnsi="Georgia"/>
+        </w:rPr>
+        <w:t>mainstream</w:t>
+      </w:r>
+      <w:r>
+        <w:rPr>
+          <w:rFonts w:ascii="Georgia" w:hAnsi="Georgia"/>
+        </w:rPr>
+        <w:t xml:space="preserve"> alternatives</w:t>
+      </w:r>
+      <w:r>
+        <w:rPr>
+          <w:rFonts w:ascii="Georgia" w:hAnsi="Georgia"/>
+        </w:rPr>
+        <w:t xml:space="preserve"> offered here</w:t>
+      </w:r>
+      <w:r>
+        <w:rPr>
+          <w:rFonts w:ascii="Georgia" w:hAnsi="Georgia"/>
+        </w:rPr>
+        <w:t xml:space="preserve">. </w:t>
+      </w:r>
+    </w:p>
+    <w:p>
+      <w:pPr>
+        <w:pStyle w:val="PlainText"/>
+        <w:rPr>
+          <w:rFonts w:ascii="Georgia" w:hAnsi="Georgia"/>
+        </w:rPr>
+      </w:pPr>
+      <w:r>
+        <w:rPr>
+          <w:rFonts w:ascii="Georgia" w:hAnsi="Georgia"/>
+        </w:rPr>
+        <w:lastRenderedPageBreak/>
+        <w:t xml:space="preserve"> </w:t>
+      </w:r>
+    </w:p>
+    <w:p>
+      <w:pPr>
+        <w:pStyle w:val="PlainText"/>
+        <w:rPr>
+          <w:rFonts w:ascii="Georgia" w:hAnsi="Georgia"/>
+        </w:rPr>
+      </w:pPr>
+      <w:r>
+        <w:rPr>
+          <w:rFonts w:ascii="Georgia" w:hAnsi="Georgia"/>
+        </w:rPr>
+        <w:t xml:space="preserve"> </w:t>
+      </w:r>
+    </w:p>
+    <w:p>
+      <w:pPr>
+        <w:pStyle w:val="PlainText"/>
+        <w:rPr>
+          <w:rFonts w:ascii="Georgia" w:hAnsi="Georgia"/>
+        </w:rPr>
+      </w:pPr>
+      <w:r>
+        <w:rPr>
+          <w:rFonts w:ascii="Georgia" w:hAnsi="Georgia"/>
+        </w:rPr>
+        <w:t xml:space="preserve">## How to use this Toolkit </w:t>
+      </w:r>
+    </w:p>
+    <w:p>
+      <w:pPr>
+        <w:pStyle w:val="PlainText"/>
+        <w:rPr>
+          <w:rFonts w:ascii="Georgia" w:hAnsi="Georgia"/>
+        </w:rPr>
+      </w:pPr>
+      <w:r>
+        <w:rPr>
+          <w:rFonts w:ascii="Georgia" w:hAnsi="Georgia"/>
+        </w:rPr>
+        <w:t xml:space="preserve"> </w:t>
+      </w:r>
+    </w:p>
+    <w:p>
+      <w:pPr>
+        <w:pStyle w:val="PlainText"/>
+        <w:rPr>
+          <w:rFonts w:ascii="Georgia" w:hAnsi="Georgia"/>
+        </w:rPr>
+      </w:pPr>
+      <w:r>
+        <w:rPr>
+          <w:rFonts w:ascii="Georgia" w:hAnsi="Georgia"/>
+        </w:rPr>
+        <w:t>The Toolkit aims to provide a practical guide on how to develop electronic publications</w:t>
+      </w:r>
+      <w:r>
+        <w:rPr>
+          <w:rFonts w:ascii="Georgia" w:hAnsi="Georgia"/>
+        </w:rPr>
+        <w:t>,</w:t>
+      </w:r>
+      <w:r>
+        <w:rPr>
+          <w:rFonts w:ascii="Georgia" w:hAnsi="Georgia"/>
+        </w:rPr>
+        <w:t xml:space="preserve"> for publishers as well as for anyone else interested in this subject matter. </w:t>
+      </w:r>
+      <w:r>
+        <w:rPr>
+          <w:rFonts w:ascii="Georgia" w:hAnsi="Georgia"/>
+        </w:rPr>
+        <w:t xml:space="preserve">The Toolkit </w:t>
+      </w:r>
+      <w:r>
+        <w:rPr>
+          <w:rFonts w:ascii="Georgia" w:hAnsi="Georgia"/>
+        </w:rPr>
+        <w:t xml:space="preserve">will attempt to </w:t>
+      </w:r>
+      <w:r>
+        <w:rPr>
+          <w:rFonts w:ascii="Georgia" w:hAnsi="Georgia"/>
+        </w:rPr>
+        <w:t xml:space="preserve">provide </w:t>
+      </w:r>
+      <w:r>
+        <w:rPr>
+          <w:rFonts w:ascii="Georgia" w:hAnsi="Georgia"/>
+        </w:rPr>
+        <w:t xml:space="preserve">insight into the preconditions of electronic publishing, providing </w:t>
       </w:r>
       <w:r>
         <w:rPr>
@@ -2400,13 +3058,59 @@
           <w:highlight w:val="cyan"/>
           <w:u w:val="single"/>
         </w:rPr>
-        <w:t>Valiz</w:t>
-      </w:r>
-      <w:r>
-        <w:rPr>
-          <w:rFonts w:ascii="Georgia" w:hAnsi="Georgia"/>
-        </w:rPr>
-        <w:t xml:space="preserve">, </w:t>
+        <w:t>Open Source</w:t>
+      </w:r>
+      <w:r>
+        <w:rPr>
+          <w:rFonts w:ascii="Georgia" w:hAnsi="Georgia"/>
+        </w:rPr>
+        <w:t xml:space="preserve"> tools where possible, and </w:t>
+      </w:r>
+      <w:r>
+        <w:rPr>
+          <w:rFonts w:ascii="Georgia" w:hAnsi="Georgia"/>
+        </w:rPr>
+        <w:t xml:space="preserve">to </w:t>
+      </w:r>
+      <w:r>
+        <w:rPr>
+          <w:rFonts w:ascii="Georgia" w:hAnsi="Georgia"/>
+        </w:rPr>
+        <w:t xml:space="preserve">allow publishers </w:t>
+      </w:r>
+      <w:r>
+        <w:rPr>
+          <w:rFonts w:ascii="Georgia" w:hAnsi="Georgia"/>
+        </w:rPr>
+        <w:t xml:space="preserve">active in </w:t>
+      </w:r>
+      <w:r>
+        <w:rPr>
+          <w:rFonts w:ascii="Georgia" w:hAnsi="Georgia"/>
+        </w:rPr>
+        <w:t xml:space="preserve">the art and culture sector to navigate the diverse and complex landscape of digital publishing in a more informed way. </w:t>
+      </w:r>
+    </w:p>
+    <w:p>
+      <w:pPr>
+        <w:pStyle w:val="PlainText"/>
+        <w:rPr>
+          <w:rFonts w:ascii="Georgia" w:hAnsi="Georgia"/>
+        </w:rPr>
+      </w:pPr>
+    </w:p>
+    <w:p>
+      <w:pPr>
+        <w:pStyle w:val="PlainText"/>
+        <w:rPr>
+          <w:rFonts w:ascii="Georgia" w:hAnsi="Georgia"/>
+        </w:rPr>
+      </w:pPr>
+      <w:r>
+        <w:rPr>
+          <w:rFonts w:ascii="Georgia" w:hAnsi="Georgia"/>
+        </w:rPr>
+        <w:t xml:space="preserve">Furthermore, the Toolkit will help the reader to develop </w:t>
       </w:r>
       <w:r>
         <w:rPr>
@@ -2414,7 +3118,121 @@
           <w:highlight w:val="cyan"/>
           <w:u w:val="single"/>
         </w:rPr>
-        <w:t>NAI</w:t>
+        <w:t>e-publications</w:t>
+      </w:r>
+      <w:r>
+        <w:rPr>
+          <w:rFonts w:ascii="Georgia" w:hAnsi="Georgia"/>
+        </w:rPr>
+        <w:t xml:space="preserve">, specifically art and design </w:t>
+      </w:r>
+    </w:p>
+    <w:p>
+      <w:pPr>
+        <w:pStyle w:val="PlainText"/>
+        <w:rPr>
+          <w:rFonts w:ascii="Georgia" w:hAnsi="Georgia"/>
+        </w:rPr>
+      </w:pPr>
+      <w:r>
+        <w:rPr>
+          <w:rFonts w:ascii="Georgia" w:hAnsi="Georgia"/>
+        </w:rPr>
+        <w:t xml:space="preserve">publications, which generally make use of </w:t>
+      </w:r>
+      <w:r>
+        <w:rPr>
+          <w:rFonts w:ascii="Georgia" w:hAnsi="Georgia"/>
+        </w:rPr>
+        <w:t xml:space="preserve">a greater variety of </w:t>
+      </w:r>
+      <w:r>
+        <w:rPr>
+          <w:rFonts w:ascii="Georgia" w:hAnsi="Georgia"/>
+        </w:rPr>
+        <w:t>fonts, graphics and layout than publications</w:t>
+      </w:r>
+      <w:r>
+        <w:rPr>
+          <w:rFonts w:ascii="Georgia" w:hAnsi="Georgia"/>
+        </w:rPr>
+        <w:t xml:space="preserve"> focused exclusively or mainly on text</w:t>
+      </w:r>
+      <w:r>
+        <w:rPr>
+          <w:rFonts w:ascii="Georgia" w:hAnsi="Georgia"/>
+        </w:rPr>
+        <w:t xml:space="preserve">. </w:t>
+      </w:r>
+    </w:p>
+    <w:p>
+      <w:pPr>
+        <w:pStyle w:val="PlainText"/>
+        <w:rPr>
+          <w:rFonts w:ascii="Georgia" w:hAnsi="Georgia"/>
+        </w:rPr>
+      </w:pPr>
+    </w:p>
+    <w:p>
+      <w:pPr>
+        <w:pStyle w:val="PlainText"/>
+        <w:rPr>
+          <w:rFonts w:ascii="Georgia" w:hAnsi="Georgia"/>
+        </w:rPr>
+      </w:pPr>
+      <w:r>
+        <w:rPr>
+          <w:rFonts w:ascii="Georgia" w:hAnsi="Georgia"/>
+        </w:rPr>
+        <w:t xml:space="preserve">After going into the basics of (electronic) publishing in Chapter 2, </w:t>
+      </w:r>
+      <w:r>
+        <w:rPr>
+          <w:rFonts w:ascii="Georgia" w:hAnsi="Georgia"/>
+        </w:rPr>
+        <w:t xml:space="preserve">Chapter 3 will </w:t>
+      </w:r>
+      <w:r>
+        <w:rPr>
+          <w:rFonts w:ascii="Georgia" w:hAnsi="Georgia"/>
+        </w:rPr>
+        <w:t xml:space="preserve">provide </w:t>
+      </w:r>
+      <w:r>
+        <w:rPr>
+          <w:rFonts w:ascii="Georgia" w:hAnsi="Georgia"/>
+        </w:rPr>
+        <w:t xml:space="preserve">a general introduction </w:t>
+      </w:r>
+      <w:r>
+        <w:rPr>
+          <w:rFonts w:ascii="Georgia" w:hAnsi="Georgia"/>
+        </w:rPr>
+        <w:t xml:space="preserve">to </w:t>
+      </w:r>
+      <w:r>
+        <w:rPr>
+          <w:rFonts w:ascii="Georgia" w:hAnsi="Georgia"/>
+        </w:rPr>
+        <w:t xml:space="preserve">these </w:t>
+      </w:r>
+      <w:r>
+        <w:rPr>
+          <w:rFonts w:ascii="Georgia" w:hAnsi="Georgia"/>
+        </w:rPr>
+        <w:t>publications</w:t>
+      </w:r>
+      <w:r>
+        <w:rPr>
+          <w:rFonts w:ascii="Georgia" w:hAnsi="Georgia"/>
+        </w:rPr>
+        <w:t>, sketching</w:t>
+      </w:r>
+      <w:r>
+        <w:rPr>
+          <w:rFonts w:ascii="Georgia" w:hAnsi="Georgia"/>
+        </w:rPr>
+        <w:t xml:space="preserve"> out various scenarios on how to develop </w:t>
       </w:r>
       <w:r>
         <w:rPr>
@@ -2422,13 +3240,61 @@
           <w:highlight w:val="cyan"/>
           <w:u w:val="single"/>
         </w:rPr>
-        <w:t>010</w:t>
-      </w:r>
-      <w:r>
-        <w:rPr>
-          <w:rFonts w:ascii="Georgia" w:hAnsi="Georgia"/>
-        </w:rPr>
-        <w:t xml:space="preserve"> and </w:t>
+        <w:t>e-publications</w:t>
+      </w:r>
+      <w:r>
+        <w:rPr>
+          <w:rFonts w:ascii="Georgia" w:hAnsi="Georgia"/>
+        </w:rPr>
+        <w:t xml:space="preserve">. </w:t>
+      </w:r>
+      <w:r>
+        <w:rPr>
+          <w:rFonts w:ascii="Georgia" w:hAnsi="Georgia"/>
+        </w:rPr>
+        <w:t>We will discuss a number of i</w:t>
+      </w:r>
+      <w:r>
+        <w:rPr>
+          <w:rFonts w:ascii="Georgia" w:hAnsi="Georgia"/>
+        </w:rPr>
+        <w:t>ssues and op</w:t>
+      </w:r>
+      <w:r>
+        <w:rPr>
+          <w:rFonts w:ascii="Georgia" w:hAnsi="Georgia"/>
+        </w:rPr>
+        <w:t>portunities in going electronic</w:t>
+      </w:r>
+      <w:r>
+        <w:rPr>
+          <w:rFonts w:ascii="Georgia" w:hAnsi="Georgia"/>
+        </w:rPr>
+        <w:t>. In Chapter 4 we focus on</w:t>
+      </w:r>
+      <w:r>
+        <w:rPr>
+          <w:rFonts w:ascii="Georgia" w:hAnsi="Georgia"/>
+        </w:rPr>
+        <w:t xml:space="preserve"> </w:t>
+      </w:r>
+      <w:r>
+        <w:rPr>
+          <w:rFonts w:ascii="Georgia" w:hAnsi="Georgia"/>
+        </w:rPr>
+        <w:t xml:space="preserve">the </w:t>
+      </w:r>
+      <w:r>
+        <w:rPr>
+          <w:rFonts w:ascii="Georgia" w:hAnsi="Georgia"/>
+        </w:rPr>
+        <w:t xml:space="preserve">strengths and limitations of </w:t>
+      </w:r>
+      <w:r>
+        <w:rPr>
+          <w:rFonts w:ascii="Georgia" w:hAnsi="Georgia"/>
+        </w:rPr>
+        <w:t xml:space="preserve">specific types of </w:t>
       </w:r>
       <w:r>
         <w:rPr>
@@ -2436,83 +3302,31 @@
           <w:highlight w:val="cyan"/>
           <w:u w:val="single"/>
         </w:rPr>
-        <w:t>Institute of Network Cultures</w:t>
-      </w:r>
-      <w:r>
-        <w:rPr>
-          <w:rFonts w:ascii="Georgia" w:hAnsi="Georgia"/>
-        </w:rPr>
-        <w:t xml:space="preserve">. </w:t>
-      </w:r>
-    </w:p>
-    <w:p>
-      <w:pPr>
-        <w:pStyle w:val="PlainText"/>
-        <w:rPr>
-          <w:rFonts w:ascii="Georgia" w:hAnsi="Georgia"/>
-        </w:rPr>
-      </w:pPr>
-      <w:r>
-        <w:rPr>
-          <w:rFonts w:ascii="Georgia" w:hAnsi="Georgia"/>
-        </w:rPr>
-        <w:t xml:space="preserve"> </w:t>
-      </w:r>
-    </w:p>
-    <w:p>
-      <w:pPr>
-        <w:pStyle w:val="PlainText"/>
-        <w:rPr>
-          <w:rFonts w:ascii="Georgia" w:hAnsi="Georgia"/>
-        </w:rPr>
-      </w:pPr>
-      <w:r>
-        <w:rPr>
-          <w:rFonts w:ascii="Georgia" w:hAnsi="Georgia"/>
-        </w:rPr>
-        <w:t xml:space="preserve">  </w:t>
-      </w:r>
-    </w:p>
-    <w:p>
-      <w:pPr>
-        <w:pStyle w:val="PlainText"/>
-        <w:rPr>
-          <w:rFonts w:ascii="Georgia" w:hAnsi="Georgia"/>
-        </w:rPr>
-      </w:pPr>
-      <w:r>
-        <w:rPr>
-          <w:rFonts w:ascii="Georgia" w:hAnsi="Georgia"/>
-        </w:rPr>
-        <w:t xml:space="preserve">## Whom is this Toolkit written for </w:t>
-      </w:r>
-    </w:p>
-    <w:p>
-      <w:pPr>
-        <w:pStyle w:val="PlainText"/>
-        <w:rPr>
-          <w:rFonts w:ascii="Georgia" w:hAnsi="Georgia"/>
-        </w:rPr>
-      </w:pPr>
-      <w:r>
-        <w:rPr>
-          <w:rFonts w:ascii="Georgia" w:hAnsi="Georgia"/>
-        </w:rPr>
-        <w:t xml:space="preserve"> </w:t>
-      </w:r>
-    </w:p>
-    <w:p>
-      <w:pPr>
-        <w:pStyle w:val="PlainText"/>
-        <w:rPr>
-          <w:rFonts w:ascii="Georgia" w:hAnsi="Georgia"/>
-        </w:rPr>
-      </w:pPr>
-      <w:r>
-        <w:rPr>
-          <w:rFonts w:ascii="Georgia" w:hAnsi="Georgia"/>
-        </w:rPr>
-        <w:t>You may be a publisher, a designer</w:t>
+        <w:t>e-reader</w:t>
+      </w:r>
+      <w:r>
+        <w:rPr>
+          <w:rFonts w:ascii="Georgia" w:hAnsi="Georgia"/>
+        </w:rPr>
+        <w:t xml:space="preserve"> hardware</w:t>
+      </w:r>
+      <w:r>
+        <w:rPr>
+          <w:rFonts w:ascii="Georgia" w:hAnsi="Georgia"/>
+        </w:rPr>
+        <w:t xml:space="preserve"> and software, </w:t>
+      </w:r>
+      <w:r>
+        <w:rPr>
+          <w:rFonts w:ascii="Georgia" w:hAnsi="Georgia"/>
+        </w:rPr>
+        <w:t xml:space="preserve">different </w:t>
+      </w:r>
+      <w:r>
+        <w:rPr>
+          <w:rFonts w:ascii="Georgia" w:hAnsi="Georgia"/>
+        </w:rPr>
+        <w:t>file formats</w:t>
       </w:r>
       <w:r>
         <w:rPr>
@@ -2524,793 +3338,13 @@
         <w:rPr>
           <w:rFonts w:ascii="Georgia" w:hAnsi="Georgia"/>
         </w:rPr>
-        <w:t xml:space="preserve"> or someone who is just starting out with making books. You probably identify with or work in the arts. You may hope to </w:t>
-      </w:r>
-      <w:r>
-        <w:rPr>
-          <w:rFonts w:ascii="Georgia" w:hAnsi="Georgia"/>
-        </w:rPr>
-        <w:t xml:space="preserve">find </w:t>
-      </w:r>
-      <w:r>
-        <w:rPr>
-          <w:rFonts w:ascii="Georgia" w:hAnsi="Georgia"/>
-        </w:rPr>
-        <w:t xml:space="preserve">answers, </w:t>
-      </w:r>
-      <w:r>
-        <w:rPr>
-          <w:rFonts w:ascii="Georgia" w:hAnsi="Georgia"/>
-        </w:rPr>
-        <w:t xml:space="preserve">gain </w:t>
-      </w:r>
-      <w:r>
-        <w:rPr>
-          <w:rFonts w:ascii="Georgia" w:hAnsi="Georgia"/>
-        </w:rPr>
-        <w:t xml:space="preserve">knowledge, </w:t>
-      </w:r>
-      <w:r>
-        <w:rPr>
-          <w:rFonts w:ascii="Georgia" w:hAnsi="Georgia"/>
-        </w:rPr>
-        <w:t xml:space="preserve">pick up some </w:t>
-      </w:r>
-      <w:r>
-        <w:rPr>
-          <w:rFonts w:ascii="Georgia" w:hAnsi="Georgia"/>
-        </w:rPr>
-        <w:t>tips, and consult various resources. This Toolkit intends to provide all</w:t>
-      </w:r>
-      <w:r>
-        <w:rPr>
-          <w:rFonts w:ascii="Georgia" w:hAnsi="Georgia"/>
-        </w:rPr>
-        <w:t xml:space="preserve"> of that</w:t>
-      </w:r>
-      <w:r>
-        <w:rPr>
-          <w:rFonts w:ascii="Georgia" w:hAnsi="Georgia"/>
-        </w:rPr>
-        <w:t xml:space="preserve">. The overall focus is on pragmatic solutions for publishers within the </w:t>
-      </w:r>
-      <w:r>
-        <w:rPr>
-          <w:rFonts w:ascii="Georgia" w:hAnsi="Georgia"/>
-        </w:rPr>
-        <w:t>sector of art and culture</w:t>
-      </w:r>
-      <w:r>
-        <w:rPr>
-          <w:rFonts w:ascii="Georgia" w:hAnsi="Georgia"/>
-        </w:rPr>
-        <w:t xml:space="preserve">. No prior knowledge of creating an </w:t>
-      </w:r>
-      <w:r>
-        <w:rPr>
-          <w:rFonts w:ascii="Georgia" w:hAnsi="Georgia"/>
-          <w:highlight w:val="cyan"/>
-          <w:u w:val="single"/>
-        </w:rPr>
-        <w:t>ebook</w:t>
-      </w:r>
-      <w:r>
-        <w:rPr>
-          <w:rFonts w:ascii="Georgia" w:hAnsi="Georgia"/>
-        </w:rPr>
-        <w:t xml:space="preserve"> is required – </w:t>
-      </w:r>
-      <w:r>
-        <w:rPr>
-          <w:rFonts w:ascii="Georgia" w:hAnsi="Georgia"/>
-        </w:rPr>
-        <w:t>having said that</w:t>
-      </w:r>
-      <w:r>
-        <w:rPr>
-          <w:rFonts w:ascii="Georgia" w:hAnsi="Georgia"/>
-        </w:rPr>
-        <w:t xml:space="preserve">, a familiarity </w:t>
-      </w:r>
-      <w:r>
-        <w:rPr>
-          <w:rFonts w:ascii="Georgia" w:hAnsi="Georgia"/>
-        </w:rPr>
-        <w:t xml:space="preserve">with </w:t>
-      </w:r>
-      <w:r>
-        <w:rPr>
-          <w:rFonts w:ascii="Georgia" w:hAnsi="Georgia"/>
-        </w:rPr>
-        <w:t xml:space="preserve">various computer software </w:t>
-      </w:r>
-      <w:r>
-        <w:rPr>
-          <w:rFonts w:ascii="Georgia" w:hAnsi="Georgia"/>
-        </w:rPr>
-        <w:t xml:space="preserve">applications </w:t>
-      </w:r>
-      <w:r>
-        <w:rPr>
-          <w:rFonts w:ascii="Georgia" w:hAnsi="Georgia"/>
-        </w:rPr>
-        <w:t xml:space="preserve">is helpful, as is the willingness to learn and the inquisitive curiosity to look beyond this guide for </w:t>
-      </w:r>
-      <w:r>
-        <w:rPr>
-          <w:rFonts w:ascii="Georgia" w:hAnsi="Georgia"/>
-        </w:rPr>
-        <w:t xml:space="preserve">specific </w:t>
-      </w:r>
-      <w:r>
-        <w:rPr>
-          <w:rFonts w:ascii="Georgia" w:hAnsi="Georgia"/>
-        </w:rPr>
-        <w:t xml:space="preserve">answers. This publication is not a tutorial on how to make an electronic publication, it merely intends to </w:t>
-      </w:r>
-      <w:r>
-        <w:rPr>
-          <w:rFonts w:ascii="Georgia" w:hAnsi="Georgia"/>
-        </w:rPr>
-        <w:t xml:space="preserve">provide </w:t>
-      </w:r>
-      <w:r>
-        <w:rPr>
-          <w:rFonts w:ascii="Georgia" w:hAnsi="Georgia"/>
-        </w:rPr>
-        <w:t xml:space="preserve">the reader </w:t>
-      </w:r>
-      <w:r>
-        <w:rPr>
-          <w:rFonts w:ascii="Georgia" w:hAnsi="Georgia"/>
-        </w:rPr>
-        <w:t xml:space="preserve">with </w:t>
-      </w:r>
-      <w:r>
-        <w:rPr>
-          <w:rFonts w:ascii="Georgia" w:hAnsi="Georgia"/>
-        </w:rPr>
-        <w:t xml:space="preserve">guidance on how to make a first attempt at creating an electronic publication. </w:t>
-      </w:r>
-    </w:p>
-    <w:p>
-      <w:pPr>
-        <w:pStyle w:val="PlainText"/>
-        <w:rPr>
-          <w:rFonts w:ascii="Georgia" w:hAnsi="Georgia"/>
-        </w:rPr>
-      </w:pPr>
-      <w:r>
-        <w:rPr>
-          <w:rFonts w:ascii="Georgia" w:hAnsi="Georgia"/>
-        </w:rPr>
-        <w:t xml:space="preserve"> </w:t>
-      </w:r>
-    </w:p>
-    <w:p>
-      <w:pPr>
-        <w:pStyle w:val="PlainText"/>
-        <w:rPr>
-          <w:rFonts w:ascii="Georgia" w:hAnsi="Georgia"/>
-        </w:rPr>
-      </w:pPr>
-      <w:r>
-        <w:rPr>
-          <w:rFonts w:ascii="Georgia" w:hAnsi="Georgia"/>
-        </w:rPr>
-        <w:t xml:space="preserve">As </w:t>
-      </w:r>
-      <w:r>
-        <w:rPr>
-          <w:rFonts w:ascii="Georgia" w:hAnsi="Georgia"/>
-        </w:rPr>
-        <w:t>we said at the beginning of this introduction,</w:t>
-      </w:r>
-      <w:r>
-        <w:rPr>
-          <w:rFonts w:ascii="Georgia" w:hAnsi="Georgia"/>
-        </w:rPr>
-        <w:t xml:space="preserve"> </w:t>
-      </w:r>
-      <w:r>
-        <w:rPr>
-          <w:rFonts w:ascii="Georgia" w:hAnsi="Georgia"/>
-          <w:highlight w:val="lightGray"/>
-        </w:rPr>
-        <w:t>'you must change your life'</w:t>
-      </w:r>
-      <w:r>
-        <w:rPr>
-          <w:rFonts w:ascii="Georgia" w:hAnsi="Georgia"/>
-        </w:rPr>
-        <w:t xml:space="preserve">, so there </w:t>
-      </w:r>
-      <w:r>
-        <w:rPr>
-          <w:rFonts w:ascii="Georgia" w:hAnsi="Georgia"/>
-        </w:rPr>
-        <w:t xml:space="preserve">may be something of a </w:t>
-      </w:r>
-      <w:r>
-        <w:rPr>
-          <w:rFonts w:ascii="Georgia" w:hAnsi="Georgia"/>
-        </w:rPr>
-        <w:t xml:space="preserve">culture shock </w:t>
-      </w:r>
-      <w:r>
-        <w:rPr>
-          <w:rFonts w:ascii="Georgia" w:hAnsi="Georgia"/>
-        </w:rPr>
-        <w:t xml:space="preserve">while </w:t>
-      </w:r>
-      <w:r>
-        <w:rPr>
-          <w:rFonts w:ascii="Georgia" w:hAnsi="Georgia"/>
-        </w:rPr>
-        <w:t xml:space="preserve">reading through this document. If electronic publishing </w:t>
-      </w:r>
-      <w:r>
-        <w:rPr>
-          <w:rFonts w:ascii="Georgia" w:hAnsi="Georgia"/>
-        </w:rPr>
-        <w:t xml:space="preserve">is to be no more than </w:t>
-      </w:r>
-      <w:r>
-        <w:rPr>
-          <w:rFonts w:ascii="Georgia" w:hAnsi="Georgia"/>
-        </w:rPr>
-        <w:t xml:space="preserve">an afterthought in the production chain and </w:t>
-      </w:r>
-      <w:r>
-        <w:rPr>
-          <w:rFonts w:ascii="Georgia" w:hAnsi="Georgia"/>
-        </w:rPr>
-        <w:t xml:space="preserve">the </w:t>
-      </w:r>
-      <w:r>
-        <w:rPr>
-          <w:rFonts w:ascii="Georgia" w:hAnsi="Georgia"/>
-        </w:rPr>
-        <w:t xml:space="preserve">product portfolio, the </w:t>
-      </w:r>
-      <w:r>
-        <w:rPr>
-          <w:rFonts w:ascii="Georgia" w:hAnsi="Georgia"/>
-        </w:rPr>
-        <w:t xml:space="preserve">amount of </w:t>
-      </w:r>
-      <w:r>
-        <w:rPr>
-          <w:rFonts w:ascii="Georgia" w:hAnsi="Georgia"/>
-        </w:rPr>
-        <w:t xml:space="preserve">change </w:t>
-      </w:r>
-      <w:r>
-        <w:rPr>
-          <w:rFonts w:ascii="Georgia" w:hAnsi="Georgia"/>
-        </w:rPr>
-        <w:t xml:space="preserve">may </w:t>
-      </w:r>
-      <w:r>
-        <w:rPr>
-          <w:rFonts w:ascii="Georgia" w:hAnsi="Georgia"/>
-        </w:rPr>
-        <w:t xml:space="preserve">be </w:t>
-      </w:r>
-      <w:r>
-        <w:rPr>
-          <w:rFonts w:ascii="Georgia" w:hAnsi="Georgia"/>
-        </w:rPr>
-        <w:t>relatively small</w:t>
-      </w:r>
-      <w:r>
-        <w:rPr>
-          <w:rFonts w:ascii="Georgia" w:hAnsi="Georgia"/>
-        </w:rPr>
-        <w:t xml:space="preserve">. </w:t>
-      </w:r>
-      <w:r>
-        <w:rPr>
-          <w:rFonts w:ascii="Georgia" w:hAnsi="Georgia"/>
-        </w:rPr>
-        <w:t>However, i</w:t>
-      </w:r>
-      <w:r>
-        <w:rPr>
-          <w:rFonts w:ascii="Georgia" w:hAnsi="Georgia"/>
-        </w:rPr>
-        <w:t xml:space="preserve">f electronic publishing </w:t>
-      </w:r>
-      <w:r>
-        <w:rPr>
-          <w:rFonts w:ascii="Georgia" w:hAnsi="Georgia"/>
-        </w:rPr>
-        <w:t xml:space="preserve">is to </w:t>
-      </w:r>
-      <w:r>
-        <w:rPr>
-          <w:rFonts w:ascii="Georgia" w:hAnsi="Georgia"/>
-        </w:rPr>
-        <w:t xml:space="preserve">become just as important as print, the change may be radical. What this means is that if you </w:t>
-      </w:r>
-      <w:r>
-        <w:rPr>
-          <w:rFonts w:ascii="Georgia" w:hAnsi="Georgia"/>
-        </w:rPr>
-        <w:t xml:space="preserve">wish </w:t>
-      </w:r>
-      <w:r>
-        <w:rPr>
-          <w:rFonts w:ascii="Georgia" w:hAnsi="Georgia"/>
-        </w:rPr>
-        <w:t>to make visual electronic publications, you should be willing to change your current way of working</w:t>
-      </w:r>
-      <w:r>
-        <w:rPr>
-          <w:rFonts w:ascii="Georgia" w:hAnsi="Georgia"/>
-        </w:rPr>
-        <w:t>,</w:t>
-      </w:r>
-      <w:r>
-        <w:rPr>
-          <w:rFonts w:ascii="Georgia" w:hAnsi="Georgia"/>
-        </w:rPr>
-        <w:t xml:space="preserve"> and </w:t>
-      </w:r>
-      <w:r>
-        <w:rPr>
-          <w:rFonts w:ascii="Georgia" w:hAnsi="Georgia"/>
-        </w:rPr>
-        <w:t xml:space="preserve">to </w:t>
-      </w:r>
-      <w:r>
-        <w:rPr>
-          <w:rFonts w:ascii="Georgia" w:hAnsi="Georgia"/>
-        </w:rPr>
-        <w:t xml:space="preserve">gradually get used to the less </w:t>
-      </w:r>
-      <w:r>
-        <w:rPr>
-          <w:rFonts w:ascii="Georgia" w:hAnsi="Georgia"/>
-        </w:rPr>
-        <w:t>mainstream</w:t>
-      </w:r>
-      <w:r>
-        <w:rPr>
-          <w:rFonts w:ascii="Georgia" w:hAnsi="Georgia"/>
-        </w:rPr>
-        <w:t xml:space="preserve"> alternatives</w:t>
-      </w:r>
-      <w:r>
-        <w:rPr>
-          <w:rFonts w:ascii="Georgia" w:hAnsi="Georgia"/>
-        </w:rPr>
-        <w:t xml:space="preserve"> offered here</w:t>
-      </w:r>
-      <w:r>
-        <w:rPr>
-          <w:rFonts w:ascii="Georgia" w:hAnsi="Georgia"/>
-        </w:rPr>
-        <w:t xml:space="preserve">. </w:t>
-      </w:r>
-    </w:p>
-    <w:p>
-      <w:pPr>
-        <w:pStyle w:val="PlainText"/>
-        <w:rPr>
-          <w:rFonts w:ascii="Georgia" w:hAnsi="Georgia"/>
-        </w:rPr>
-      </w:pPr>
-      <w:r>
-        <w:rPr>
-          <w:rFonts w:ascii="Georgia" w:hAnsi="Georgia"/>
-        </w:rPr>
-        <w:lastRenderedPageBreak/>
-        <w:t xml:space="preserve"> </w:t>
-      </w:r>
-    </w:p>
-    <w:p>
-      <w:pPr>
-        <w:pStyle w:val="PlainText"/>
-        <w:rPr>
-          <w:rFonts w:ascii="Georgia" w:hAnsi="Georgia"/>
-        </w:rPr>
-      </w:pPr>
-      <w:r>
-        <w:rPr>
-          <w:rFonts w:ascii="Georgia" w:hAnsi="Georgia"/>
-        </w:rPr>
-        <w:t xml:space="preserve"> </w:t>
-      </w:r>
-    </w:p>
-    <w:p>
-      <w:pPr>
-        <w:pStyle w:val="PlainText"/>
-        <w:rPr>
-          <w:rFonts w:ascii="Georgia" w:hAnsi="Georgia"/>
-        </w:rPr>
-      </w:pPr>
-      <w:r>
-        <w:rPr>
-          <w:rFonts w:ascii="Georgia" w:hAnsi="Georgia"/>
-        </w:rPr>
-        <w:t xml:space="preserve">## How to use this Toolkit </w:t>
-      </w:r>
-    </w:p>
-    <w:p>
-      <w:pPr>
-        <w:pStyle w:val="PlainText"/>
-        <w:rPr>
-          <w:rFonts w:ascii="Georgia" w:hAnsi="Georgia"/>
-        </w:rPr>
-      </w:pPr>
-      <w:r>
-        <w:rPr>
-          <w:rFonts w:ascii="Georgia" w:hAnsi="Georgia"/>
-        </w:rPr>
-        <w:t xml:space="preserve"> </w:t>
-      </w:r>
-    </w:p>
-    <w:p>
-      <w:pPr>
-        <w:pStyle w:val="PlainText"/>
-        <w:rPr>
-          <w:rFonts w:ascii="Georgia" w:hAnsi="Georgia"/>
-        </w:rPr>
-      </w:pPr>
-      <w:r>
-        <w:rPr>
-          <w:rFonts w:ascii="Georgia" w:hAnsi="Georgia"/>
-        </w:rPr>
-        <w:t>The Toolkit aims to provide a practical guide on how to develop electronic publications</w:t>
-      </w:r>
-      <w:r>
-        <w:rPr>
-          <w:rFonts w:ascii="Georgia" w:hAnsi="Georgia"/>
-        </w:rPr>
-        <w:t>,</w:t>
-      </w:r>
-      <w:r>
-        <w:rPr>
-          <w:rFonts w:ascii="Georgia" w:hAnsi="Georgia"/>
-        </w:rPr>
-        <w:t xml:space="preserve"> for publishers as well as for anyone else interested in this subject matter. </w:t>
-      </w:r>
-      <w:r>
-        <w:rPr>
-          <w:rFonts w:ascii="Georgia" w:hAnsi="Georgia"/>
-        </w:rPr>
-        <w:t xml:space="preserve">The Toolkit </w:t>
-      </w:r>
-      <w:r>
-        <w:rPr>
-          <w:rFonts w:ascii="Georgia" w:hAnsi="Georgia"/>
-        </w:rPr>
-        <w:t xml:space="preserve">will attempt to </w:t>
-      </w:r>
-      <w:r>
-        <w:rPr>
-          <w:rFonts w:ascii="Georgia" w:hAnsi="Georgia"/>
-        </w:rPr>
-        <w:t xml:space="preserve">provide </w:t>
-      </w:r>
-      <w:r>
-        <w:rPr>
-          <w:rFonts w:ascii="Georgia" w:hAnsi="Georgia"/>
-        </w:rPr>
-        <w:t xml:space="preserve">insight into the preconditions of electronic publishing, providing </w:t>
-      </w:r>
-      <w:r>
-        <w:rPr>
-          <w:rFonts w:ascii="Georgia" w:hAnsi="Georgia"/>
-          <w:highlight w:val="cyan"/>
-          <w:u w:val="single"/>
-        </w:rPr>
-        <w:t>Open Source</w:t>
-      </w:r>
-      <w:r>
-        <w:rPr>
-          <w:rFonts w:ascii="Georgia" w:hAnsi="Georgia"/>
-        </w:rPr>
-        <w:t xml:space="preserve"> tools where possible, and </w:t>
-      </w:r>
-      <w:r>
-        <w:rPr>
-          <w:rFonts w:ascii="Georgia" w:hAnsi="Georgia"/>
-        </w:rPr>
-        <w:t xml:space="preserve">to </w:t>
-      </w:r>
-      <w:r>
-        <w:rPr>
-          <w:rFonts w:ascii="Georgia" w:hAnsi="Georgia"/>
-        </w:rPr>
-        <w:t xml:space="preserve">allow publishers </w:t>
-      </w:r>
-      <w:r>
-        <w:rPr>
-          <w:rFonts w:ascii="Georgia" w:hAnsi="Georgia"/>
-        </w:rPr>
-        <w:t xml:space="preserve">active in </w:t>
-      </w:r>
-      <w:r>
-        <w:rPr>
-          <w:rFonts w:ascii="Georgia" w:hAnsi="Georgia"/>
-        </w:rPr>
-        <w:t xml:space="preserve">the art and culture sector to navigate the diverse and complex landscape of digital publishing in a more informed way. </w:t>
-      </w:r>
-    </w:p>
-    <w:p>
-      <w:pPr>
-        <w:pStyle w:val="PlainText"/>
-        <w:rPr>
-          <w:rFonts w:ascii="Georgia" w:hAnsi="Georgia"/>
-        </w:rPr>
-      </w:pPr>
-    </w:p>
-    <w:p>
-      <w:pPr>
-        <w:pStyle w:val="PlainText"/>
-        <w:rPr>
-          <w:rFonts w:ascii="Georgia" w:hAnsi="Georgia"/>
-        </w:rPr>
-      </w:pPr>
-      <w:r>
-        <w:rPr>
-          <w:rFonts w:ascii="Georgia" w:hAnsi="Georgia"/>
-        </w:rPr>
-        <w:t xml:space="preserve">Furthermore, the Toolkit will help the reader to develop </w:t>
-      </w:r>
-      <w:r>
-        <w:rPr>
-          <w:rFonts w:ascii="Georgia" w:hAnsi="Georgia"/>
-          <w:highlight w:val="cyan"/>
-          <w:u w:val="single"/>
-        </w:rPr>
-        <w:t>e-publications</w:t>
-      </w:r>
-      <w:r>
-        <w:rPr>
-          <w:rFonts w:ascii="Georgia" w:hAnsi="Georgia"/>
-        </w:rPr>
-        <w:t xml:space="preserve">, specifically art and design </w:t>
-      </w:r>
-    </w:p>
-    <w:p>
-      <w:pPr>
-        <w:pStyle w:val="PlainText"/>
-        <w:rPr>
-          <w:rFonts w:ascii="Georgia" w:hAnsi="Georgia"/>
-        </w:rPr>
-      </w:pPr>
-      <w:r>
-        <w:rPr>
-          <w:rFonts w:ascii="Georgia" w:hAnsi="Georgia"/>
-        </w:rPr>
-        <w:t xml:space="preserve">publications, which generally make use of </w:t>
-      </w:r>
-      <w:r>
-        <w:rPr>
-          <w:rFonts w:ascii="Georgia" w:hAnsi="Georgia"/>
-        </w:rPr>
-        <w:t xml:space="preserve">a greater variety of </w:t>
-      </w:r>
-      <w:r>
-        <w:rPr>
-          <w:rFonts w:ascii="Georgia" w:hAnsi="Georgia"/>
-        </w:rPr>
-        <w:t>fonts, graphics and layout than publications</w:t>
-      </w:r>
-      <w:r>
-        <w:rPr>
-          <w:rFonts w:ascii="Georgia" w:hAnsi="Georgia"/>
-        </w:rPr>
-        <w:t xml:space="preserve"> focused exclusively or mainly on text</w:t>
-      </w:r>
-      <w:r>
-        <w:rPr>
-          <w:rFonts w:ascii="Georgia" w:hAnsi="Georgia"/>
-        </w:rPr>
-        <w:t xml:space="preserve">. </w:t>
-      </w:r>
-    </w:p>
-    <w:p>
-      <w:pPr>
-        <w:pStyle w:val="PlainText"/>
-        <w:rPr>
-          <w:rFonts w:ascii="Georgia" w:hAnsi="Georgia"/>
-        </w:rPr>
-      </w:pPr>
-    </w:p>
-    <w:p>
-      <w:pPr>
-        <w:pStyle w:val="PlainText"/>
-        <w:rPr>
-          <w:rFonts w:ascii="Georgia" w:hAnsi="Georgia"/>
-        </w:rPr>
-      </w:pPr>
-      <w:r>
-        <w:rPr>
-          <w:rFonts w:ascii="Georgia" w:hAnsi="Georgia"/>
-        </w:rPr>
-        <w:t xml:space="preserve">After going into the basics of (electronic) publishing in Chapter 2, </w:t>
-      </w:r>
-      <w:r>
-        <w:rPr>
-          <w:rFonts w:ascii="Georgia" w:hAnsi="Georgia"/>
-        </w:rPr>
-        <w:t xml:space="preserve">Chapter 3 will </w:t>
-      </w:r>
-      <w:r>
-        <w:rPr>
-          <w:rFonts w:ascii="Georgia" w:hAnsi="Georgia"/>
-        </w:rPr>
-        <w:t xml:space="preserve">provide </w:t>
-      </w:r>
-      <w:r>
-        <w:rPr>
-          <w:rFonts w:ascii="Georgia" w:hAnsi="Georgia"/>
-        </w:rPr>
-        <w:t xml:space="preserve">a general introduction </w:t>
-      </w:r>
-      <w:r>
-        <w:rPr>
-          <w:rFonts w:ascii="Georgia" w:hAnsi="Georgia"/>
-        </w:rPr>
-        <w:t xml:space="preserve">to </w:t>
-      </w:r>
-      <w:r>
-        <w:rPr>
-          <w:rFonts w:ascii="Georgia" w:hAnsi="Georgia"/>
-        </w:rPr>
-        <w:t xml:space="preserve">these </w:t>
-      </w:r>
-      <w:r>
-        <w:rPr>
-          <w:rFonts w:ascii="Georgia" w:hAnsi="Georgia"/>
-        </w:rPr>
-        <w:t>publications</w:t>
-      </w:r>
-      <w:r>
-        <w:rPr>
-          <w:rFonts w:ascii="Georgia" w:hAnsi="Georgia"/>
-        </w:rPr>
-        <w:t>, sketching</w:t>
-      </w:r>
-      <w:r>
-        <w:rPr>
-          <w:rFonts w:ascii="Georgia" w:hAnsi="Georgia"/>
-        </w:rPr>
-        <w:t xml:space="preserve"> out various scenarios on how to develop </w:t>
-      </w:r>
-      <w:r>
-        <w:rPr>
-          <w:rFonts w:ascii="Georgia" w:hAnsi="Georgia"/>
-          <w:highlight w:val="cyan"/>
-          <w:u w:val="single"/>
-        </w:rPr>
-        <w:t>e-publications</w:t>
-      </w:r>
-      <w:r>
-        <w:rPr>
-          <w:rFonts w:ascii="Georgia" w:hAnsi="Georgia"/>
-        </w:rPr>
-        <w:t xml:space="preserve">. </w:t>
-      </w:r>
-      <w:r>
-        <w:rPr>
-          <w:rFonts w:ascii="Georgia" w:hAnsi="Georgia"/>
-        </w:rPr>
-        <w:t>We will discuss a number of i</w:t>
-      </w:r>
-      <w:r>
-        <w:rPr>
-          <w:rFonts w:ascii="Georgia" w:hAnsi="Georgia"/>
-        </w:rPr>
-        <w:t>ssues and op</w:t>
-      </w:r>
-      <w:r>
-        <w:rPr>
-          <w:rFonts w:ascii="Georgia" w:hAnsi="Georgia"/>
-        </w:rPr>
-        <w:t>portunities in going electronic</w:t>
-      </w:r>
-      <w:r>
-        <w:rPr>
-          <w:rFonts w:ascii="Georgia" w:hAnsi="Georgia"/>
-        </w:rPr>
-        <w:t>. In Chapter 4 we focus on</w:t>
-      </w:r>
-      <w:r>
-        <w:rPr>
-          <w:rFonts w:ascii="Georgia" w:hAnsi="Georgia"/>
-        </w:rPr>
-        <w:t xml:space="preserve"> </w:t>
-      </w:r>
-      <w:r>
-        <w:rPr>
-          <w:rFonts w:ascii="Georgia" w:hAnsi="Georgia"/>
-        </w:rPr>
-        <w:t xml:space="preserve">the </w:t>
-      </w:r>
-      <w:r>
-        <w:rPr>
-          <w:rFonts w:ascii="Georgia" w:hAnsi="Georgia"/>
-        </w:rPr>
-        <w:t xml:space="preserve">strengths and limitations of </w:t>
-      </w:r>
-      <w:r>
-        <w:rPr>
-          <w:rFonts w:ascii="Georgia" w:hAnsi="Georgia"/>
-        </w:rPr>
-        <w:t xml:space="preserve">specific types of </w:t>
-      </w:r>
-      <w:r>
-        <w:rPr>
-          <w:rFonts w:ascii="Georgia" w:hAnsi="Georgia"/>
-          <w:highlight w:val="cyan"/>
-          <w:u w:val="single"/>
-        </w:rPr>
-        <w:t>e-reader</w:t>
-      </w:r>
-      <w:r>
-        <w:rPr>
-          <w:rFonts w:ascii="Georgia" w:hAnsi="Georgia"/>
-        </w:rPr>
-        <w:t xml:space="preserve"> hardware</w:t>
-      </w:r>
-      <w:r>
-        <w:rPr>
-          <w:rFonts w:ascii="Georgia" w:hAnsi="Georgia"/>
-        </w:rPr>
-        <w:t xml:space="preserve"> and software, </w:t>
-      </w:r>
-      <w:r>
-        <w:rPr>
-          <w:rFonts w:ascii="Georgia" w:hAnsi="Georgia"/>
-        </w:rPr>
-        <w:t xml:space="preserve">different </w:t>
-      </w:r>
-      <w:r>
-        <w:rPr>
-          <w:rFonts w:ascii="Georgia" w:hAnsi="Georgia"/>
-        </w:rPr>
-        <w:t>file formats</w:t>
-      </w:r>
-      <w:r>
-        <w:rPr>
-          <w:rFonts w:ascii="Georgia" w:hAnsi="Georgia"/>
-        </w:rPr>
-        <w:t>,</w:t>
-      </w:r>
-      <w:r>
-        <w:rPr>
-          <w:rFonts w:ascii="Georgia" w:hAnsi="Georgia"/>
-        </w:rPr>
-        <w:t xml:space="preserve"> </w:t>
-      </w:r>
-      <w:r>
-        <w:rPr>
-          <w:rFonts w:ascii="Georgia" w:hAnsi="Georgia"/>
-        </w:rPr>
-        <w:t xml:space="preserve">moving </w:t>
-      </w:r>
-      <w:r>
-        <w:rPr>
-          <w:rFonts w:ascii="Georgia" w:hAnsi="Georgia"/>
-        </w:rPr>
-        <w:t xml:space="preserve">on </w:t>
-      </w:r>
-      <w:r>
-        <w:rPr>
-          <w:rFonts w:ascii="Georgia" w:hAnsi="Georgia"/>
-        </w:rPr>
-        <w:t xml:space="preserve">to </w:t>
-      </w:r>
-      <w:r>
-        <w:rPr>
-          <w:rFonts w:ascii="Georgia" w:hAnsi="Georgia"/>
-        </w:rPr>
-        <w:t xml:space="preserve">describe </w:t>
+        <w:t xml:space="preserve"> </w:t>
+      </w:r>
+      <w:r>
+        <w:rPr>
+          <w:rFonts w:ascii="Georgia" w:hAnsi="Georgia"/>
+        </w:rPr>
+        <w:t xml:space="preserve">moving to </w:t>
       </w:r>
       <w:r>
         <w:rPr>
@@ -3376,19 +3410,7 @@
         <w:rPr>
           <w:rFonts w:ascii="Georgia" w:hAnsi="Georgia"/>
         </w:rPr>
-        <w:t xml:space="preserve">; in Chapter 7 we give a step-by-step </w:t>
-      </w:r>
-      <w:r>
-        <w:rPr>
-          <w:rFonts w:ascii="Georgia" w:hAnsi="Georgia"/>
-        </w:rPr>
-        <w:t xml:space="preserve">guide </w:t>
-      </w:r>
-      <w:r>
-        <w:rPr>
-          <w:rFonts w:ascii="Georgia" w:hAnsi="Georgia"/>
-        </w:rPr>
-        <w:t xml:space="preserve">to creating your own EPUB, </w:t>
+        <w:t xml:space="preserve">; in Chapter 7 we give a step-by-step to creating your own EPUB, </w:t>
       </w:r>
       <w:r>
         <w:rPr>
@@ -3400,19 +3422,7 @@
         <w:rPr>
           <w:rFonts w:ascii="Georgia" w:hAnsi="Georgia"/>
         </w:rPr>
-        <w:t xml:space="preserve"> finally in Chapter 8 </w:t>
-      </w:r>
-      <w:r>
-        <w:rPr>
-          <w:rFonts w:ascii="Georgia" w:hAnsi="Georgia"/>
-        </w:rPr>
-        <w:t xml:space="preserve">we </w:t>
-      </w:r>
-      <w:r>
-        <w:rPr>
-          <w:rFonts w:ascii="Georgia" w:hAnsi="Georgia"/>
-        </w:rPr>
-        <w:t>go into</w:t>
+        <w:t xml:space="preserve"> finally in Chapter 8 go into</w:t>
       </w:r>
       <w:r>
         <w:rPr>
@@ -3704,7 +3714,35 @@
         <w:rPr>
           <w:rFonts w:ascii="Georgia" w:hAnsi="Georgia"/>
         </w:rPr>
-        <w:t>To answer this research question, the Institute of Network Cultures (lectoraat Netwerkcultuur) of the Amsterdam University of Applied Sciences</w:t>
+        <w:t>To answer this research question, the Institute of Network Cultures (</w:t>
+      </w:r>
+      <w:proofErr w:type="spellStart"/>
+      <w:r>
+        <w:rPr>
+          <w:rFonts w:ascii="Georgia" w:hAnsi="Georgia"/>
+        </w:rPr>
+        <w:t>lectoraat</w:t>
+      </w:r>
+      <w:proofErr w:type="spellEnd"/>
+      <w:r>
+        <w:rPr>
+          <w:rFonts w:ascii="Georgia" w:hAnsi="Georgia"/>
+        </w:rPr>
+        <w:t xml:space="preserve"> </w:t>
+      </w:r>
+      <w:proofErr w:type="spellStart"/>
+      <w:r>
+        <w:rPr>
+          <w:rFonts w:ascii="Georgia" w:hAnsi="Georgia"/>
+        </w:rPr>
+        <w:t>Netwerkcultuur</w:t>
+      </w:r>
+      <w:proofErr w:type="spellEnd"/>
+      <w:r>
+        <w:rPr>
+          <w:rFonts w:ascii="Georgia" w:hAnsi="Georgia"/>
+        </w:rPr>
+        <w:t>) of the Amsterdam University of Applied Sciences</w:t>
       </w:r>
       <w:r>
         <w:rPr>
@@ -3734,7 +3772,21 @@
         <w:rPr>
           <w:rFonts w:ascii="Georgia" w:hAnsi="Georgia"/>
         </w:rPr>
-        <w:t xml:space="preserve"> (kenniscentrum </w:t>
+        <w:t xml:space="preserve"> (</w:t>
+      </w:r>
+      <w:proofErr w:type="spellStart"/>
+      <w:r>
+        <w:rPr>
+          <w:rFonts w:ascii="Georgia" w:hAnsi="Georgia"/>
+        </w:rPr>
+        <w:t>kenniscentrum</w:t>
+      </w:r>
+      <w:proofErr w:type="spellEnd"/>
+      <w:r>
+        <w:rPr>
+          <w:rFonts w:ascii="Georgia" w:hAnsi="Georgia"/>
+        </w:rPr>
+        <w:t xml:space="preserve"> </w:t>
       </w:r>
       <w:r>
         <w:rPr>
@@ -3988,7 +4040,23 @@
           <w:rFonts w:ascii="Georgia" w:hAnsi="Georgia"/>
           <w:highlight w:val="darkRed"/>
         </w:rPr>
-        <w:t>[^DPT-GitHub]</w:t>
+        <w:t>[^DPT-</w:t>
+      </w:r>
+      <w:proofErr w:type="spellStart"/>
+      <w:r>
+        <w:rPr>
+          <w:rFonts w:ascii="Georgia" w:hAnsi="Georgia"/>
+          <w:highlight w:val="darkRed"/>
+        </w:rPr>
+        <w:t>GitHub</w:t>
+      </w:r>
+      <w:proofErr w:type="spellEnd"/>
+      <w:r>
+        <w:rPr>
+          <w:rFonts w:ascii="Georgia" w:hAnsi="Georgia"/>
+          <w:highlight w:val="darkRed"/>
+        </w:rPr>
+        <w:t>]</w:t>
       </w:r>
       <w:r>
         <w:rPr>
@@ -4138,6 +4206,7 @@
         </w:rPr>
         <w:t xml:space="preserve">We are not claiming that all </w:t>
       </w:r>
+      <w:proofErr w:type="spellStart"/>
       <w:r>
         <w:rPr>
           <w:rFonts w:ascii="Georgia" w:hAnsi="Georgia"/>
@@ -4146,6 +4215,7 @@
         </w:rPr>
         <w:t>ebooks</w:t>
       </w:r>
+      <w:proofErr w:type="spellEnd"/>
       <w:r>
         <w:rPr>
           <w:rFonts w:ascii="Georgia" w:hAnsi="Georgia"/>
@@ -4164,6 +4234,7 @@
         </w:rPr>
         <w:t xml:space="preserve">follow this path. We are simply laying out one of the many directions </w:t>
       </w:r>
+      <w:proofErr w:type="spellStart"/>
       <w:r>
         <w:rPr>
           <w:rFonts w:ascii="Georgia" w:hAnsi="Georgia"/>
@@ -4172,6 +4243,7 @@
         </w:rPr>
         <w:t>ebook</w:t>
       </w:r>
+      <w:proofErr w:type="spellEnd"/>
       <w:r>
         <w:rPr>
           <w:rFonts w:ascii="Georgia" w:hAnsi="Georgia"/>
@@ -4188,24 +4260,30 @@
         <w:rPr>
           <w:rFonts w:ascii="Georgia" w:hAnsi="Georgia"/>
         </w:rPr>
-        <w:t xml:space="preserve">into the industry's glossy scenarios of multimedia and interactivity.  </w:t>
-      </w:r>
-    </w:p>
-    <w:p>
-      <w:pPr>
-        <w:pStyle w:val="PlainText"/>
-        <w:rPr>
-          <w:rFonts w:ascii="Georgia" w:hAnsi="Georgia"/>
-        </w:rPr>
-      </w:pPr>
-      <w:r>
-        <w:rPr>
-          <w:rFonts w:ascii="Georgia" w:hAnsi="Georgia"/>
-        </w:rPr>
-        <w:t xml:space="preserve"> </w:t>
+        <w:t xml:space="preserve">into the industry's glossy scenarios of multimedia and interactivity. </w:t>
       </w:r>
       <w:bookmarkStart w:id="0" w:name="_GoBack"/>
       <w:bookmarkEnd w:id="0"/>
+      <w:r>
+        <w:rPr>
+          <w:rFonts w:ascii="Georgia" w:hAnsi="Georgia"/>
+        </w:rPr>
+        <w:t xml:space="preserve"> </w:t>
+      </w:r>
+    </w:p>
+    <w:p>
+      <w:pPr>
+        <w:pStyle w:val="PlainText"/>
+        <w:rPr>
+          <w:rFonts w:ascii="Georgia" w:hAnsi="Georgia"/>
+        </w:rPr>
+      </w:pPr>
+      <w:r>
+        <w:rPr>
+          <w:rFonts w:ascii="Georgia" w:hAnsi="Georgia"/>
+        </w:rPr>
+        <w:t xml:space="preserve"> </w:t>
+      </w:r>
     </w:p>
     <w:p>
       <w:pPr>
@@ -4294,7 +4372,23 @@
           <w:highlight w:val="darkRed"/>
         </w:rPr>
         <w:lastRenderedPageBreak/>
-        <w:t>[^DPT-GitHub]</w:t>
+        <w:t>[^DPT-</w:t>
+      </w:r>
+      <w:proofErr w:type="spellStart"/>
+      <w:r>
+        <w:rPr>
+          <w:rFonts w:ascii="Georgia" w:hAnsi="Georgia"/>
+          <w:highlight w:val="darkRed"/>
+        </w:rPr>
+        <w:t>GitHub</w:t>
+      </w:r>
+      <w:proofErr w:type="spellEnd"/>
+      <w:r>
+        <w:rPr>
+          <w:rFonts w:ascii="Georgia" w:hAnsi="Georgia"/>
+          <w:highlight w:val="darkRed"/>
+        </w:rPr>
+        <w:t>]</w:t>
       </w:r>
       <w:r>
         <w:rPr>
@@ -4380,7 +4474,7 @@
       </w:pPr>
     </w:pPrDefault>
   </w:docDefaults>
-  <w:latentStyles w:defLockedState="0" w:defUIPriority="99" w:defSemiHidden="1" w:defUnhideWhenUsed="1" w:defQFormat="0" w:count="267">
+  <w:latentStyles w:defLockedState="0" w:defUIPriority="99" w:defSemiHidden="1" w:defUnhideWhenUsed="1" w:defQFormat="0" w:count="276">
     <w:lsdException w:name="Normal" w:semiHidden="0" w:uiPriority="0" w:unhideWhenUsed="0" w:qFormat="1"/>
     <w:lsdException w:name="heading 1" w:semiHidden="0" w:uiPriority="9" w:unhideWhenUsed="0" w:qFormat="1"/>
     <w:lsdException w:name="heading 2" w:uiPriority="9" w:qFormat="1"/>
@@ -4678,7 +4772,7 @@
 </file>
 
 <file path=word/stylesWithEffects.xml><?xml version="1.0" encoding="utf-8"?>
-<w:styles xmlns:wpc="http://schemas.microsoft.com/office/word/2010/wordprocessingCanvas" xmlns:mc="http://schemas.openxmlformats.org/markup-compatibility/2006" xmlns:o="urn:schemas-microsoft-com:office:office" xmlns:r="http://schemas.openxmlformats.org/officeDocument/2006/relationships" xmlns:m="http://schemas.openxmlformats.org/officeDocument/2006/math" xmlns:v="urn:schemas-microsoft-com:vml" xmlns:wp14="http://schemas.microsoft.com/office/word/2010/wordprocessingDrawing" xmlns:wp="http://schemas.openxmlformats.org/drawingml/2006/wordprocessingDrawing" xmlns:w10="urn:schemas-microsoft-com:office:word" xmlns:w="http://schemas.openxmlformats.org/wordprocessingml/2006/main" xmlns:w14="http://schemas.microsoft.com/office/word/2010/wordml" xmlns:wpg="http://schemas.microsoft.com/office/word/2010/wordprocessingGroup" xmlns:wpi="http://schemas.microsoft.com/office/word/2010/wordprocessingInk" xmlns:wne="http://schemas.microsoft.com/office/word/2006/wordml" xmlns:wps="http://schemas.microsoft.com/office/word/2010/wordprocessingShape" mc:Ignorable="w14 wp14">
+<w:styles xmlns:wpc="http://schemas.microsoft.com/office/word/2010/wordprocessingCanvas" xmlns:mo="http://schemas.microsoft.com/office/mac/office/2008/main" xmlns:mc="http://schemas.openxmlformats.org/markup-compatibility/2006" xmlns:mv="urn:schemas-microsoft-com:mac:vml" xmlns:o="urn:schemas-microsoft-com:office:office" xmlns:r="http://schemas.openxmlformats.org/officeDocument/2006/relationships" xmlns:m="http://schemas.openxmlformats.org/officeDocument/2006/math" xmlns:v="urn:schemas-microsoft-com:vml" xmlns:wp14="http://schemas.microsoft.com/office/word/2010/wordprocessingDrawing" xmlns:wp="http://schemas.openxmlformats.org/drawingml/2006/wordprocessingDrawing" xmlns:w10="urn:schemas-microsoft-com:office:word" xmlns:w="http://schemas.openxmlformats.org/wordprocessingml/2006/main" xmlns:w14="http://schemas.microsoft.com/office/word/2010/wordml" xmlns:wpg="http://schemas.microsoft.com/office/word/2010/wordprocessingGroup" xmlns:wpi="http://schemas.microsoft.com/office/word/2010/wordprocessingInk" xmlns:wne="http://schemas.microsoft.com/office/word/2006/wordml" xmlns:wps="http://schemas.microsoft.com/office/word/2010/wordprocessingShape" mc:Ignorable="w14 wp14">
   <w:docDefaults>
     <w:rPrDefault>
       <w:rPr>
@@ -4694,7 +4788,7 @@
       </w:pPr>
     </w:pPrDefault>
   </w:docDefaults>
-  <w:latentStyles w:defLockedState="0" w:defUIPriority="99" w:defSemiHidden="1" w:defUnhideWhenUsed="1" w:defQFormat="0" w:count="267">
+  <w:latentStyles w:defLockedState="0" w:defUIPriority="99" w:defSemiHidden="1" w:defUnhideWhenUsed="1" w:defQFormat="0" w:count="276">
     <w:lsdException w:name="Normal" w:semiHidden="0" w:uiPriority="0" w:unhideWhenUsed="0" w:qFormat="1"/>
     <w:lsdException w:name="heading 1" w:semiHidden="0" w:uiPriority="9" w:unhideWhenUsed="0" w:qFormat="1"/>
     <w:lsdException w:name="heading 2" w:uiPriority="9" w:qFormat="1"/>
@@ -5281,7 +5375,7 @@
 </file>
 
 <file path=customXml/itemProps1.xml><?xml version="1.0" encoding="utf-8"?>
-<ds:datastoreItem xmlns:ds="http://schemas.openxmlformats.org/officeDocument/2006/customXml" ds:itemID="{E91BC9B7-3B59-45DA-8912-E7723439D54E}">
+<ds:datastoreItem xmlns:ds="http://schemas.openxmlformats.org/officeDocument/2006/customXml" ds:itemID="{D1D29253-B8C7-F448-87E6-7F060EDDA5C4}">
   <ds:schemaRefs>
     <ds:schemaRef ds:uri="http://schemas.openxmlformats.org/officeDocument/2006/bibliography"/>
   </ds:schemaRefs>

</xml_diff>

<commit_message>
Revert "Revert "minor edits to chapter 2""
This reverts commit 0e349adab5672066e87e9bcda20e365c720558ca.
</commit_message>
<xml_diff>
--- a/docx/01_introduction.docx
+++ b/docx/01_introduction.docx
@@ -1,6 +1,6 @@
 
 <file path=word/document.xml><?xml version="1.0" encoding="utf-8"?>
-<w:document xmlns:wpc="http://schemas.microsoft.com/office/word/2010/wordprocessingCanvas" xmlns:mo="http://schemas.microsoft.com/office/mac/office/2008/main" xmlns:mc="http://schemas.openxmlformats.org/markup-compatibility/2006" xmlns:mv="urn:schemas-microsoft-com:mac:vml" xmlns:o="urn:schemas-microsoft-com:office:office" xmlns:r="http://schemas.openxmlformats.org/officeDocument/2006/relationships" xmlns:m="http://schemas.openxmlformats.org/officeDocument/2006/math" xmlns:v="urn:schemas-microsoft-com:vml" xmlns:wp14="http://schemas.microsoft.com/office/word/2010/wordprocessingDrawing" xmlns:wp="http://schemas.openxmlformats.org/drawingml/2006/wordprocessingDrawing" xmlns:w10="urn:schemas-microsoft-com:office:word" xmlns:w="http://schemas.openxmlformats.org/wordprocessingml/2006/main" xmlns:w14="http://schemas.microsoft.com/office/word/2010/wordml" xmlns:wpg="http://schemas.microsoft.com/office/word/2010/wordprocessingGroup" xmlns:wpi="http://schemas.microsoft.com/office/word/2010/wordprocessingInk" xmlns:wne="http://schemas.microsoft.com/office/word/2006/wordml" xmlns:wps="http://schemas.microsoft.com/office/word/2010/wordprocessingShape" mc:Ignorable="w14 wp14">
+<w:document xmlns:wpc="http://schemas.microsoft.com/office/word/2010/wordprocessingCanvas" xmlns:mc="http://schemas.openxmlformats.org/markup-compatibility/2006" xmlns:o="urn:schemas-microsoft-com:office:office" xmlns:r="http://schemas.openxmlformats.org/officeDocument/2006/relationships" xmlns:m="http://schemas.openxmlformats.org/officeDocument/2006/math" xmlns:v="urn:schemas-microsoft-com:vml" xmlns:wp14="http://schemas.microsoft.com/office/word/2010/wordprocessingDrawing" xmlns:wp="http://schemas.openxmlformats.org/drawingml/2006/wordprocessingDrawing" xmlns:w10="urn:schemas-microsoft-com:office:word" xmlns:w="http://schemas.openxmlformats.org/wordprocessingml/2006/main" xmlns:w14="http://schemas.microsoft.com/office/word/2010/wordml" xmlns:wpg="http://schemas.microsoft.com/office/word/2010/wordprocessingGroup" xmlns:wpi="http://schemas.microsoft.com/office/word/2010/wordprocessingInk" xmlns:wne="http://schemas.microsoft.com/office/word/2006/wordml" xmlns:wps="http://schemas.microsoft.com/office/word/2010/wordprocessingShape" mc:Ignorable="w14 wp14">
   <w:body>
     <w:p>
       <w:pPr>
@@ -68,18 +68,8 @@
           <w:highlight w:val="cyan"/>
           <w:u w:val="single"/>
         </w:rPr>
-        <w:t xml:space="preserve">Peter </w:t>
-      </w:r>
-      <w:proofErr w:type="spellStart"/>
-      <w:r>
-        <w:rPr>
-          <w:rFonts w:ascii="Georgia" w:hAnsi="Georgia"/>
-          <w:highlight w:val="cyan"/>
-          <w:u w:val="single"/>
-        </w:rPr>
-        <w:t>Sloterdijk</w:t>
-      </w:r>
-      <w:proofErr w:type="spellEnd"/>
+        <w:t>Peter Sloterdijk</w:t>
+      </w:r>
       <w:r>
         <w:rPr>
           <w:rFonts w:ascii="Georgia" w:hAnsi="Georgia"/>
@@ -145,7 +135,7 @@
         <w:rPr>
           <w:rFonts w:ascii="Georgia" w:hAnsi="Georgia"/>
         </w:rPr>
-        <w:t xml:space="preserve">: </w:t>
+        <w:t xml:space="preserve"> </w:t>
       </w:r>
       <w:r>
         <w:rPr>
@@ -157,31 +147,19 @@
         <w:rPr>
           <w:rFonts w:ascii="Georgia" w:hAnsi="Georgia"/>
         </w:rPr>
-        <w:t xml:space="preserve"> traditional publication formats, re</w:t>
-      </w:r>
-      <w:r>
-        <w:rPr>
-          <w:rFonts w:ascii="Georgia" w:hAnsi="Georgia"/>
-        </w:rPr>
-        <w:t>-think</w:t>
-      </w:r>
-      <w:r>
-        <w:rPr>
-          <w:rFonts w:ascii="Georgia" w:hAnsi="Georgia"/>
-        </w:rPr>
-        <w:t xml:space="preserve"> editorial and production workflows and re</w:t>
-      </w:r>
-      <w:r>
-        <w:rPr>
-          <w:rFonts w:ascii="Georgia" w:hAnsi="Georgia"/>
-        </w:rPr>
-        <w:t>-think</w:t>
-      </w:r>
-      <w:r>
-        <w:rPr>
-          <w:rFonts w:ascii="Georgia" w:hAnsi="Georgia"/>
-        </w:rPr>
-        <w:t xml:space="preserve"> distribution. The changes </w:t>
+        <w:t xml:space="preserve"> traditional publication formats, editorial and production workflows</w:t>
+      </w:r>
+      <w:r>
+        <w:rPr>
+          <w:rFonts w:ascii="Georgia" w:hAnsi="Georgia"/>
+        </w:rPr>
+        <w:t>,</w:t>
+      </w:r>
+      <w:r>
+        <w:rPr>
+          <w:rFonts w:ascii="Georgia" w:hAnsi="Georgia"/>
+        </w:rPr>
+        <w:t xml:space="preserve"> and distribution. The changes </w:t>
       </w:r>
       <w:r>
         <w:rPr>
@@ -454,7 +432,6 @@
         </w:rPr>
         <w:t>**</w:t>
       </w:r>
-      <w:proofErr w:type="spellStart"/>
       <w:r>
         <w:rPr>
           <w:rFonts w:ascii="Georgia" w:hAnsi="Georgia"/>
@@ -464,7 +441,6 @@
         </w:rPr>
         <w:t>ebook</w:t>
       </w:r>
-      <w:proofErr w:type="spellEnd"/>
       <w:r>
         <w:rPr>
           <w:rFonts w:ascii="Georgia" w:hAnsi="Georgia"/>
@@ -514,7 +490,6 @@
         </w:rPr>
         <w:t xml:space="preserve"> if many </w:t>
       </w:r>
-      <w:proofErr w:type="spellStart"/>
       <w:r>
         <w:rPr>
           <w:rFonts w:ascii="Georgia" w:hAnsi="Georgia"/>
@@ -523,7 +498,6 @@
         </w:rPr>
         <w:t>ebooks</w:t>
       </w:r>
-      <w:proofErr w:type="spellEnd"/>
       <w:r>
         <w:rPr>
           <w:rFonts w:ascii="Georgia" w:hAnsi="Georgia"/>
@@ -691,6 +665,12 @@
         <w:rPr>
           <w:rFonts w:ascii="Georgia" w:hAnsi="Georgia"/>
         </w:rPr>
+        <w:t>,</w:t>
+      </w:r>
+      <w:r>
+        <w:rPr>
+          <w:rFonts w:ascii="Georgia" w:hAnsi="Georgia"/>
+        </w:rPr>
         <w:t xml:space="preserve"> there is no magic software button that will turn a print book design into an electronic publication just like that. Since the two media are so different, </w:t>
       </w:r>
       <w:r>
@@ -917,7 +897,6 @@
         </w:rPr>
         <w:t xml:space="preserve">when designing for a multitude of different reading devices and </w:t>
       </w:r>
-      <w:proofErr w:type="spellStart"/>
       <w:r>
         <w:rPr>
           <w:rFonts w:ascii="Georgia" w:hAnsi="Georgia"/>
@@ -926,7 +905,6 @@
         </w:rPr>
         <w:t>ebook</w:t>
       </w:r>
-      <w:proofErr w:type="spellEnd"/>
       <w:r>
         <w:rPr>
           <w:rFonts w:ascii="Georgia" w:hAnsi="Georgia"/>
@@ -1395,7 +1373,6 @@
         </w:rPr>
         <w:t xml:space="preserve">in which </w:t>
       </w:r>
-      <w:proofErr w:type="spellStart"/>
       <w:r>
         <w:rPr>
           <w:rFonts w:ascii="Georgia" w:hAnsi="Georgia"/>
@@ -1404,7 +1381,6 @@
         </w:rPr>
         <w:t>ebooks</w:t>
       </w:r>
-      <w:proofErr w:type="spellEnd"/>
       <w:r>
         <w:rPr>
           <w:rFonts w:ascii="Georgia" w:hAnsi="Georgia"/>
@@ -1506,7 +1482,6 @@
         </w:rPr>
         <w:t xml:space="preserve">readers can download and read as individual </w:t>
       </w:r>
-      <w:proofErr w:type="spellStart"/>
       <w:r>
         <w:rPr>
           <w:rFonts w:ascii="Georgia" w:hAnsi="Georgia"/>
@@ -1515,14 +1490,12 @@
         </w:rPr>
         <w:t>ebooks</w:t>
       </w:r>
-      <w:proofErr w:type="spellEnd"/>
       <w:r>
         <w:rPr>
           <w:rFonts w:ascii="Georgia" w:hAnsi="Georgia"/>
         </w:rPr>
         <w:t xml:space="preserve">. An </w:t>
       </w:r>
-      <w:proofErr w:type="spellStart"/>
       <w:r>
         <w:rPr>
           <w:rFonts w:ascii="Georgia" w:hAnsi="Georgia"/>
@@ -1531,7 +1504,6 @@
         </w:rPr>
         <w:t>ebook</w:t>
       </w:r>
-      <w:proofErr w:type="spellEnd"/>
       <w:r>
         <w:rPr>
           <w:rFonts w:ascii="Georgia" w:hAnsi="Georgia"/>
@@ -2017,55 +1989,7 @@
           <w:rFonts w:ascii="Georgia" w:hAnsi="Georgia"/>
           <w:highlight w:val="darkRed"/>
         </w:rPr>
-        <w:t>[![</w:t>
-      </w:r>
-      <w:proofErr w:type="spellStart"/>
-      <w:r>
-        <w:rPr>
-          <w:rFonts w:ascii="Georgia" w:hAnsi="Georgia"/>
-          <w:highlight w:val="darkRed"/>
-        </w:rPr>
-        <w:t>Bloglink</w:t>
-      </w:r>
-      <w:proofErr w:type="spellEnd"/>
-      <w:r>
-        <w:rPr>
-          <w:rFonts w:ascii="Georgia" w:hAnsi="Georgia"/>
-          <w:highlight w:val="darkRed"/>
-        </w:rPr>
-        <w:t xml:space="preserve">](images/dpt_blog_verwijzing.png)](http://networkcultures.org/digitalpublishing/2014/03/28/converting-a-docx-directly-to-epub-using-calibre/ "Link to blog post: Converting a DOCX directly to EPUB using </w:t>
-      </w:r>
-      <w:proofErr w:type="spellStart"/>
-      <w:r>
-        <w:rPr>
-          <w:rFonts w:ascii="Georgia" w:hAnsi="Georgia"/>
-          <w:highlight w:val="darkRed"/>
-        </w:rPr>
-        <w:t>Calibre</w:t>
-      </w:r>
-      <w:proofErr w:type="spellEnd"/>
-      <w:r>
-        <w:rPr>
-          <w:rFonts w:ascii="Georgia" w:hAnsi="Georgia"/>
-          <w:highlight w:val="darkRed"/>
-        </w:rPr>
-        <w:t xml:space="preserve">")( Converting a DOCX directly to EPUB using </w:t>
-      </w:r>
-      <w:proofErr w:type="spellStart"/>
-      <w:r>
-        <w:rPr>
-          <w:rFonts w:ascii="Georgia" w:hAnsi="Georgia"/>
-          <w:highlight w:val="darkRed"/>
-        </w:rPr>
-        <w:t>Calibre</w:t>
-      </w:r>
-      <w:proofErr w:type="spellEnd"/>
-      <w:r>
-        <w:rPr>
-          <w:rFonts w:ascii="Georgia" w:hAnsi="Georgia"/>
-          <w:highlight w:val="darkRed"/>
-        </w:rPr>
-        <w:t>)</w:t>
+        <w:t>[![Bloglink](images/dpt_blog_verwijzing.png)](http://networkcultures.org/digitalpublishing/2014/03/28/converting-a-docx-directly-to-epub-using-calibre/ "Link to blog post: Converting a DOCX directly to EPUB using Calibre")( Converting a DOCX directly to EPUB using Calibre)</w:t>
       </w:r>
       <w:r>
         <w:rPr>
@@ -2092,23 +2016,7 @@
           <w:rFonts w:ascii="Georgia" w:hAnsi="Georgia"/>
           <w:highlight w:val="darkRed"/>
         </w:rPr>
-        <w:t>[![</w:t>
-      </w:r>
-      <w:proofErr w:type="spellStart"/>
-      <w:r>
-        <w:rPr>
-          <w:rFonts w:ascii="Georgia" w:hAnsi="Georgia"/>
-          <w:highlight w:val="darkRed"/>
-        </w:rPr>
-        <w:t>Bloglink</w:t>
-      </w:r>
-      <w:proofErr w:type="spellEnd"/>
-      <w:r>
-        <w:rPr>
-          <w:rFonts w:ascii="Georgia" w:hAnsi="Georgia"/>
-          <w:highlight w:val="darkRed"/>
-        </w:rPr>
-        <w:t>](images/dpt_blog_verwijzing.png)](http://networkcultures.org/digitalpublishing/2013/05/21/epub-development-in-adobe-indesign-cs6/ "Link to blog post: NOTES ON EPUB DEVELOPMENT IN ADOBE INDESIGN CS6")(Notes on EPUB Development in Adobe InDesign CS6)</w:t>
+        <w:t>[![Bloglink](images/dpt_blog_verwijzing.png)](http://networkcultures.org/digitalpublishing/2013/05/21/epub-development-in-adobe-indesign-cs6/ "Link to blog post: NOTES ON EPUB DEVELOPMENT IN ADOBE INDESIGN CS6")(Notes on EPUB Development in Adobe InDesign CS6)</w:t>
       </w:r>
       <w:r>
         <w:rPr>
@@ -2264,7 +2172,6 @@
         </w:rPr>
         <w:t xml:space="preserve">is primarily aimed at publishers who, in most cases, cannot afford to outsource </w:t>
       </w:r>
-      <w:proofErr w:type="spellStart"/>
       <w:r>
         <w:rPr>
           <w:rFonts w:ascii="Georgia" w:hAnsi="Georgia"/>
@@ -2273,7 +2180,6 @@
         </w:rPr>
         <w:t>ebook</w:t>
       </w:r>
-      <w:proofErr w:type="spellEnd"/>
       <w:r>
         <w:rPr>
           <w:rFonts w:ascii="Georgia" w:hAnsi="Georgia"/>
@@ -2472,585 +2378,21 @@
         <w:rPr>
           <w:rFonts w:ascii="Georgia" w:hAnsi="Georgia"/>
         </w:rPr>
-        <w:t xml:space="preserve">electronic publication projects: BIS Publishers, </w:t>
-      </w:r>
-      <w:proofErr w:type="spellStart"/>
-      <w:r>
-        <w:rPr>
-          <w:rFonts w:ascii="Georgia" w:hAnsi="Georgia"/>
-        </w:rPr>
-        <w:t>Valiz</w:t>
-      </w:r>
-      <w:proofErr w:type="spellEnd"/>
-      <w:r>
-        <w:rPr>
-          <w:rFonts w:ascii="Georgia" w:hAnsi="Georgia"/>
-        </w:rPr>
-        <w:t xml:space="preserve">, nai010 and Institute of Network Cultures. </w:t>
-      </w:r>
-      <w:r>
-        <w:rPr>
-          <w:rFonts w:ascii="Georgia" w:hAnsi="Georgia"/>
-        </w:rPr>
-        <w:t xml:space="preserve"> </w:t>
-      </w:r>
-    </w:p>
-    <w:p>
-      <w:pPr>
-        <w:pStyle w:val="PlainText"/>
-        <w:rPr>
-          <w:rFonts w:ascii="Georgia" w:hAnsi="Georgia"/>
-        </w:rPr>
-      </w:pPr>
-      <w:r>
-        <w:rPr>
-          <w:rFonts w:ascii="Georgia" w:hAnsi="Georgia"/>
-        </w:rPr>
-        <w:t xml:space="preserve"> </w:t>
-      </w:r>
-    </w:p>
-    <w:p>
-      <w:pPr>
-        <w:pStyle w:val="PlainText"/>
-        <w:rPr>
-          <w:rFonts w:ascii="Georgia" w:hAnsi="Georgia"/>
-        </w:rPr>
-      </w:pPr>
-      <w:r>
-        <w:rPr>
-          <w:rFonts w:ascii="Georgia" w:hAnsi="Georgia"/>
-        </w:rPr>
-        <w:t xml:space="preserve">  </w:t>
-      </w:r>
-    </w:p>
-    <w:p>
-      <w:pPr>
-        <w:pStyle w:val="PlainText"/>
-        <w:rPr>
-          <w:rFonts w:ascii="Georgia" w:hAnsi="Georgia"/>
-        </w:rPr>
-      </w:pPr>
-      <w:r>
-        <w:rPr>
-          <w:rFonts w:ascii="Georgia" w:hAnsi="Georgia"/>
-        </w:rPr>
-        <w:t xml:space="preserve">## Whom is this Toolkit written for </w:t>
-      </w:r>
-    </w:p>
-    <w:p>
-      <w:pPr>
-        <w:pStyle w:val="PlainText"/>
-        <w:rPr>
-          <w:rFonts w:ascii="Georgia" w:hAnsi="Georgia"/>
-        </w:rPr>
-      </w:pPr>
-      <w:r>
-        <w:rPr>
-          <w:rFonts w:ascii="Georgia" w:hAnsi="Georgia"/>
-        </w:rPr>
-        <w:t xml:space="preserve"> </w:t>
-      </w:r>
-    </w:p>
-    <w:p>
-      <w:pPr>
-        <w:pStyle w:val="PlainText"/>
-        <w:rPr>
-          <w:rFonts w:ascii="Georgia" w:hAnsi="Georgia"/>
-        </w:rPr>
-      </w:pPr>
-      <w:r>
-        <w:rPr>
-          <w:rFonts w:ascii="Georgia" w:hAnsi="Georgia"/>
-        </w:rPr>
-        <w:t>You may be a publisher, a designer</w:t>
-      </w:r>
-      <w:r>
-        <w:rPr>
-          <w:rFonts w:ascii="Georgia" w:hAnsi="Georgia"/>
-        </w:rPr>
-        <w:t>,</w:t>
-      </w:r>
-      <w:r>
-        <w:rPr>
-          <w:rFonts w:ascii="Georgia" w:hAnsi="Georgia"/>
-        </w:rPr>
-        <w:t xml:space="preserve"> or someone who is just starting out with making books. You probably identify with or work in the arts. You may hope to </w:t>
-      </w:r>
-      <w:r>
-        <w:rPr>
-          <w:rFonts w:ascii="Georgia" w:hAnsi="Georgia"/>
-        </w:rPr>
-        <w:t xml:space="preserve">find </w:t>
-      </w:r>
-      <w:r>
-        <w:rPr>
-          <w:rFonts w:ascii="Georgia" w:hAnsi="Georgia"/>
-        </w:rPr>
-        <w:t xml:space="preserve">answers, </w:t>
-      </w:r>
-      <w:r>
-        <w:rPr>
-          <w:rFonts w:ascii="Georgia" w:hAnsi="Georgia"/>
-        </w:rPr>
-        <w:t xml:space="preserve">gain </w:t>
-      </w:r>
-      <w:r>
-        <w:rPr>
-          <w:rFonts w:ascii="Georgia" w:hAnsi="Georgia"/>
-        </w:rPr>
-        <w:t xml:space="preserve">knowledge, </w:t>
-      </w:r>
-      <w:r>
-        <w:rPr>
-          <w:rFonts w:ascii="Georgia" w:hAnsi="Georgia"/>
-        </w:rPr>
-        <w:t xml:space="preserve">pick up some </w:t>
-      </w:r>
-      <w:r>
-        <w:rPr>
-          <w:rFonts w:ascii="Georgia" w:hAnsi="Georgia"/>
-        </w:rPr>
-        <w:t>tips, and consult various resources. This Toolkit intends to provide all</w:t>
-      </w:r>
-      <w:r>
-        <w:rPr>
-          <w:rFonts w:ascii="Georgia" w:hAnsi="Georgia"/>
-        </w:rPr>
-        <w:t xml:space="preserve"> of that</w:t>
-      </w:r>
-      <w:r>
-        <w:rPr>
-          <w:rFonts w:ascii="Georgia" w:hAnsi="Georgia"/>
-        </w:rPr>
-        <w:t xml:space="preserve">. The overall focus is on pragmatic solutions for publishers within the </w:t>
-      </w:r>
-      <w:r>
-        <w:rPr>
-          <w:rFonts w:ascii="Georgia" w:hAnsi="Georgia"/>
-        </w:rPr>
-        <w:t>sector of art and culture</w:t>
-      </w:r>
-      <w:r>
-        <w:rPr>
-          <w:rFonts w:ascii="Georgia" w:hAnsi="Georgia"/>
-        </w:rPr>
-        <w:t xml:space="preserve">. No prior knowledge of creating an </w:t>
-      </w:r>
-      <w:proofErr w:type="spellStart"/>
+        <w:t xml:space="preserve">electronic publication projects: </w:t>
+      </w:r>
       <w:r>
         <w:rPr>
           <w:rFonts w:ascii="Georgia" w:hAnsi="Georgia"/>
           <w:highlight w:val="cyan"/>
           <w:u w:val="single"/>
         </w:rPr>
-        <w:t>ebook</w:t>
-      </w:r>
-      <w:proofErr w:type="spellEnd"/>
-      <w:r>
-        <w:rPr>
-          <w:rFonts w:ascii="Georgia" w:hAnsi="Georgia"/>
-        </w:rPr>
-        <w:t xml:space="preserve"> is required – </w:t>
-      </w:r>
-      <w:r>
-        <w:rPr>
-          <w:rFonts w:ascii="Georgia" w:hAnsi="Georgia"/>
-        </w:rPr>
-        <w:t>having said that</w:t>
-      </w:r>
-      <w:r>
-        <w:rPr>
-          <w:rFonts w:ascii="Georgia" w:hAnsi="Georgia"/>
-        </w:rPr>
-        <w:t xml:space="preserve">, a familiarity </w:t>
-      </w:r>
-      <w:r>
-        <w:rPr>
-          <w:rFonts w:ascii="Georgia" w:hAnsi="Georgia"/>
-        </w:rPr>
-        <w:t xml:space="preserve">with </w:t>
-      </w:r>
-      <w:r>
-        <w:rPr>
-          <w:rFonts w:ascii="Georgia" w:hAnsi="Georgia"/>
-        </w:rPr>
-        <w:t xml:space="preserve">various computer software </w:t>
-      </w:r>
-      <w:r>
-        <w:rPr>
-          <w:rFonts w:ascii="Georgia" w:hAnsi="Georgia"/>
-        </w:rPr>
-        <w:t xml:space="preserve">applications </w:t>
-      </w:r>
-      <w:r>
-        <w:rPr>
-          <w:rFonts w:ascii="Georgia" w:hAnsi="Georgia"/>
-        </w:rPr>
-        <w:t xml:space="preserve">is helpful, as is the willingness to learn and the inquisitive curiosity to look beyond this guide for </w:t>
-      </w:r>
-      <w:r>
-        <w:rPr>
-          <w:rFonts w:ascii="Georgia" w:hAnsi="Georgia"/>
-        </w:rPr>
-        <w:t xml:space="preserve">specific </w:t>
-      </w:r>
-      <w:r>
-        <w:rPr>
-          <w:rFonts w:ascii="Georgia" w:hAnsi="Georgia"/>
-        </w:rPr>
-        <w:t xml:space="preserve">answers. This publication is not a tutorial on how to make an electronic publication, it merely intends to </w:t>
-      </w:r>
-      <w:r>
-        <w:rPr>
-          <w:rFonts w:ascii="Georgia" w:hAnsi="Georgia"/>
-        </w:rPr>
-        <w:t xml:space="preserve">provide </w:t>
-      </w:r>
-      <w:r>
-        <w:rPr>
-          <w:rFonts w:ascii="Georgia" w:hAnsi="Georgia"/>
-        </w:rPr>
-        <w:t xml:space="preserve">the reader </w:t>
-      </w:r>
-      <w:r>
-        <w:rPr>
-          <w:rFonts w:ascii="Georgia" w:hAnsi="Georgia"/>
-        </w:rPr>
-        <w:t xml:space="preserve">with </w:t>
-      </w:r>
-      <w:r>
-        <w:rPr>
-          <w:rFonts w:ascii="Georgia" w:hAnsi="Georgia"/>
-        </w:rPr>
-        <w:t xml:space="preserve">guidance on how to make a first attempt at creating an electronic publication. </w:t>
-      </w:r>
-    </w:p>
-    <w:p>
-      <w:pPr>
-        <w:pStyle w:val="PlainText"/>
-        <w:rPr>
-          <w:rFonts w:ascii="Georgia" w:hAnsi="Georgia"/>
-        </w:rPr>
-      </w:pPr>
-      <w:r>
-        <w:rPr>
-          <w:rFonts w:ascii="Georgia" w:hAnsi="Georgia"/>
-        </w:rPr>
-        <w:t xml:space="preserve"> </w:t>
-      </w:r>
-    </w:p>
-    <w:p>
-      <w:pPr>
-        <w:pStyle w:val="PlainText"/>
-        <w:rPr>
-          <w:rFonts w:ascii="Georgia" w:hAnsi="Georgia"/>
-        </w:rPr>
-      </w:pPr>
-      <w:r>
-        <w:rPr>
-          <w:rFonts w:ascii="Georgia" w:hAnsi="Georgia"/>
-        </w:rPr>
-        <w:t xml:space="preserve">As </w:t>
-      </w:r>
-      <w:r>
-        <w:rPr>
-          <w:rFonts w:ascii="Georgia" w:hAnsi="Georgia"/>
-        </w:rPr>
-        <w:t>we said at the beginning of this introduction,</w:t>
-      </w:r>
-      <w:r>
-        <w:rPr>
-          <w:rFonts w:ascii="Georgia" w:hAnsi="Georgia"/>
-        </w:rPr>
-        <w:t xml:space="preserve"> </w:t>
-      </w:r>
-      <w:r>
-        <w:rPr>
-          <w:rFonts w:ascii="Georgia" w:hAnsi="Georgia"/>
-          <w:highlight w:val="lightGray"/>
-        </w:rPr>
-        <w:t>'you must change your life'</w:t>
-      </w:r>
-      <w:r>
-        <w:rPr>
-          <w:rFonts w:ascii="Georgia" w:hAnsi="Georgia"/>
-        </w:rPr>
-        <w:t xml:space="preserve">, so there </w:t>
-      </w:r>
-      <w:r>
-        <w:rPr>
-          <w:rFonts w:ascii="Georgia" w:hAnsi="Georgia"/>
-        </w:rPr>
-        <w:t xml:space="preserve">may be something of a </w:t>
-      </w:r>
-      <w:r>
-        <w:rPr>
-          <w:rFonts w:ascii="Georgia" w:hAnsi="Georgia"/>
-        </w:rPr>
-        <w:t xml:space="preserve">culture shock </w:t>
-      </w:r>
-      <w:r>
-        <w:rPr>
-          <w:rFonts w:ascii="Georgia" w:hAnsi="Georgia"/>
-        </w:rPr>
-        <w:t xml:space="preserve">while </w:t>
-      </w:r>
-      <w:r>
-        <w:rPr>
-          <w:rFonts w:ascii="Georgia" w:hAnsi="Georgia"/>
-        </w:rPr>
-        <w:t xml:space="preserve">reading through this document. If electronic publishing </w:t>
-      </w:r>
-      <w:r>
-        <w:rPr>
-          <w:rFonts w:ascii="Georgia" w:hAnsi="Georgia"/>
-        </w:rPr>
-        <w:t xml:space="preserve">is to be no more than </w:t>
-      </w:r>
-      <w:r>
-        <w:rPr>
-          <w:rFonts w:ascii="Georgia" w:hAnsi="Georgia"/>
-        </w:rPr>
-        <w:t xml:space="preserve">an afterthought in the production chain and </w:t>
-      </w:r>
-      <w:r>
-        <w:rPr>
-          <w:rFonts w:ascii="Georgia" w:hAnsi="Georgia"/>
-        </w:rPr>
-        <w:t xml:space="preserve">the </w:t>
-      </w:r>
-      <w:r>
-        <w:rPr>
-          <w:rFonts w:ascii="Georgia" w:hAnsi="Georgia"/>
-        </w:rPr>
-        <w:t xml:space="preserve">product portfolio, the </w:t>
-      </w:r>
-      <w:r>
-        <w:rPr>
-          <w:rFonts w:ascii="Georgia" w:hAnsi="Georgia"/>
-        </w:rPr>
-        <w:t xml:space="preserve">amount of </w:t>
-      </w:r>
-      <w:r>
-        <w:rPr>
-          <w:rFonts w:ascii="Georgia" w:hAnsi="Georgia"/>
-        </w:rPr>
-        <w:t xml:space="preserve">change </w:t>
-      </w:r>
-      <w:r>
-        <w:rPr>
-          <w:rFonts w:ascii="Georgia" w:hAnsi="Georgia"/>
-        </w:rPr>
-        <w:t xml:space="preserve">may </w:t>
-      </w:r>
-      <w:r>
-        <w:rPr>
-          <w:rFonts w:ascii="Georgia" w:hAnsi="Georgia"/>
-        </w:rPr>
-        <w:t xml:space="preserve">be </w:t>
-      </w:r>
-      <w:r>
-        <w:rPr>
-          <w:rFonts w:ascii="Georgia" w:hAnsi="Georgia"/>
-        </w:rPr>
-        <w:t>relatively small</w:t>
-      </w:r>
-      <w:r>
-        <w:rPr>
-          <w:rFonts w:ascii="Georgia" w:hAnsi="Georgia"/>
-        </w:rPr>
-        <w:t xml:space="preserve">. </w:t>
-      </w:r>
-      <w:r>
-        <w:rPr>
-          <w:rFonts w:ascii="Georgia" w:hAnsi="Georgia"/>
-        </w:rPr>
-        <w:t>However, i</w:t>
-      </w:r>
-      <w:r>
-        <w:rPr>
-          <w:rFonts w:ascii="Georgia" w:hAnsi="Georgia"/>
-        </w:rPr>
-        <w:t xml:space="preserve">f electronic publishing </w:t>
-      </w:r>
-      <w:r>
-        <w:rPr>
-          <w:rFonts w:ascii="Georgia" w:hAnsi="Georgia"/>
-        </w:rPr>
-        <w:t xml:space="preserve">is to </w:t>
-      </w:r>
-      <w:r>
-        <w:rPr>
-          <w:rFonts w:ascii="Georgia" w:hAnsi="Georgia"/>
-        </w:rPr>
-        <w:t xml:space="preserve">become just as important as print, the change may be radical. What this means is that if you </w:t>
-      </w:r>
-      <w:r>
-        <w:rPr>
-          <w:rFonts w:ascii="Georgia" w:hAnsi="Georgia"/>
-        </w:rPr>
-        <w:t xml:space="preserve">wish </w:t>
-      </w:r>
-      <w:r>
-        <w:rPr>
-          <w:rFonts w:ascii="Georgia" w:hAnsi="Georgia"/>
-        </w:rPr>
-        <w:t>to make visual electronic publications, you should be willing to change your current way of working</w:t>
-      </w:r>
-      <w:r>
-        <w:rPr>
-          <w:rFonts w:ascii="Georgia" w:hAnsi="Georgia"/>
-        </w:rPr>
-        <w:t>,</w:t>
-      </w:r>
-      <w:r>
-        <w:rPr>
-          <w:rFonts w:ascii="Georgia" w:hAnsi="Georgia"/>
-        </w:rPr>
-        <w:t xml:space="preserve"> and </w:t>
-      </w:r>
-      <w:r>
-        <w:rPr>
-          <w:rFonts w:ascii="Georgia" w:hAnsi="Georgia"/>
-        </w:rPr>
-        <w:t xml:space="preserve">to </w:t>
-      </w:r>
-      <w:r>
-        <w:rPr>
-          <w:rFonts w:ascii="Georgia" w:hAnsi="Georgia"/>
-        </w:rPr>
-        <w:t xml:space="preserve">gradually get used to the less </w:t>
-      </w:r>
-      <w:r>
-        <w:rPr>
-          <w:rFonts w:ascii="Georgia" w:hAnsi="Georgia"/>
-        </w:rPr>
-        <w:t>mainstream</w:t>
-      </w:r>
-      <w:r>
-        <w:rPr>
-          <w:rFonts w:ascii="Georgia" w:hAnsi="Georgia"/>
-        </w:rPr>
-        <w:t xml:space="preserve"> alternatives</w:t>
-      </w:r>
-      <w:r>
-        <w:rPr>
-          <w:rFonts w:ascii="Georgia" w:hAnsi="Georgia"/>
-        </w:rPr>
-        <w:t xml:space="preserve"> offered here</w:t>
-      </w:r>
-      <w:r>
-        <w:rPr>
-          <w:rFonts w:ascii="Georgia" w:hAnsi="Georgia"/>
-        </w:rPr>
-        <w:t xml:space="preserve">. </w:t>
-      </w:r>
-    </w:p>
-    <w:p>
-      <w:pPr>
-        <w:pStyle w:val="PlainText"/>
-        <w:rPr>
-          <w:rFonts w:ascii="Georgia" w:hAnsi="Georgia"/>
-        </w:rPr>
-      </w:pPr>
-      <w:r>
-        <w:rPr>
-          <w:rFonts w:ascii="Georgia" w:hAnsi="Georgia"/>
-        </w:rPr>
-        <w:lastRenderedPageBreak/>
-        <w:t xml:space="preserve"> </w:t>
-      </w:r>
-    </w:p>
-    <w:p>
-      <w:pPr>
-        <w:pStyle w:val="PlainText"/>
-        <w:rPr>
-          <w:rFonts w:ascii="Georgia" w:hAnsi="Georgia"/>
-        </w:rPr>
-      </w:pPr>
-      <w:r>
-        <w:rPr>
-          <w:rFonts w:ascii="Georgia" w:hAnsi="Georgia"/>
-        </w:rPr>
-        <w:t xml:space="preserve"> </w:t>
-      </w:r>
-    </w:p>
-    <w:p>
-      <w:pPr>
-        <w:pStyle w:val="PlainText"/>
-        <w:rPr>
-          <w:rFonts w:ascii="Georgia" w:hAnsi="Georgia"/>
-        </w:rPr>
-      </w:pPr>
-      <w:r>
-        <w:rPr>
-          <w:rFonts w:ascii="Georgia" w:hAnsi="Georgia"/>
-        </w:rPr>
-        <w:t xml:space="preserve">## How to use this Toolkit </w:t>
-      </w:r>
-    </w:p>
-    <w:p>
-      <w:pPr>
-        <w:pStyle w:val="PlainText"/>
-        <w:rPr>
-          <w:rFonts w:ascii="Georgia" w:hAnsi="Georgia"/>
-        </w:rPr>
-      </w:pPr>
-      <w:r>
-        <w:rPr>
-          <w:rFonts w:ascii="Georgia" w:hAnsi="Georgia"/>
-        </w:rPr>
-        <w:t xml:space="preserve"> </w:t>
-      </w:r>
-    </w:p>
-    <w:p>
-      <w:pPr>
-        <w:pStyle w:val="PlainText"/>
-        <w:rPr>
-          <w:rFonts w:ascii="Georgia" w:hAnsi="Georgia"/>
-        </w:rPr>
-      </w:pPr>
-      <w:r>
-        <w:rPr>
-          <w:rFonts w:ascii="Georgia" w:hAnsi="Georgia"/>
-        </w:rPr>
-        <w:t>The Toolkit aims to provide a practical guide on how to develop electronic publications</w:t>
-      </w:r>
-      <w:r>
-        <w:rPr>
-          <w:rFonts w:ascii="Georgia" w:hAnsi="Georgia"/>
-        </w:rPr>
-        <w:t>,</w:t>
-      </w:r>
-      <w:r>
-        <w:rPr>
-          <w:rFonts w:ascii="Georgia" w:hAnsi="Georgia"/>
-        </w:rPr>
-        <w:t xml:space="preserve"> for publishers as well as for anyone else interested in this subject matter. </w:t>
-      </w:r>
-      <w:r>
-        <w:rPr>
-          <w:rFonts w:ascii="Georgia" w:hAnsi="Georgia"/>
-        </w:rPr>
-        <w:t xml:space="preserve">The Toolkit </w:t>
-      </w:r>
-      <w:r>
-        <w:rPr>
-          <w:rFonts w:ascii="Georgia" w:hAnsi="Georgia"/>
-        </w:rPr>
-        <w:t xml:space="preserve">will attempt to </w:t>
-      </w:r>
-      <w:r>
-        <w:rPr>
-          <w:rFonts w:ascii="Georgia" w:hAnsi="Georgia"/>
-        </w:rPr>
-        <w:t xml:space="preserve">provide </w:t>
-      </w:r>
-      <w:r>
-        <w:rPr>
-          <w:rFonts w:ascii="Georgia" w:hAnsi="Georgia"/>
-        </w:rPr>
-        <w:t xml:space="preserve">insight into the preconditions of electronic publishing, providing </w:t>
+        <w:t>BIS Publishers</w:t>
+      </w:r>
+      <w:r>
+        <w:rPr>
+          <w:rFonts w:ascii="Georgia" w:hAnsi="Georgia"/>
+        </w:rPr>
+        <w:t xml:space="preserve">, </w:t>
       </w:r>
       <w:r>
         <w:rPr>
@@ -3058,59 +2400,13 @@
           <w:highlight w:val="cyan"/>
           <w:u w:val="single"/>
         </w:rPr>
-        <w:t>Open Source</w:t>
-      </w:r>
-      <w:r>
-        <w:rPr>
-          <w:rFonts w:ascii="Georgia" w:hAnsi="Georgia"/>
-        </w:rPr>
-        <w:t xml:space="preserve"> tools where possible, and </w:t>
-      </w:r>
-      <w:r>
-        <w:rPr>
-          <w:rFonts w:ascii="Georgia" w:hAnsi="Georgia"/>
-        </w:rPr>
-        <w:t xml:space="preserve">to </w:t>
-      </w:r>
-      <w:r>
-        <w:rPr>
-          <w:rFonts w:ascii="Georgia" w:hAnsi="Georgia"/>
-        </w:rPr>
-        <w:t xml:space="preserve">allow publishers </w:t>
-      </w:r>
-      <w:r>
-        <w:rPr>
-          <w:rFonts w:ascii="Georgia" w:hAnsi="Georgia"/>
-        </w:rPr>
-        <w:t xml:space="preserve">active in </w:t>
-      </w:r>
-      <w:r>
-        <w:rPr>
-          <w:rFonts w:ascii="Georgia" w:hAnsi="Georgia"/>
-        </w:rPr>
-        <w:t xml:space="preserve">the art and culture sector to navigate the diverse and complex landscape of digital publishing in a more informed way. </w:t>
-      </w:r>
-    </w:p>
-    <w:p>
-      <w:pPr>
-        <w:pStyle w:val="PlainText"/>
-        <w:rPr>
-          <w:rFonts w:ascii="Georgia" w:hAnsi="Georgia"/>
-        </w:rPr>
-      </w:pPr>
-    </w:p>
-    <w:p>
-      <w:pPr>
-        <w:pStyle w:val="PlainText"/>
-        <w:rPr>
-          <w:rFonts w:ascii="Georgia" w:hAnsi="Georgia"/>
-        </w:rPr>
-      </w:pPr>
-      <w:r>
-        <w:rPr>
-          <w:rFonts w:ascii="Georgia" w:hAnsi="Georgia"/>
-        </w:rPr>
-        <w:t xml:space="preserve">Furthermore, the Toolkit will help the reader to develop </w:t>
+        <w:t>Valiz</w:t>
+      </w:r>
+      <w:r>
+        <w:rPr>
+          <w:rFonts w:ascii="Georgia" w:hAnsi="Georgia"/>
+        </w:rPr>
+        <w:t xml:space="preserve">, </w:t>
       </w:r>
       <w:r>
         <w:rPr>
@@ -3118,121 +2414,7 @@
           <w:highlight w:val="cyan"/>
           <w:u w:val="single"/>
         </w:rPr>
-        <w:t>e-publications</w:t>
-      </w:r>
-      <w:r>
-        <w:rPr>
-          <w:rFonts w:ascii="Georgia" w:hAnsi="Georgia"/>
-        </w:rPr>
-        <w:t xml:space="preserve">, specifically art and design </w:t>
-      </w:r>
-    </w:p>
-    <w:p>
-      <w:pPr>
-        <w:pStyle w:val="PlainText"/>
-        <w:rPr>
-          <w:rFonts w:ascii="Georgia" w:hAnsi="Georgia"/>
-        </w:rPr>
-      </w:pPr>
-      <w:r>
-        <w:rPr>
-          <w:rFonts w:ascii="Georgia" w:hAnsi="Georgia"/>
-        </w:rPr>
-        <w:t xml:space="preserve">publications, which generally make use of </w:t>
-      </w:r>
-      <w:r>
-        <w:rPr>
-          <w:rFonts w:ascii="Georgia" w:hAnsi="Georgia"/>
-        </w:rPr>
-        <w:t xml:space="preserve">a greater variety of </w:t>
-      </w:r>
-      <w:r>
-        <w:rPr>
-          <w:rFonts w:ascii="Georgia" w:hAnsi="Georgia"/>
-        </w:rPr>
-        <w:t>fonts, graphics and layout than publications</w:t>
-      </w:r>
-      <w:r>
-        <w:rPr>
-          <w:rFonts w:ascii="Georgia" w:hAnsi="Georgia"/>
-        </w:rPr>
-        <w:t xml:space="preserve"> focused exclusively or mainly on text</w:t>
-      </w:r>
-      <w:r>
-        <w:rPr>
-          <w:rFonts w:ascii="Georgia" w:hAnsi="Georgia"/>
-        </w:rPr>
-        <w:t xml:space="preserve">. </w:t>
-      </w:r>
-    </w:p>
-    <w:p>
-      <w:pPr>
-        <w:pStyle w:val="PlainText"/>
-        <w:rPr>
-          <w:rFonts w:ascii="Georgia" w:hAnsi="Georgia"/>
-        </w:rPr>
-      </w:pPr>
-    </w:p>
-    <w:p>
-      <w:pPr>
-        <w:pStyle w:val="PlainText"/>
-        <w:rPr>
-          <w:rFonts w:ascii="Georgia" w:hAnsi="Georgia"/>
-        </w:rPr>
-      </w:pPr>
-      <w:r>
-        <w:rPr>
-          <w:rFonts w:ascii="Georgia" w:hAnsi="Georgia"/>
-        </w:rPr>
-        <w:t xml:space="preserve">After going into the basics of (electronic) publishing in Chapter 2, </w:t>
-      </w:r>
-      <w:r>
-        <w:rPr>
-          <w:rFonts w:ascii="Georgia" w:hAnsi="Georgia"/>
-        </w:rPr>
-        <w:t xml:space="preserve">Chapter 3 will </w:t>
-      </w:r>
-      <w:r>
-        <w:rPr>
-          <w:rFonts w:ascii="Georgia" w:hAnsi="Georgia"/>
-        </w:rPr>
-        <w:t xml:space="preserve">provide </w:t>
-      </w:r>
-      <w:r>
-        <w:rPr>
-          <w:rFonts w:ascii="Georgia" w:hAnsi="Georgia"/>
-        </w:rPr>
-        <w:t xml:space="preserve">a general introduction </w:t>
-      </w:r>
-      <w:r>
-        <w:rPr>
-          <w:rFonts w:ascii="Georgia" w:hAnsi="Georgia"/>
-        </w:rPr>
-        <w:t xml:space="preserve">to </w:t>
-      </w:r>
-      <w:r>
-        <w:rPr>
-          <w:rFonts w:ascii="Georgia" w:hAnsi="Georgia"/>
-        </w:rPr>
-        <w:t xml:space="preserve">these </w:t>
-      </w:r>
-      <w:r>
-        <w:rPr>
-          <w:rFonts w:ascii="Georgia" w:hAnsi="Georgia"/>
-        </w:rPr>
-        <w:t>publications</w:t>
-      </w:r>
-      <w:r>
-        <w:rPr>
-          <w:rFonts w:ascii="Georgia" w:hAnsi="Georgia"/>
-        </w:rPr>
-        <w:t>, sketching</w:t>
-      </w:r>
-      <w:r>
-        <w:rPr>
-          <w:rFonts w:ascii="Georgia" w:hAnsi="Georgia"/>
-        </w:rPr>
-        <w:t xml:space="preserve"> out various scenarios on how to develop </w:t>
+        <w:t>NAI</w:t>
       </w:r>
       <w:r>
         <w:rPr>
@@ -3240,61 +2422,13 @@
           <w:highlight w:val="cyan"/>
           <w:u w:val="single"/>
         </w:rPr>
-        <w:t>e-publications</w:t>
-      </w:r>
-      <w:r>
-        <w:rPr>
-          <w:rFonts w:ascii="Georgia" w:hAnsi="Georgia"/>
-        </w:rPr>
-        <w:t xml:space="preserve">. </w:t>
-      </w:r>
-      <w:r>
-        <w:rPr>
-          <w:rFonts w:ascii="Georgia" w:hAnsi="Georgia"/>
-        </w:rPr>
-        <w:t>We will discuss a number of i</w:t>
-      </w:r>
-      <w:r>
-        <w:rPr>
-          <w:rFonts w:ascii="Georgia" w:hAnsi="Georgia"/>
-        </w:rPr>
-        <w:t>ssues and op</w:t>
-      </w:r>
-      <w:r>
-        <w:rPr>
-          <w:rFonts w:ascii="Georgia" w:hAnsi="Georgia"/>
-        </w:rPr>
-        <w:t>portunities in going electronic</w:t>
-      </w:r>
-      <w:r>
-        <w:rPr>
-          <w:rFonts w:ascii="Georgia" w:hAnsi="Georgia"/>
-        </w:rPr>
-        <w:t>. In Chapter 4 we focus on</w:t>
-      </w:r>
-      <w:r>
-        <w:rPr>
-          <w:rFonts w:ascii="Georgia" w:hAnsi="Georgia"/>
-        </w:rPr>
-        <w:t xml:space="preserve"> </w:t>
-      </w:r>
-      <w:r>
-        <w:rPr>
-          <w:rFonts w:ascii="Georgia" w:hAnsi="Georgia"/>
-        </w:rPr>
-        <w:t xml:space="preserve">the </w:t>
-      </w:r>
-      <w:r>
-        <w:rPr>
-          <w:rFonts w:ascii="Georgia" w:hAnsi="Georgia"/>
-        </w:rPr>
-        <w:t xml:space="preserve">strengths and limitations of </w:t>
-      </w:r>
-      <w:r>
-        <w:rPr>
-          <w:rFonts w:ascii="Georgia" w:hAnsi="Georgia"/>
-        </w:rPr>
-        <w:t xml:space="preserve">specific types of </w:t>
+        <w:t>010</w:t>
+      </w:r>
+      <w:r>
+        <w:rPr>
+          <w:rFonts w:ascii="Georgia" w:hAnsi="Georgia"/>
+        </w:rPr>
+        <w:t xml:space="preserve"> and </w:t>
       </w:r>
       <w:r>
         <w:rPr>
@@ -3302,6 +2436,820 @@
           <w:highlight w:val="cyan"/>
           <w:u w:val="single"/>
         </w:rPr>
+        <w:t>Institute of Network Cultures</w:t>
+      </w:r>
+      <w:r>
+        <w:rPr>
+          <w:rFonts w:ascii="Georgia" w:hAnsi="Georgia"/>
+        </w:rPr>
+        <w:t xml:space="preserve">. </w:t>
+      </w:r>
+    </w:p>
+    <w:p>
+      <w:pPr>
+        <w:pStyle w:val="PlainText"/>
+        <w:rPr>
+          <w:rFonts w:ascii="Georgia" w:hAnsi="Georgia"/>
+        </w:rPr>
+      </w:pPr>
+      <w:r>
+        <w:rPr>
+          <w:rFonts w:ascii="Georgia" w:hAnsi="Georgia"/>
+        </w:rPr>
+        <w:t xml:space="preserve"> </w:t>
+      </w:r>
+    </w:p>
+    <w:p>
+      <w:pPr>
+        <w:pStyle w:val="PlainText"/>
+        <w:rPr>
+          <w:rFonts w:ascii="Georgia" w:hAnsi="Georgia"/>
+        </w:rPr>
+      </w:pPr>
+      <w:r>
+        <w:rPr>
+          <w:rFonts w:ascii="Georgia" w:hAnsi="Georgia"/>
+        </w:rPr>
+        <w:t xml:space="preserve">  </w:t>
+      </w:r>
+    </w:p>
+    <w:p>
+      <w:pPr>
+        <w:pStyle w:val="PlainText"/>
+        <w:rPr>
+          <w:rFonts w:ascii="Georgia" w:hAnsi="Georgia"/>
+        </w:rPr>
+      </w:pPr>
+      <w:r>
+        <w:rPr>
+          <w:rFonts w:ascii="Georgia" w:hAnsi="Georgia"/>
+        </w:rPr>
+        <w:t xml:space="preserve">## Whom is this Toolkit written for </w:t>
+      </w:r>
+    </w:p>
+    <w:p>
+      <w:pPr>
+        <w:pStyle w:val="PlainText"/>
+        <w:rPr>
+          <w:rFonts w:ascii="Georgia" w:hAnsi="Georgia"/>
+        </w:rPr>
+      </w:pPr>
+      <w:r>
+        <w:rPr>
+          <w:rFonts w:ascii="Georgia" w:hAnsi="Georgia"/>
+        </w:rPr>
+        <w:t xml:space="preserve"> </w:t>
+      </w:r>
+    </w:p>
+    <w:p>
+      <w:pPr>
+        <w:pStyle w:val="PlainText"/>
+        <w:rPr>
+          <w:rFonts w:ascii="Georgia" w:hAnsi="Georgia"/>
+        </w:rPr>
+      </w:pPr>
+      <w:r>
+        <w:rPr>
+          <w:rFonts w:ascii="Georgia" w:hAnsi="Georgia"/>
+        </w:rPr>
+        <w:t>You may be a publisher, a designer</w:t>
+      </w:r>
+      <w:r>
+        <w:rPr>
+          <w:rFonts w:ascii="Georgia" w:hAnsi="Georgia"/>
+        </w:rPr>
+        <w:t>,</w:t>
+      </w:r>
+      <w:r>
+        <w:rPr>
+          <w:rFonts w:ascii="Georgia" w:hAnsi="Georgia"/>
+        </w:rPr>
+        <w:t xml:space="preserve"> or someone who is just starting out with making books. You probably identify with or work in the arts. You may hope to </w:t>
+      </w:r>
+      <w:r>
+        <w:rPr>
+          <w:rFonts w:ascii="Georgia" w:hAnsi="Georgia"/>
+        </w:rPr>
+        <w:t xml:space="preserve">find </w:t>
+      </w:r>
+      <w:r>
+        <w:rPr>
+          <w:rFonts w:ascii="Georgia" w:hAnsi="Georgia"/>
+        </w:rPr>
+        <w:t xml:space="preserve">answers, </w:t>
+      </w:r>
+      <w:r>
+        <w:rPr>
+          <w:rFonts w:ascii="Georgia" w:hAnsi="Georgia"/>
+        </w:rPr>
+        <w:t xml:space="preserve">gain </w:t>
+      </w:r>
+      <w:r>
+        <w:rPr>
+          <w:rFonts w:ascii="Georgia" w:hAnsi="Georgia"/>
+        </w:rPr>
+        <w:t xml:space="preserve">knowledge, </w:t>
+      </w:r>
+      <w:r>
+        <w:rPr>
+          <w:rFonts w:ascii="Georgia" w:hAnsi="Georgia"/>
+        </w:rPr>
+        <w:t xml:space="preserve">pick up some </w:t>
+      </w:r>
+      <w:r>
+        <w:rPr>
+          <w:rFonts w:ascii="Georgia" w:hAnsi="Georgia"/>
+        </w:rPr>
+        <w:t>tips, and consult various resources. This Toolkit intends to provide all</w:t>
+      </w:r>
+      <w:r>
+        <w:rPr>
+          <w:rFonts w:ascii="Georgia" w:hAnsi="Georgia"/>
+        </w:rPr>
+        <w:t xml:space="preserve"> of that</w:t>
+      </w:r>
+      <w:r>
+        <w:rPr>
+          <w:rFonts w:ascii="Georgia" w:hAnsi="Georgia"/>
+        </w:rPr>
+        <w:t xml:space="preserve">. The overall focus is on pragmatic solutions for publishers within the </w:t>
+      </w:r>
+      <w:r>
+        <w:rPr>
+          <w:rFonts w:ascii="Georgia" w:hAnsi="Georgia"/>
+        </w:rPr>
+        <w:t>sector of art and culture</w:t>
+      </w:r>
+      <w:r>
+        <w:rPr>
+          <w:rFonts w:ascii="Georgia" w:hAnsi="Georgia"/>
+        </w:rPr>
+        <w:t xml:space="preserve">. No prior knowledge of creating an </w:t>
+      </w:r>
+      <w:r>
+        <w:rPr>
+          <w:rFonts w:ascii="Georgia" w:hAnsi="Georgia"/>
+          <w:highlight w:val="cyan"/>
+          <w:u w:val="single"/>
+        </w:rPr>
+        <w:t>ebook</w:t>
+      </w:r>
+      <w:r>
+        <w:rPr>
+          <w:rFonts w:ascii="Georgia" w:hAnsi="Georgia"/>
+        </w:rPr>
+        <w:t xml:space="preserve"> is required – </w:t>
+      </w:r>
+      <w:r>
+        <w:rPr>
+          <w:rFonts w:ascii="Georgia" w:hAnsi="Georgia"/>
+        </w:rPr>
+        <w:t>having said that</w:t>
+      </w:r>
+      <w:r>
+        <w:rPr>
+          <w:rFonts w:ascii="Georgia" w:hAnsi="Georgia"/>
+        </w:rPr>
+        <w:t xml:space="preserve">, a familiarity </w:t>
+      </w:r>
+      <w:r>
+        <w:rPr>
+          <w:rFonts w:ascii="Georgia" w:hAnsi="Georgia"/>
+        </w:rPr>
+        <w:t xml:space="preserve">with </w:t>
+      </w:r>
+      <w:r>
+        <w:rPr>
+          <w:rFonts w:ascii="Georgia" w:hAnsi="Georgia"/>
+        </w:rPr>
+        <w:t xml:space="preserve">various computer software </w:t>
+      </w:r>
+      <w:r>
+        <w:rPr>
+          <w:rFonts w:ascii="Georgia" w:hAnsi="Georgia"/>
+        </w:rPr>
+        <w:t xml:space="preserve">applications </w:t>
+      </w:r>
+      <w:r>
+        <w:rPr>
+          <w:rFonts w:ascii="Georgia" w:hAnsi="Georgia"/>
+        </w:rPr>
+        <w:t xml:space="preserve">is helpful, as is the willingness to learn and the inquisitive curiosity to look beyond this guide for </w:t>
+      </w:r>
+      <w:r>
+        <w:rPr>
+          <w:rFonts w:ascii="Georgia" w:hAnsi="Georgia"/>
+        </w:rPr>
+        <w:t xml:space="preserve">specific </w:t>
+      </w:r>
+      <w:r>
+        <w:rPr>
+          <w:rFonts w:ascii="Georgia" w:hAnsi="Georgia"/>
+        </w:rPr>
+        <w:t xml:space="preserve">answers. This publication is not a tutorial on how to make an electronic publication, it merely intends to </w:t>
+      </w:r>
+      <w:r>
+        <w:rPr>
+          <w:rFonts w:ascii="Georgia" w:hAnsi="Georgia"/>
+        </w:rPr>
+        <w:t xml:space="preserve">provide </w:t>
+      </w:r>
+      <w:r>
+        <w:rPr>
+          <w:rFonts w:ascii="Georgia" w:hAnsi="Georgia"/>
+        </w:rPr>
+        <w:t xml:space="preserve">the reader </w:t>
+      </w:r>
+      <w:r>
+        <w:rPr>
+          <w:rFonts w:ascii="Georgia" w:hAnsi="Georgia"/>
+        </w:rPr>
+        <w:t xml:space="preserve">with </w:t>
+      </w:r>
+      <w:r>
+        <w:rPr>
+          <w:rFonts w:ascii="Georgia" w:hAnsi="Georgia"/>
+        </w:rPr>
+        <w:t xml:space="preserve">guidance on how to make a first attempt at creating an electronic publication. </w:t>
+      </w:r>
+    </w:p>
+    <w:p>
+      <w:pPr>
+        <w:pStyle w:val="PlainText"/>
+        <w:rPr>
+          <w:rFonts w:ascii="Georgia" w:hAnsi="Georgia"/>
+        </w:rPr>
+      </w:pPr>
+      <w:r>
+        <w:rPr>
+          <w:rFonts w:ascii="Georgia" w:hAnsi="Georgia"/>
+        </w:rPr>
+        <w:t xml:space="preserve"> </w:t>
+      </w:r>
+    </w:p>
+    <w:p>
+      <w:pPr>
+        <w:pStyle w:val="PlainText"/>
+        <w:rPr>
+          <w:rFonts w:ascii="Georgia" w:hAnsi="Georgia"/>
+        </w:rPr>
+      </w:pPr>
+      <w:r>
+        <w:rPr>
+          <w:rFonts w:ascii="Georgia" w:hAnsi="Georgia"/>
+        </w:rPr>
+        <w:t xml:space="preserve">As </w:t>
+      </w:r>
+      <w:r>
+        <w:rPr>
+          <w:rFonts w:ascii="Georgia" w:hAnsi="Georgia"/>
+        </w:rPr>
+        <w:t>we said at the beginning of this introduction,</w:t>
+      </w:r>
+      <w:r>
+        <w:rPr>
+          <w:rFonts w:ascii="Georgia" w:hAnsi="Georgia"/>
+        </w:rPr>
+        <w:t xml:space="preserve"> </w:t>
+      </w:r>
+      <w:r>
+        <w:rPr>
+          <w:rFonts w:ascii="Georgia" w:hAnsi="Georgia"/>
+          <w:highlight w:val="lightGray"/>
+        </w:rPr>
+        <w:t>'you must change your life'</w:t>
+      </w:r>
+      <w:r>
+        <w:rPr>
+          <w:rFonts w:ascii="Georgia" w:hAnsi="Georgia"/>
+        </w:rPr>
+        <w:t xml:space="preserve">, so there </w:t>
+      </w:r>
+      <w:r>
+        <w:rPr>
+          <w:rFonts w:ascii="Georgia" w:hAnsi="Georgia"/>
+        </w:rPr>
+        <w:t xml:space="preserve">may be something of a </w:t>
+      </w:r>
+      <w:r>
+        <w:rPr>
+          <w:rFonts w:ascii="Georgia" w:hAnsi="Georgia"/>
+        </w:rPr>
+        <w:t xml:space="preserve">culture shock </w:t>
+      </w:r>
+      <w:r>
+        <w:rPr>
+          <w:rFonts w:ascii="Georgia" w:hAnsi="Georgia"/>
+        </w:rPr>
+        <w:t xml:space="preserve">while </w:t>
+      </w:r>
+      <w:r>
+        <w:rPr>
+          <w:rFonts w:ascii="Georgia" w:hAnsi="Georgia"/>
+        </w:rPr>
+        <w:t xml:space="preserve">reading through this document. If electronic publishing </w:t>
+      </w:r>
+      <w:r>
+        <w:rPr>
+          <w:rFonts w:ascii="Georgia" w:hAnsi="Georgia"/>
+        </w:rPr>
+        <w:t xml:space="preserve">is to be no more than </w:t>
+      </w:r>
+      <w:r>
+        <w:rPr>
+          <w:rFonts w:ascii="Georgia" w:hAnsi="Georgia"/>
+        </w:rPr>
+        <w:t xml:space="preserve">an afterthought in the production chain and </w:t>
+      </w:r>
+      <w:r>
+        <w:rPr>
+          <w:rFonts w:ascii="Georgia" w:hAnsi="Georgia"/>
+        </w:rPr>
+        <w:t xml:space="preserve">the </w:t>
+      </w:r>
+      <w:r>
+        <w:rPr>
+          <w:rFonts w:ascii="Georgia" w:hAnsi="Georgia"/>
+        </w:rPr>
+        <w:t xml:space="preserve">product portfolio, the </w:t>
+      </w:r>
+      <w:r>
+        <w:rPr>
+          <w:rFonts w:ascii="Georgia" w:hAnsi="Georgia"/>
+        </w:rPr>
+        <w:t xml:space="preserve">amount of </w:t>
+      </w:r>
+      <w:r>
+        <w:rPr>
+          <w:rFonts w:ascii="Georgia" w:hAnsi="Georgia"/>
+        </w:rPr>
+        <w:t xml:space="preserve">change </w:t>
+      </w:r>
+      <w:r>
+        <w:rPr>
+          <w:rFonts w:ascii="Georgia" w:hAnsi="Georgia"/>
+        </w:rPr>
+        <w:t xml:space="preserve">may </w:t>
+      </w:r>
+      <w:r>
+        <w:rPr>
+          <w:rFonts w:ascii="Georgia" w:hAnsi="Georgia"/>
+        </w:rPr>
+        <w:t xml:space="preserve">be </w:t>
+      </w:r>
+      <w:r>
+        <w:rPr>
+          <w:rFonts w:ascii="Georgia" w:hAnsi="Georgia"/>
+        </w:rPr>
+        <w:t>relatively small</w:t>
+      </w:r>
+      <w:r>
+        <w:rPr>
+          <w:rFonts w:ascii="Georgia" w:hAnsi="Georgia"/>
+        </w:rPr>
+        <w:t xml:space="preserve">. </w:t>
+      </w:r>
+      <w:r>
+        <w:rPr>
+          <w:rFonts w:ascii="Georgia" w:hAnsi="Georgia"/>
+        </w:rPr>
+        <w:t>However, i</w:t>
+      </w:r>
+      <w:r>
+        <w:rPr>
+          <w:rFonts w:ascii="Georgia" w:hAnsi="Georgia"/>
+        </w:rPr>
+        <w:t xml:space="preserve">f electronic publishing </w:t>
+      </w:r>
+      <w:r>
+        <w:rPr>
+          <w:rFonts w:ascii="Georgia" w:hAnsi="Georgia"/>
+        </w:rPr>
+        <w:t xml:space="preserve">is to </w:t>
+      </w:r>
+      <w:r>
+        <w:rPr>
+          <w:rFonts w:ascii="Georgia" w:hAnsi="Georgia"/>
+        </w:rPr>
+        <w:t xml:space="preserve">become just as important as print, the change may be radical. What this means is that if you </w:t>
+      </w:r>
+      <w:r>
+        <w:rPr>
+          <w:rFonts w:ascii="Georgia" w:hAnsi="Georgia"/>
+        </w:rPr>
+        <w:t xml:space="preserve">wish </w:t>
+      </w:r>
+      <w:r>
+        <w:rPr>
+          <w:rFonts w:ascii="Georgia" w:hAnsi="Georgia"/>
+        </w:rPr>
+        <w:t>to make visual electronic publications, you should be willing to change your current way of working</w:t>
+      </w:r>
+      <w:r>
+        <w:rPr>
+          <w:rFonts w:ascii="Georgia" w:hAnsi="Georgia"/>
+        </w:rPr>
+        <w:t>,</w:t>
+      </w:r>
+      <w:r>
+        <w:rPr>
+          <w:rFonts w:ascii="Georgia" w:hAnsi="Georgia"/>
+        </w:rPr>
+        <w:t xml:space="preserve"> and </w:t>
+      </w:r>
+      <w:r>
+        <w:rPr>
+          <w:rFonts w:ascii="Georgia" w:hAnsi="Georgia"/>
+        </w:rPr>
+        <w:t xml:space="preserve">to </w:t>
+      </w:r>
+      <w:r>
+        <w:rPr>
+          <w:rFonts w:ascii="Georgia" w:hAnsi="Georgia"/>
+        </w:rPr>
+        <w:t xml:space="preserve">gradually get used to the less </w:t>
+      </w:r>
+      <w:r>
+        <w:rPr>
+          <w:rFonts w:ascii="Georgia" w:hAnsi="Georgia"/>
+        </w:rPr>
+        <w:t>mainstream</w:t>
+      </w:r>
+      <w:r>
+        <w:rPr>
+          <w:rFonts w:ascii="Georgia" w:hAnsi="Georgia"/>
+        </w:rPr>
+        <w:t xml:space="preserve"> alternatives</w:t>
+      </w:r>
+      <w:r>
+        <w:rPr>
+          <w:rFonts w:ascii="Georgia" w:hAnsi="Georgia"/>
+        </w:rPr>
+        <w:t xml:space="preserve"> offered here</w:t>
+      </w:r>
+      <w:r>
+        <w:rPr>
+          <w:rFonts w:ascii="Georgia" w:hAnsi="Georgia"/>
+        </w:rPr>
+        <w:t xml:space="preserve">. </w:t>
+      </w:r>
+    </w:p>
+    <w:p>
+      <w:pPr>
+        <w:pStyle w:val="PlainText"/>
+        <w:rPr>
+          <w:rFonts w:ascii="Georgia" w:hAnsi="Georgia"/>
+        </w:rPr>
+      </w:pPr>
+      <w:r>
+        <w:rPr>
+          <w:rFonts w:ascii="Georgia" w:hAnsi="Georgia"/>
+        </w:rPr>
+        <w:lastRenderedPageBreak/>
+        <w:t xml:space="preserve"> </w:t>
+      </w:r>
+    </w:p>
+    <w:p>
+      <w:pPr>
+        <w:pStyle w:val="PlainText"/>
+        <w:rPr>
+          <w:rFonts w:ascii="Georgia" w:hAnsi="Georgia"/>
+        </w:rPr>
+      </w:pPr>
+      <w:r>
+        <w:rPr>
+          <w:rFonts w:ascii="Georgia" w:hAnsi="Georgia"/>
+        </w:rPr>
+        <w:t xml:space="preserve"> </w:t>
+      </w:r>
+    </w:p>
+    <w:p>
+      <w:pPr>
+        <w:pStyle w:val="PlainText"/>
+        <w:rPr>
+          <w:rFonts w:ascii="Georgia" w:hAnsi="Georgia"/>
+        </w:rPr>
+      </w:pPr>
+      <w:r>
+        <w:rPr>
+          <w:rFonts w:ascii="Georgia" w:hAnsi="Georgia"/>
+        </w:rPr>
+        <w:t xml:space="preserve">## How to use this Toolkit </w:t>
+      </w:r>
+    </w:p>
+    <w:p>
+      <w:pPr>
+        <w:pStyle w:val="PlainText"/>
+        <w:rPr>
+          <w:rFonts w:ascii="Georgia" w:hAnsi="Georgia"/>
+        </w:rPr>
+      </w:pPr>
+      <w:r>
+        <w:rPr>
+          <w:rFonts w:ascii="Georgia" w:hAnsi="Georgia"/>
+        </w:rPr>
+        <w:t xml:space="preserve"> </w:t>
+      </w:r>
+    </w:p>
+    <w:p>
+      <w:pPr>
+        <w:pStyle w:val="PlainText"/>
+        <w:rPr>
+          <w:rFonts w:ascii="Georgia" w:hAnsi="Georgia"/>
+        </w:rPr>
+      </w:pPr>
+      <w:r>
+        <w:rPr>
+          <w:rFonts w:ascii="Georgia" w:hAnsi="Georgia"/>
+        </w:rPr>
+        <w:t>The Toolkit aims to provide a practical guide on how to develop electronic publications</w:t>
+      </w:r>
+      <w:r>
+        <w:rPr>
+          <w:rFonts w:ascii="Georgia" w:hAnsi="Georgia"/>
+        </w:rPr>
+        <w:t>,</w:t>
+      </w:r>
+      <w:r>
+        <w:rPr>
+          <w:rFonts w:ascii="Georgia" w:hAnsi="Georgia"/>
+        </w:rPr>
+        <w:t xml:space="preserve"> for publishers as well as for anyone else interested in this subject matter. </w:t>
+      </w:r>
+      <w:r>
+        <w:rPr>
+          <w:rFonts w:ascii="Georgia" w:hAnsi="Georgia"/>
+        </w:rPr>
+        <w:t xml:space="preserve">The Toolkit </w:t>
+      </w:r>
+      <w:r>
+        <w:rPr>
+          <w:rFonts w:ascii="Georgia" w:hAnsi="Georgia"/>
+        </w:rPr>
+        <w:t xml:space="preserve">will attempt to </w:t>
+      </w:r>
+      <w:r>
+        <w:rPr>
+          <w:rFonts w:ascii="Georgia" w:hAnsi="Georgia"/>
+        </w:rPr>
+        <w:t xml:space="preserve">provide </w:t>
+      </w:r>
+      <w:r>
+        <w:rPr>
+          <w:rFonts w:ascii="Georgia" w:hAnsi="Georgia"/>
+        </w:rPr>
+        <w:t xml:space="preserve">insight into the preconditions of electronic publishing, providing </w:t>
+      </w:r>
+      <w:r>
+        <w:rPr>
+          <w:rFonts w:ascii="Georgia" w:hAnsi="Georgia"/>
+          <w:highlight w:val="cyan"/>
+          <w:u w:val="single"/>
+        </w:rPr>
+        <w:t>Open Source</w:t>
+      </w:r>
+      <w:r>
+        <w:rPr>
+          <w:rFonts w:ascii="Georgia" w:hAnsi="Georgia"/>
+        </w:rPr>
+        <w:t xml:space="preserve"> tools where possible, and </w:t>
+      </w:r>
+      <w:r>
+        <w:rPr>
+          <w:rFonts w:ascii="Georgia" w:hAnsi="Georgia"/>
+        </w:rPr>
+        <w:t xml:space="preserve">to </w:t>
+      </w:r>
+      <w:r>
+        <w:rPr>
+          <w:rFonts w:ascii="Georgia" w:hAnsi="Georgia"/>
+        </w:rPr>
+        <w:t xml:space="preserve">allow publishers </w:t>
+      </w:r>
+      <w:r>
+        <w:rPr>
+          <w:rFonts w:ascii="Georgia" w:hAnsi="Georgia"/>
+        </w:rPr>
+        <w:t xml:space="preserve">active in </w:t>
+      </w:r>
+      <w:r>
+        <w:rPr>
+          <w:rFonts w:ascii="Georgia" w:hAnsi="Georgia"/>
+        </w:rPr>
+        <w:t xml:space="preserve">the art and culture sector to navigate the diverse and complex landscape of digital publishing in a more informed way. </w:t>
+      </w:r>
+    </w:p>
+    <w:p>
+      <w:pPr>
+        <w:pStyle w:val="PlainText"/>
+        <w:rPr>
+          <w:rFonts w:ascii="Georgia" w:hAnsi="Georgia"/>
+        </w:rPr>
+      </w:pPr>
+    </w:p>
+    <w:p>
+      <w:pPr>
+        <w:pStyle w:val="PlainText"/>
+        <w:rPr>
+          <w:rFonts w:ascii="Georgia" w:hAnsi="Georgia"/>
+        </w:rPr>
+      </w:pPr>
+      <w:r>
+        <w:rPr>
+          <w:rFonts w:ascii="Georgia" w:hAnsi="Georgia"/>
+        </w:rPr>
+        <w:t xml:space="preserve">Furthermore, the Toolkit will help the reader to develop </w:t>
+      </w:r>
+      <w:r>
+        <w:rPr>
+          <w:rFonts w:ascii="Georgia" w:hAnsi="Georgia"/>
+          <w:highlight w:val="cyan"/>
+          <w:u w:val="single"/>
+        </w:rPr>
+        <w:t>e-publications</w:t>
+      </w:r>
+      <w:r>
+        <w:rPr>
+          <w:rFonts w:ascii="Georgia" w:hAnsi="Georgia"/>
+        </w:rPr>
+        <w:t xml:space="preserve">, specifically art and design </w:t>
+      </w:r>
+    </w:p>
+    <w:p>
+      <w:pPr>
+        <w:pStyle w:val="PlainText"/>
+        <w:rPr>
+          <w:rFonts w:ascii="Georgia" w:hAnsi="Georgia"/>
+        </w:rPr>
+      </w:pPr>
+      <w:r>
+        <w:rPr>
+          <w:rFonts w:ascii="Georgia" w:hAnsi="Georgia"/>
+        </w:rPr>
+        <w:t xml:space="preserve">publications, which generally make use of </w:t>
+      </w:r>
+      <w:r>
+        <w:rPr>
+          <w:rFonts w:ascii="Georgia" w:hAnsi="Georgia"/>
+        </w:rPr>
+        <w:t xml:space="preserve">a greater variety of </w:t>
+      </w:r>
+      <w:r>
+        <w:rPr>
+          <w:rFonts w:ascii="Georgia" w:hAnsi="Georgia"/>
+        </w:rPr>
+        <w:t>fonts, graphics and layout than publications</w:t>
+      </w:r>
+      <w:r>
+        <w:rPr>
+          <w:rFonts w:ascii="Georgia" w:hAnsi="Georgia"/>
+        </w:rPr>
+        <w:t xml:space="preserve"> focused exclusively or mainly on text</w:t>
+      </w:r>
+      <w:r>
+        <w:rPr>
+          <w:rFonts w:ascii="Georgia" w:hAnsi="Georgia"/>
+        </w:rPr>
+        <w:t xml:space="preserve">. </w:t>
+      </w:r>
+    </w:p>
+    <w:p>
+      <w:pPr>
+        <w:pStyle w:val="PlainText"/>
+        <w:rPr>
+          <w:rFonts w:ascii="Georgia" w:hAnsi="Georgia"/>
+        </w:rPr>
+      </w:pPr>
+    </w:p>
+    <w:p>
+      <w:pPr>
+        <w:pStyle w:val="PlainText"/>
+        <w:rPr>
+          <w:rFonts w:ascii="Georgia" w:hAnsi="Georgia"/>
+        </w:rPr>
+      </w:pPr>
+      <w:r>
+        <w:rPr>
+          <w:rFonts w:ascii="Georgia" w:hAnsi="Georgia"/>
+        </w:rPr>
+        <w:t xml:space="preserve">After going into the basics of (electronic) publishing in Chapter 2, </w:t>
+      </w:r>
+      <w:r>
+        <w:rPr>
+          <w:rFonts w:ascii="Georgia" w:hAnsi="Georgia"/>
+        </w:rPr>
+        <w:t xml:space="preserve">Chapter 3 will </w:t>
+      </w:r>
+      <w:r>
+        <w:rPr>
+          <w:rFonts w:ascii="Georgia" w:hAnsi="Georgia"/>
+        </w:rPr>
+        <w:t xml:space="preserve">provide </w:t>
+      </w:r>
+      <w:r>
+        <w:rPr>
+          <w:rFonts w:ascii="Georgia" w:hAnsi="Georgia"/>
+        </w:rPr>
+        <w:t xml:space="preserve">a general introduction </w:t>
+      </w:r>
+      <w:r>
+        <w:rPr>
+          <w:rFonts w:ascii="Georgia" w:hAnsi="Georgia"/>
+        </w:rPr>
+        <w:t xml:space="preserve">to </w:t>
+      </w:r>
+      <w:r>
+        <w:rPr>
+          <w:rFonts w:ascii="Georgia" w:hAnsi="Georgia"/>
+        </w:rPr>
+        <w:t xml:space="preserve">these </w:t>
+      </w:r>
+      <w:r>
+        <w:rPr>
+          <w:rFonts w:ascii="Georgia" w:hAnsi="Georgia"/>
+        </w:rPr>
+        <w:t>publications</w:t>
+      </w:r>
+      <w:r>
+        <w:rPr>
+          <w:rFonts w:ascii="Georgia" w:hAnsi="Georgia"/>
+        </w:rPr>
+        <w:t>, sketching</w:t>
+      </w:r>
+      <w:r>
+        <w:rPr>
+          <w:rFonts w:ascii="Georgia" w:hAnsi="Georgia"/>
+        </w:rPr>
+        <w:t xml:space="preserve"> out various scenarios on how to develop </w:t>
+      </w:r>
+      <w:r>
+        <w:rPr>
+          <w:rFonts w:ascii="Georgia" w:hAnsi="Georgia"/>
+          <w:highlight w:val="cyan"/>
+          <w:u w:val="single"/>
+        </w:rPr>
+        <w:t>e-publications</w:t>
+      </w:r>
+      <w:r>
+        <w:rPr>
+          <w:rFonts w:ascii="Georgia" w:hAnsi="Georgia"/>
+        </w:rPr>
+        <w:t xml:space="preserve">. </w:t>
+      </w:r>
+      <w:r>
+        <w:rPr>
+          <w:rFonts w:ascii="Georgia" w:hAnsi="Georgia"/>
+        </w:rPr>
+        <w:t>We will discuss a number of i</w:t>
+      </w:r>
+      <w:r>
+        <w:rPr>
+          <w:rFonts w:ascii="Georgia" w:hAnsi="Georgia"/>
+        </w:rPr>
+        <w:t>ssues and op</w:t>
+      </w:r>
+      <w:r>
+        <w:rPr>
+          <w:rFonts w:ascii="Georgia" w:hAnsi="Georgia"/>
+        </w:rPr>
+        <w:t>portunities in going electronic</w:t>
+      </w:r>
+      <w:r>
+        <w:rPr>
+          <w:rFonts w:ascii="Georgia" w:hAnsi="Georgia"/>
+        </w:rPr>
+        <w:t>. In Chapter 4 we focus on</w:t>
+      </w:r>
+      <w:r>
+        <w:rPr>
+          <w:rFonts w:ascii="Georgia" w:hAnsi="Georgia"/>
+        </w:rPr>
+        <w:t xml:space="preserve"> </w:t>
+      </w:r>
+      <w:r>
+        <w:rPr>
+          <w:rFonts w:ascii="Georgia" w:hAnsi="Georgia"/>
+        </w:rPr>
+        <w:t xml:space="preserve">the </w:t>
+      </w:r>
+      <w:r>
+        <w:rPr>
+          <w:rFonts w:ascii="Georgia" w:hAnsi="Georgia"/>
+        </w:rPr>
+        <w:t xml:space="preserve">strengths and limitations of </w:t>
+      </w:r>
+      <w:r>
+        <w:rPr>
+          <w:rFonts w:ascii="Georgia" w:hAnsi="Georgia"/>
+        </w:rPr>
+        <w:t xml:space="preserve">specific types of </w:t>
+      </w:r>
+      <w:r>
+        <w:rPr>
+          <w:rFonts w:ascii="Georgia" w:hAnsi="Georgia"/>
+          <w:highlight w:val="cyan"/>
+          <w:u w:val="single"/>
+        </w:rPr>
         <w:t>e-reader</w:t>
       </w:r>
       <w:r>
@@ -3344,7 +3292,25 @@
         <w:rPr>
           <w:rFonts w:ascii="Georgia" w:hAnsi="Georgia"/>
         </w:rPr>
-        <w:t xml:space="preserve">moving to </w:t>
+        <w:t xml:space="preserve">moving </w:t>
+      </w:r>
+      <w:r>
+        <w:rPr>
+          <w:rFonts w:ascii="Georgia" w:hAnsi="Georgia"/>
+        </w:rPr>
+        <w:t xml:space="preserve">on </w:t>
+      </w:r>
+      <w:r>
+        <w:rPr>
+          <w:rFonts w:ascii="Georgia" w:hAnsi="Georgia"/>
+        </w:rPr>
+        <w:t xml:space="preserve">to </w:t>
+      </w:r>
+      <w:r>
+        <w:rPr>
+          <w:rFonts w:ascii="Georgia" w:hAnsi="Georgia"/>
+        </w:rPr>
+        <w:t xml:space="preserve">describe </w:t>
       </w:r>
       <w:r>
         <w:rPr>
@@ -3410,7 +3376,19 @@
         <w:rPr>
           <w:rFonts w:ascii="Georgia" w:hAnsi="Georgia"/>
         </w:rPr>
-        <w:t xml:space="preserve">; in Chapter 7 we give a step-by-step to creating your own EPUB, </w:t>
+        <w:t xml:space="preserve">; in Chapter 7 we give a step-by-step </w:t>
+      </w:r>
+      <w:r>
+        <w:rPr>
+          <w:rFonts w:ascii="Georgia" w:hAnsi="Georgia"/>
+        </w:rPr>
+        <w:t xml:space="preserve">guide </w:t>
+      </w:r>
+      <w:r>
+        <w:rPr>
+          <w:rFonts w:ascii="Georgia" w:hAnsi="Georgia"/>
+        </w:rPr>
+        <w:t xml:space="preserve">to creating your own EPUB, </w:t>
       </w:r>
       <w:r>
         <w:rPr>
@@ -3422,7 +3400,19 @@
         <w:rPr>
           <w:rFonts w:ascii="Georgia" w:hAnsi="Georgia"/>
         </w:rPr>
-        <w:t xml:space="preserve"> finally in Chapter 8 go into</w:t>
+        <w:t xml:space="preserve"> finally in Chapter 8 </w:t>
+      </w:r>
+      <w:r>
+        <w:rPr>
+          <w:rFonts w:ascii="Georgia" w:hAnsi="Georgia"/>
+        </w:rPr>
+        <w:t xml:space="preserve">we </w:t>
+      </w:r>
+      <w:r>
+        <w:rPr>
+          <w:rFonts w:ascii="Georgia" w:hAnsi="Georgia"/>
+        </w:rPr>
+        <w:t>go into</w:t>
       </w:r>
       <w:r>
         <w:rPr>
@@ -3714,35 +3704,7 @@
         <w:rPr>
           <w:rFonts w:ascii="Georgia" w:hAnsi="Georgia"/>
         </w:rPr>
-        <w:t>To answer this research question, the Institute of Network Cultures (</w:t>
-      </w:r>
-      <w:proofErr w:type="spellStart"/>
-      <w:r>
-        <w:rPr>
-          <w:rFonts w:ascii="Georgia" w:hAnsi="Georgia"/>
-        </w:rPr>
-        <w:t>lectoraat</w:t>
-      </w:r>
-      <w:proofErr w:type="spellEnd"/>
-      <w:r>
-        <w:rPr>
-          <w:rFonts w:ascii="Georgia" w:hAnsi="Georgia"/>
-        </w:rPr>
-        <w:t xml:space="preserve"> </w:t>
-      </w:r>
-      <w:proofErr w:type="spellStart"/>
-      <w:r>
-        <w:rPr>
-          <w:rFonts w:ascii="Georgia" w:hAnsi="Georgia"/>
-        </w:rPr>
-        <w:t>Netwerkcultuur</w:t>
-      </w:r>
-      <w:proofErr w:type="spellEnd"/>
-      <w:r>
-        <w:rPr>
-          <w:rFonts w:ascii="Georgia" w:hAnsi="Georgia"/>
-        </w:rPr>
-        <w:t>) of the Amsterdam University of Applied Sciences</w:t>
+        <w:t>To answer this research question, the Institute of Network Cultures (lectoraat Netwerkcultuur) of the Amsterdam University of Applied Sciences</w:t>
       </w:r>
       <w:r>
         <w:rPr>
@@ -3772,21 +3734,7 @@
         <w:rPr>
           <w:rFonts w:ascii="Georgia" w:hAnsi="Georgia"/>
         </w:rPr>
-        <w:t xml:space="preserve"> (</w:t>
-      </w:r>
-      <w:proofErr w:type="spellStart"/>
-      <w:r>
-        <w:rPr>
-          <w:rFonts w:ascii="Georgia" w:hAnsi="Georgia"/>
-        </w:rPr>
-        <w:t>kenniscentrum</w:t>
-      </w:r>
-      <w:proofErr w:type="spellEnd"/>
-      <w:r>
-        <w:rPr>
-          <w:rFonts w:ascii="Georgia" w:hAnsi="Georgia"/>
-        </w:rPr>
-        <w:t xml:space="preserve"> </w:t>
+        <w:t xml:space="preserve"> (kenniscentrum </w:t>
       </w:r>
       <w:r>
         <w:rPr>
@@ -4040,23 +3988,7 @@
           <w:rFonts w:ascii="Georgia" w:hAnsi="Georgia"/>
           <w:highlight w:val="darkRed"/>
         </w:rPr>
-        <w:t>[^DPT-</w:t>
-      </w:r>
-      <w:proofErr w:type="spellStart"/>
-      <w:r>
-        <w:rPr>
-          <w:rFonts w:ascii="Georgia" w:hAnsi="Georgia"/>
-          <w:highlight w:val="darkRed"/>
-        </w:rPr>
-        <w:t>GitHub</w:t>
-      </w:r>
-      <w:proofErr w:type="spellEnd"/>
-      <w:r>
-        <w:rPr>
-          <w:rFonts w:ascii="Georgia" w:hAnsi="Georgia"/>
-          <w:highlight w:val="darkRed"/>
-        </w:rPr>
-        <w:t>]</w:t>
+        <w:t>[^DPT-GitHub]</w:t>
       </w:r>
       <w:r>
         <w:rPr>
@@ -4206,7 +4138,6 @@
         </w:rPr>
         <w:t xml:space="preserve">We are not claiming that all </w:t>
       </w:r>
-      <w:proofErr w:type="spellStart"/>
       <w:r>
         <w:rPr>
           <w:rFonts w:ascii="Georgia" w:hAnsi="Georgia"/>
@@ -4215,7 +4146,6 @@
         </w:rPr>
         <w:t>ebooks</w:t>
       </w:r>
-      <w:proofErr w:type="spellEnd"/>
       <w:r>
         <w:rPr>
           <w:rFonts w:ascii="Georgia" w:hAnsi="Georgia"/>
@@ -4234,7 +4164,6 @@
         </w:rPr>
         <w:t xml:space="preserve">follow this path. We are simply laying out one of the many directions </w:t>
       </w:r>
-      <w:proofErr w:type="spellStart"/>
       <w:r>
         <w:rPr>
           <w:rFonts w:ascii="Georgia" w:hAnsi="Georgia"/>
@@ -4243,7 +4172,6 @@
         </w:rPr>
         <w:t>ebook</w:t>
       </w:r>
-      <w:proofErr w:type="spellEnd"/>
       <w:r>
         <w:rPr>
           <w:rFonts w:ascii="Georgia" w:hAnsi="Georgia"/>
@@ -4260,30 +4188,24 @@
         <w:rPr>
           <w:rFonts w:ascii="Georgia" w:hAnsi="Georgia"/>
         </w:rPr>
-        <w:t xml:space="preserve">into the industry's glossy scenarios of multimedia and interactivity. </w:t>
+        <w:t xml:space="preserve">into the industry's glossy scenarios of multimedia and interactivity.  </w:t>
+      </w:r>
+    </w:p>
+    <w:p>
+      <w:pPr>
+        <w:pStyle w:val="PlainText"/>
+        <w:rPr>
+          <w:rFonts w:ascii="Georgia" w:hAnsi="Georgia"/>
+        </w:rPr>
+      </w:pPr>
+      <w:r>
+        <w:rPr>
+          <w:rFonts w:ascii="Georgia" w:hAnsi="Georgia"/>
+        </w:rPr>
+        <w:t xml:space="preserve"> </w:t>
       </w:r>
       <w:bookmarkStart w:id="0" w:name="_GoBack"/>
       <w:bookmarkEnd w:id="0"/>
-      <w:r>
-        <w:rPr>
-          <w:rFonts w:ascii="Georgia" w:hAnsi="Georgia"/>
-        </w:rPr>
-        <w:t xml:space="preserve"> </w:t>
-      </w:r>
-    </w:p>
-    <w:p>
-      <w:pPr>
-        <w:pStyle w:val="PlainText"/>
-        <w:rPr>
-          <w:rFonts w:ascii="Georgia" w:hAnsi="Georgia"/>
-        </w:rPr>
-      </w:pPr>
-      <w:r>
-        <w:rPr>
-          <w:rFonts w:ascii="Georgia" w:hAnsi="Georgia"/>
-        </w:rPr>
-        <w:t xml:space="preserve"> </w:t>
-      </w:r>
     </w:p>
     <w:p>
       <w:pPr>
@@ -4372,23 +4294,7 @@
           <w:highlight w:val="darkRed"/>
         </w:rPr>
         <w:lastRenderedPageBreak/>
-        <w:t>[^DPT-</w:t>
-      </w:r>
-      <w:proofErr w:type="spellStart"/>
-      <w:r>
-        <w:rPr>
-          <w:rFonts w:ascii="Georgia" w:hAnsi="Georgia"/>
-          <w:highlight w:val="darkRed"/>
-        </w:rPr>
-        <w:t>GitHub</w:t>
-      </w:r>
-      <w:proofErr w:type="spellEnd"/>
-      <w:r>
-        <w:rPr>
-          <w:rFonts w:ascii="Georgia" w:hAnsi="Georgia"/>
-          <w:highlight w:val="darkRed"/>
-        </w:rPr>
-        <w:t>]</w:t>
+        <w:t>[^DPT-GitHub]</w:t>
       </w:r>
       <w:r>
         <w:rPr>
@@ -4474,7 +4380,7 @@
       </w:pPr>
     </w:pPrDefault>
   </w:docDefaults>
-  <w:latentStyles w:defLockedState="0" w:defUIPriority="99" w:defSemiHidden="1" w:defUnhideWhenUsed="1" w:defQFormat="0" w:count="276">
+  <w:latentStyles w:defLockedState="0" w:defUIPriority="99" w:defSemiHidden="1" w:defUnhideWhenUsed="1" w:defQFormat="0" w:count="267">
     <w:lsdException w:name="Normal" w:semiHidden="0" w:uiPriority="0" w:unhideWhenUsed="0" w:qFormat="1"/>
     <w:lsdException w:name="heading 1" w:semiHidden="0" w:uiPriority="9" w:unhideWhenUsed="0" w:qFormat="1"/>
     <w:lsdException w:name="heading 2" w:uiPriority="9" w:qFormat="1"/>
@@ -4772,7 +4678,7 @@
 </file>
 
 <file path=word/stylesWithEffects.xml><?xml version="1.0" encoding="utf-8"?>
-<w:styles xmlns:wpc="http://schemas.microsoft.com/office/word/2010/wordprocessingCanvas" xmlns:mo="http://schemas.microsoft.com/office/mac/office/2008/main" xmlns:mc="http://schemas.openxmlformats.org/markup-compatibility/2006" xmlns:mv="urn:schemas-microsoft-com:mac:vml" xmlns:o="urn:schemas-microsoft-com:office:office" xmlns:r="http://schemas.openxmlformats.org/officeDocument/2006/relationships" xmlns:m="http://schemas.openxmlformats.org/officeDocument/2006/math" xmlns:v="urn:schemas-microsoft-com:vml" xmlns:wp14="http://schemas.microsoft.com/office/word/2010/wordprocessingDrawing" xmlns:wp="http://schemas.openxmlformats.org/drawingml/2006/wordprocessingDrawing" xmlns:w10="urn:schemas-microsoft-com:office:word" xmlns:w="http://schemas.openxmlformats.org/wordprocessingml/2006/main" xmlns:w14="http://schemas.microsoft.com/office/word/2010/wordml" xmlns:wpg="http://schemas.microsoft.com/office/word/2010/wordprocessingGroup" xmlns:wpi="http://schemas.microsoft.com/office/word/2010/wordprocessingInk" xmlns:wne="http://schemas.microsoft.com/office/word/2006/wordml" xmlns:wps="http://schemas.microsoft.com/office/word/2010/wordprocessingShape" mc:Ignorable="w14 wp14">
+<w:styles xmlns:wpc="http://schemas.microsoft.com/office/word/2010/wordprocessingCanvas" xmlns:mc="http://schemas.openxmlformats.org/markup-compatibility/2006" xmlns:o="urn:schemas-microsoft-com:office:office" xmlns:r="http://schemas.openxmlformats.org/officeDocument/2006/relationships" xmlns:m="http://schemas.openxmlformats.org/officeDocument/2006/math" xmlns:v="urn:schemas-microsoft-com:vml" xmlns:wp14="http://schemas.microsoft.com/office/word/2010/wordprocessingDrawing" xmlns:wp="http://schemas.openxmlformats.org/drawingml/2006/wordprocessingDrawing" xmlns:w10="urn:schemas-microsoft-com:office:word" xmlns:w="http://schemas.openxmlformats.org/wordprocessingml/2006/main" xmlns:w14="http://schemas.microsoft.com/office/word/2010/wordml" xmlns:wpg="http://schemas.microsoft.com/office/word/2010/wordprocessingGroup" xmlns:wpi="http://schemas.microsoft.com/office/word/2010/wordprocessingInk" xmlns:wne="http://schemas.microsoft.com/office/word/2006/wordml" xmlns:wps="http://schemas.microsoft.com/office/word/2010/wordprocessingShape" mc:Ignorable="w14 wp14">
   <w:docDefaults>
     <w:rPrDefault>
       <w:rPr>
@@ -4788,7 +4694,7 @@
       </w:pPr>
     </w:pPrDefault>
   </w:docDefaults>
-  <w:latentStyles w:defLockedState="0" w:defUIPriority="99" w:defSemiHidden="1" w:defUnhideWhenUsed="1" w:defQFormat="0" w:count="276">
+  <w:latentStyles w:defLockedState="0" w:defUIPriority="99" w:defSemiHidden="1" w:defUnhideWhenUsed="1" w:defQFormat="0" w:count="267">
     <w:lsdException w:name="Normal" w:semiHidden="0" w:uiPriority="0" w:unhideWhenUsed="0" w:qFormat="1"/>
     <w:lsdException w:name="heading 1" w:semiHidden="0" w:uiPriority="9" w:unhideWhenUsed="0" w:qFormat="1"/>
     <w:lsdException w:name="heading 2" w:uiPriority="9" w:qFormat="1"/>
@@ -5375,7 +5281,7 @@
 </file>
 
 <file path=customXml/itemProps1.xml><?xml version="1.0" encoding="utf-8"?>
-<ds:datastoreItem xmlns:ds="http://schemas.openxmlformats.org/officeDocument/2006/customXml" ds:itemID="{D1D29253-B8C7-F448-87E6-7F060EDDA5C4}">
+<ds:datastoreItem xmlns:ds="http://schemas.openxmlformats.org/officeDocument/2006/customXml" ds:itemID="{E91BC9B7-3B59-45DA-8912-E7723439D54E}">
   <ds:schemaRefs>
     <ds:schemaRef ds:uri="http://schemas.openxmlformats.org/officeDocument/2006/bibliography"/>
   </ds:schemaRefs>

</xml_diff>

<commit_message>
flipped 6 and 7 in intro
</commit_message>
<xml_diff>
--- a/docx/01_introduction.docx
+++ b/docx/01_introduction.docx
@@ -1,6 +1,6 @@
 
 <file path=word/document.xml><?xml version="1.0" encoding="utf-8"?>
-<w:document xmlns:wpc="http://schemas.microsoft.com/office/word/2010/wordprocessingCanvas" xmlns:mc="http://schemas.openxmlformats.org/markup-compatibility/2006" xmlns:o="urn:schemas-microsoft-com:office:office" xmlns:r="http://schemas.openxmlformats.org/officeDocument/2006/relationships" xmlns:m="http://schemas.openxmlformats.org/officeDocument/2006/math" xmlns:v="urn:schemas-microsoft-com:vml" xmlns:wp14="http://schemas.microsoft.com/office/word/2010/wordprocessingDrawing" xmlns:wp="http://schemas.openxmlformats.org/drawingml/2006/wordprocessingDrawing" xmlns:w10="urn:schemas-microsoft-com:office:word" xmlns:w="http://schemas.openxmlformats.org/wordprocessingml/2006/main" xmlns:w14="http://schemas.microsoft.com/office/word/2010/wordml" xmlns:wpg="http://schemas.microsoft.com/office/word/2010/wordprocessingGroup" xmlns:wpi="http://schemas.microsoft.com/office/word/2010/wordprocessingInk" xmlns:wne="http://schemas.microsoft.com/office/word/2006/wordml" xmlns:wps="http://schemas.microsoft.com/office/word/2010/wordprocessingShape" mc:Ignorable="w14 wp14">
+<w:document xmlns:wpc="http://schemas.microsoft.com/office/word/2010/wordprocessingCanvas" xmlns:mo="http://schemas.microsoft.com/office/mac/office/2008/main" xmlns:mc="http://schemas.openxmlformats.org/markup-compatibility/2006" xmlns:mv="urn:schemas-microsoft-com:mac:vml" xmlns:o="urn:schemas-microsoft-com:office:office" xmlns:r="http://schemas.openxmlformats.org/officeDocument/2006/relationships" xmlns:m="http://schemas.openxmlformats.org/officeDocument/2006/math" xmlns:v="urn:schemas-microsoft-com:vml" xmlns:wp14="http://schemas.microsoft.com/office/word/2010/wordprocessingDrawing" xmlns:wp="http://schemas.openxmlformats.org/drawingml/2006/wordprocessingDrawing" xmlns:w10="urn:schemas-microsoft-com:office:word" xmlns:w="http://schemas.openxmlformats.org/wordprocessingml/2006/main" xmlns:w14="http://schemas.microsoft.com/office/word/2010/wordml" xmlns:wpg="http://schemas.microsoft.com/office/word/2010/wordprocessingGroup" xmlns:wpi="http://schemas.microsoft.com/office/word/2010/wordprocessingInk" xmlns:wne="http://schemas.microsoft.com/office/word/2006/wordml" xmlns:wps="http://schemas.microsoft.com/office/word/2010/wordprocessingShape" mc:Ignorable="w14 wp14">
   <w:body>
     <w:p>
       <w:pPr>
@@ -3334,14 +3334,52 @@
         <w:rPr>
           <w:rFonts w:ascii="Georgia" w:hAnsi="Georgia"/>
         </w:rPr>
-        <w:t xml:space="preserve">. Chapter </w:t>
-      </w:r>
-      <w:r>
-        <w:rPr>
-          <w:rFonts w:ascii="Georgia" w:hAnsi="Georgia"/>
-        </w:rPr>
-        <w:t>6</w:t>
-      </w:r>
+        <w:t>.</w:t>
+      </w:r>
+      <w:r>
+        <w:rPr>
+          <w:rFonts w:ascii="Georgia" w:hAnsi="Georgia"/>
+        </w:rPr>
+        <w:t xml:space="preserve"> </w:t>
+      </w:r>
+      <w:r>
+        <w:rPr>
+          <w:rFonts w:ascii="Georgia" w:hAnsi="Georgia"/>
+        </w:rPr>
+        <w:t>In Chapter 6</w:t>
+      </w:r>
+      <w:r>
+        <w:rPr>
+          <w:rFonts w:ascii="Georgia" w:hAnsi="Georgia"/>
+        </w:rPr>
+        <w:t xml:space="preserve"> we give a step-by-step </w:t>
+      </w:r>
+      <w:r>
+        <w:rPr>
+          <w:rFonts w:ascii="Georgia" w:hAnsi="Georgia"/>
+        </w:rPr>
+        <w:t xml:space="preserve">guide </w:t>
+      </w:r>
+      <w:r>
+        <w:rPr>
+          <w:rFonts w:ascii="Georgia" w:hAnsi="Georgia"/>
+        </w:rPr>
+        <w:t xml:space="preserve">to creating your own EPUB, </w:t>
+      </w:r>
+      <w:r>
+        <w:rPr>
+          <w:rFonts w:ascii="Georgia" w:hAnsi="Georgia"/>
+        </w:rPr>
+        <w:t xml:space="preserve">Chapter </w:t>
+      </w:r>
+      <w:r>
+        <w:rPr>
+          <w:rFonts w:ascii="Georgia" w:hAnsi="Georgia"/>
+        </w:rPr>
+        <w:t>7</w:t>
+      </w:r>
+      <w:bookmarkStart w:id="0" w:name="_GoBack"/>
+      <w:bookmarkEnd w:id="0"/>
       <w:r>
         <w:rPr>
           <w:rFonts w:ascii="Georgia" w:hAnsi="Georgia"/>
@@ -3376,19 +3414,7 @@
         <w:rPr>
           <w:rFonts w:ascii="Georgia" w:hAnsi="Georgia"/>
         </w:rPr>
-        <w:t xml:space="preserve">; in Chapter 7 we give a step-by-step </w:t>
-      </w:r>
-      <w:r>
-        <w:rPr>
-          <w:rFonts w:ascii="Georgia" w:hAnsi="Georgia"/>
-        </w:rPr>
-        <w:t xml:space="preserve">guide </w:t>
-      </w:r>
-      <w:r>
-        <w:rPr>
-          <w:rFonts w:ascii="Georgia" w:hAnsi="Georgia"/>
-        </w:rPr>
-        <w:t xml:space="preserve">to creating your own EPUB, </w:t>
+        <w:t xml:space="preserve"> </w:t>
       </w:r>
       <w:r>
         <w:rPr>
@@ -4204,8 +4230,6 @@
         </w:rPr>
         <w:t xml:space="preserve"> </w:t>
       </w:r>
-      <w:bookmarkStart w:id="0" w:name="_GoBack"/>
-      <w:bookmarkEnd w:id="0"/>
     </w:p>
     <w:p>
       <w:pPr>
@@ -4259,6 +4283,7 @@
           <w:rFonts w:ascii="Georgia" w:hAnsi="Georgia"/>
           <w:highlight w:val="darkRed"/>
         </w:rPr>
+        <w:lastRenderedPageBreak/>
         <w:t>[^RAAK-MKB]</w:t>
       </w:r>
       <w:r>
@@ -4293,7 +4318,6 @@
           <w:rFonts w:ascii="Georgia" w:hAnsi="Georgia"/>
           <w:highlight w:val="darkRed"/>
         </w:rPr>
-        <w:lastRenderedPageBreak/>
         <w:t>[^DPT-GitHub]</w:t>
       </w:r>
       <w:r>
@@ -4380,7 +4404,7 @@
       </w:pPr>
     </w:pPrDefault>
   </w:docDefaults>
-  <w:latentStyles w:defLockedState="0" w:defUIPriority="99" w:defSemiHidden="1" w:defUnhideWhenUsed="1" w:defQFormat="0" w:count="267">
+  <w:latentStyles w:defLockedState="0" w:defUIPriority="99" w:defSemiHidden="1" w:defUnhideWhenUsed="1" w:defQFormat="0" w:count="276">
     <w:lsdException w:name="Normal" w:semiHidden="0" w:uiPriority="0" w:unhideWhenUsed="0" w:qFormat="1"/>
     <w:lsdException w:name="heading 1" w:semiHidden="0" w:uiPriority="9" w:unhideWhenUsed="0" w:qFormat="1"/>
     <w:lsdException w:name="heading 2" w:uiPriority="9" w:qFormat="1"/>
@@ -4678,7 +4702,7 @@
 </file>
 
 <file path=word/stylesWithEffects.xml><?xml version="1.0" encoding="utf-8"?>
-<w:styles xmlns:wpc="http://schemas.microsoft.com/office/word/2010/wordprocessingCanvas" xmlns:mc="http://schemas.openxmlformats.org/markup-compatibility/2006" xmlns:o="urn:schemas-microsoft-com:office:office" xmlns:r="http://schemas.openxmlformats.org/officeDocument/2006/relationships" xmlns:m="http://schemas.openxmlformats.org/officeDocument/2006/math" xmlns:v="urn:schemas-microsoft-com:vml" xmlns:wp14="http://schemas.microsoft.com/office/word/2010/wordprocessingDrawing" xmlns:wp="http://schemas.openxmlformats.org/drawingml/2006/wordprocessingDrawing" xmlns:w10="urn:schemas-microsoft-com:office:word" xmlns:w="http://schemas.openxmlformats.org/wordprocessingml/2006/main" xmlns:w14="http://schemas.microsoft.com/office/word/2010/wordml" xmlns:wpg="http://schemas.microsoft.com/office/word/2010/wordprocessingGroup" xmlns:wpi="http://schemas.microsoft.com/office/word/2010/wordprocessingInk" xmlns:wne="http://schemas.microsoft.com/office/word/2006/wordml" xmlns:wps="http://schemas.microsoft.com/office/word/2010/wordprocessingShape" mc:Ignorable="w14 wp14">
+<w:styles xmlns:wpc="http://schemas.microsoft.com/office/word/2010/wordprocessingCanvas" xmlns:mo="http://schemas.microsoft.com/office/mac/office/2008/main" xmlns:mc="http://schemas.openxmlformats.org/markup-compatibility/2006" xmlns:mv="urn:schemas-microsoft-com:mac:vml" xmlns:o="urn:schemas-microsoft-com:office:office" xmlns:r="http://schemas.openxmlformats.org/officeDocument/2006/relationships" xmlns:m="http://schemas.openxmlformats.org/officeDocument/2006/math" xmlns:v="urn:schemas-microsoft-com:vml" xmlns:wp14="http://schemas.microsoft.com/office/word/2010/wordprocessingDrawing" xmlns:wp="http://schemas.openxmlformats.org/drawingml/2006/wordprocessingDrawing" xmlns:w10="urn:schemas-microsoft-com:office:word" xmlns:w="http://schemas.openxmlformats.org/wordprocessingml/2006/main" xmlns:w14="http://schemas.microsoft.com/office/word/2010/wordml" xmlns:wpg="http://schemas.microsoft.com/office/word/2010/wordprocessingGroup" xmlns:wpi="http://schemas.microsoft.com/office/word/2010/wordprocessingInk" xmlns:wne="http://schemas.microsoft.com/office/word/2006/wordml" xmlns:wps="http://schemas.microsoft.com/office/word/2010/wordprocessingShape" mc:Ignorable="w14 wp14">
   <w:docDefaults>
     <w:rPrDefault>
       <w:rPr>
@@ -4694,7 +4718,7 @@
       </w:pPr>
     </w:pPrDefault>
   </w:docDefaults>
-  <w:latentStyles w:defLockedState="0" w:defUIPriority="99" w:defSemiHidden="1" w:defUnhideWhenUsed="1" w:defQFormat="0" w:count="267">
+  <w:latentStyles w:defLockedState="0" w:defUIPriority="99" w:defSemiHidden="1" w:defUnhideWhenUsed="1" w:defQFormat="0" w:count="276">
     <w:lsdException w:name="Normal" w:semiHidden="0" w:uiPriority="0" w:unhideWhenUsed="0" w:qFormat="1"/>
     <w:lsdException w:name="heading 1" w:semiHidden="0" w:uiPriority="9" w:unhideWhenUsed="0" w:qFormat="1"/>
     <w:lsdException w:name="heading 2" w:uiPriority="9" w:qFormat="1"/>
@@ -5281,7 +5305,7 @@
 </file>
 
 <file path=customXml/itemProps1.xml><?xml version="1.0" encoding="utf-8"?>
-<ds:datastoreItem xmlns:ds="http://schemas.openxmlformats.org/officeDocument/2006/customXml" ds:itemID="{E91BC9B7-3B59-45DA-8912-E7723439D54E}">
+<ds:datastoreItem xmlns:ds="http://schemas.openxmlformats.org/officeDocument/2006/customXml" ds:itemID="{B1040EB0-9C76-954D-9DB6-E1B4ACB97878}">
   <ds:schemaRefs>
     <ds:schemaRef ds:uri="http://schemas.openxmlformats.org/officeDocument/2006/bibliography"/>
   </ds:schemaRefs>

</xml_diff>

<commit_message>
small addition to intro + log
</commit_message>
<xml_diff>
--- a/docx/01_introduction.docx
+++ b/docx/01_introduction.docx
@@ -3364,7 +3364,21 @@
         <w:rPr>
           <w:rFonts w:ascii="Georgia" w:hAnsi="Georgia"/>
         </w:rPr>
-        <w:t xml:space="preserve">to creating your own EPUB, </w:t>
+        <w:t xml:space="preserve">to creating your own </w:t>
+      </w:r>
+      <w:r>
+        <w:rPr>
+          <w:rFonts w:ascii="Georgia" w:hAnsi="Georgia"/>
+          <w:highlight w:val="cyan"/>
+          <w:u w:val="single"/>
+        </w:rPr>
+        <w:t>EPUB</w:t>
+      </w:r>
+      <w:r>
+        <w:rPr>
+          <w:rFonts w:ascii="Georgia" w:hAnsi="Georgia"/>
+        </w:rPr>
+        <w:t xml:space="preserve">, </w:t>
       </w:r>
       <w:r>
         <w:rPr>
@@ -3377,99 +3391,133 @@
           <w:rFonts w:ascii="Georgia" w:hAnsi="Georgia"/>
         </w:rPr>
         <w:t>7</w:t>
+      </w:r>
+      <w:r>
+        <w:rPr>
+          <w:rFonts w:ascii="Georgia" w:hAnsi="Georgia"/>
+        </w:rPr>
+        <w:t xml:space="preserve"> offers a practical, how-to guide </w:t>
+      </w:r>
+      <w:r>
+        <w:rPr>
+          <w:rFonts w:ascii="Georgia" w:hAnsi="Georgia"/>
+        </w:rPr>
+        <w:t xml:space="preserve">for </w:t>
+      </w:r>
+      <w:r>
+        <w:rPr>
+          <w:rFonts w:ascii="Georgia" w:hAnsi="Georgia"/>
+        </w:rPr>
+        <w:t xml:space="preserve">workflows (both structured and </w:t>
+      </w:r>
+      <w:r>
+        <w:rPr>
+          <w:rFonts w:ascii="Georgia" w:hAnsi="Georgia"/>
+        </w:rPr>
+        <w:t xml:space="preserve">specific to each </w:t>
+      </w:r>
+      <w:r>
+        <w:rPr>
+          <w:rFonts w:ascii="Georgia" w:hAnsi="Georgia"/>
+        </w:rPr>
+        <w:t>scenario)</w:t>
+      </w:r>
+      <w:r>
+        <w:rPr>
+          <w:rFonts w:ascii="Georgia" w:hAnsi="Georgia"/>
+        </w:rPr>
+        <w:t xml:space="preserve"> </w:t>
+      </w:r>
+      <w:r>
+        <w:rPr>
+          <w:rFonts w:ascii="Georgia" w:hAnsi="Georgia"/>
+        </w:rPr>
+        <w:t>and</w:t>
+      </w:r>
+      <w:r>
+        <w:rPr>
+          <w:rFonts w:ascii="Georgia" w:hAnsi="Georgia"/>
+        </w:rPr>
+        <w:t xml:space="preserve"> finally in Chapter 8 </w:t>
+      </w:r>
+      <w:r>
+        <w:rPr>
+          <w:rFonts w:ascii="Georgia" w:hAnsi="Georgia"/>
+        </w:rPr>
+        <w:t xml:space="preserve">we </w:t>
+      </w:r>
+      <w:r>
+        <w:rPr>
+          <w:rFonts w:ascii="Georgia" w:hAnsi="Georgia"/>
+        </w:rPr>
+        <w:t>go into</w:t>
+      </w:r>
+      <w:r>
+        <w:rPr>
+          <w:rFonts w:ascii="Georgia" w:hAnsi="Georgia"/>
+        </w:rPr>
+        <w:t xml:space="preserve"> designing electronic publications for the various scenarios addressed earlier.</w:t>
+      </w:r>
+      <w:r>
+        <w:rPr>
+          <w:rFonts w:ascii="Georgia" w:hAnsi="Georgia"/>
+        </w:rPr>
+        <w:t xml:space="preserve"> In Chapter 9 we look into the future of e-publishing. </w:t>
+      </w:r>
+      <w:r>
+        <w:rPr>
+          <w:rFonts w:ascii="Georgia" w:hAnsi="Georgia"/>
+        </w:rPr>
+        <w:t>The manual ends with a glossary and</w:t>
+      </w:r>
+      <w:r>
+        <w:rPr>
+          <w:rFonts w:ascii="Georgia" w:hAnsi="Georgia"/>
+        </w:rPr>
+        <w:t xml:space="preserve"> a description of the developed software within the different project groups</w:t>
+      </w:r>
+      <w:r>
+        <w:rPr>
+          <w:rFonts w:ascii="Georgia" w:hAnsi="Georgia"/>
+        </w:rPr>
+        <w:t xml:space="preserve">. </w:t>
+      </w:r>
+    </w:p>
+    <w:p>
+      <w:pPr>
+        <w:pStyle w:val="PlainText"/>
+        <w:rPr>
+          <w:rFonts w:ascii="Georgia" w:hAnsi="Georgia"/>
+        </w:rPr>
+      </w:pPr>
+    </w:p>
+    <w:p>
+      <w:pPr>
+        <w:pStyle w:val="PlainText"/>
+        <w:rPr>
+          <w:rFonts w:ascii="Georgia" w:hAnsi="Georgia"/>
+        </w:rPr>
+      </w:pPr>
+      <w:r>
+        <w:rPr>
+          <w:rFonts w:ascii="Georgia" w:hAnsi="Georgia"/>
+        </w:rPr>
+        <w:t xml:space="preserve">We want to stress here that the manual isn’t as linear </w:t>
+      </w:r>
+      <w:r>
+        <w:rPr>
+          <w:rFonts w:ascii="Georgia" w:hAnsi="Georgia"/>
+        </w:rPr>
+        <w:t>in its setup</w:t>
+      </w:r>
+      <w:r>
+        <w:rPr>
+          <w:rFonts w:ascii="Georgia" w:hAnsi="Georgia"/>
+        </w:rPr>
+        <w:t xml:space="preserve"> as this outline might sound. Especially further on in the manual, some of the used terms may seem confusing at first but will be explained in more depth later. We chose to focus on delivering a practical how-to-guide for e-publishing, starting with the step-by-step guide to creating an ebook (in Chapter 6) and leaving the more detailed argumentation for the next chapters (especially Chapter 7).</w:t>
       </w:r>
       <w:bookmarkStart w:id="0" w:name="_GoBack"/>
       <w:bookmarkEnd w:id="0"/>
-      <w:r>
-        <w:rPr>
-          <w:rFonts w:ascii="Georgia" w:hAnsi="Georgia"/>
-        </w:rPr>
-        <w:t xml:space="preserve"> offers a practical, how-to guide </w:t>
-      </w:r>
-      <w:r>
-        <w:rPr>
-          <w:rFonts w:ascii="Georgia" w:hAnsi="Georgia"/>
-        </w:rPr>
-        <w:t xml:space="preserve">for </w:t>
-      </w:r>
-      <w:r>
-        <w:rPr>
-          <w:rFonts w:ascii="Georgia" w:hAnsi="Georgia"/>
-        </w:rPr>
-        <w:t xml:space="preserve">workflows (both structured and </w:t>
-      </w:r>
-      <w:r>
-        <w:rPr>
-          <w:rFonts w:ascii="Georgia" w:hAnsi="Georgia"/>
-        </w:rPr>
-        <w:t xml:space="preserve">specific to each </w:t>
-      </w:r>
-      <w:r>
-        <w:rPr>
-          <w:rFonts w:ascii="Georgia" w:hAnsi="Georgia"/>
-        </w:rPr>
-        <w:t>scenario)</w:t>
-      </w:r>
-      <w:r>
-        <w:rPr>
-          <w:rFonts w:ascii="Georgia" w:hAnsi="Georgia"/>
-        </w:rPr>
-        <w:t xml:space="preserve"> </w:t>
-      </w:r>
-      <w:r>
-        <w:rPr>
-          <w:rFonts w:ascii="Georgia" w:hAnsi="Georgia"/>
-        </w:rPr>
-        <w:t>and</w:t>
-      </w:r>
-      <w:r>
-        <w:rPr>
-          <w:rFonts w:ascii="Georgia" w:hAnsi="Georgia"/>
-        </w:rPr>
-        <w:t xml:space="preserve"> finally in Chapter 8 </w:t>
-      </w:r>
-      <w:r>
-        <w:rPr>
-          <w:rFonts w:ascii="Georgia" w:hAnsi="Georgia"/>
-        </w:rPr>
-        <w:t xml:space="preserve">we </w:t>
-      </w:r>
-      <w:r>
-        <w:rPr>
-          <w:rFonts w:ascii="Georgia" w:hAnsi="Georgia"/>
-        </w:rPr>
-        <w:t>go into</w:t>
-      </w:r>
-      <w:r>
-        <w:rPr>
-          <w:rFonts w:ascii="Georgia" w:hAnsi="Georgia"/>
-        </w:rPr>
-        <w:t xml:space="preserve"> designing electronic publications for the various scenarios addressed earlier.</w:t>
-      </w:r>
-      <w:r>
-        <w:rPr>
-          <w:rFonts w:ascii="Georgia" w:hAnsi="Georgia"/>
-        </w:rPr>
-        <w:t xml:space="preserve"> In Chapter 9 we look into the future of e-publishing. </w:t>
-      </w:r>
-      <w:r>
-        <w:rPr>
-          <w:rFonts w:ascii="Georgia" w:hAnsi="Georgia"/>
-        </w:rPr>
-        <w:t>The manual ends with a glossary and</w:t>
-      </w:r>
-      <w:r>
-        <w:rPr>
-          <w:rFonts w:ascii="Georgia" w:hAnsi="Georgia"/>
-        </w:rPr>
-        <w:t xml:space="preserve"> a description of the developed software within the different project groups</w:t>
-      </w:r>
-      <w:r>
-        <w:rPr>
-          <w:rFonts w:ascii="Georgia" w:hAnsi="Georgia"/>
-        </w:rPr>
-        <w:t xml:space="preserve">. </w:t>
-      </w:r>
     </w:p>
     <w:p>
       <w:pPr>
@@ -4202,7 +4250,14 @@
         <w:rPr>
           <w:rFonts w:ascii="Georgia" w:hAnsi="Georgia"/>
         </w:rPr>
-        <w:t xml:space="preserve"> creators can already take with their publications, by using simple and inexpensive tools, and without needing to </w:t>
+        <w:t xml:space="preserve"> creators can already take with their publications, by using simple and </w:t>
+      </w:r>
+      <w:r>
+        <w:rPr>
+          <w:rFonts w:ascii="Georgia" w:hAnsi="Georgia"/>
+        </w:rPr>
+        <w:lastRenderedPageBreak/>
+        <w:t xml:space="preserve">inexpensive tools, and without needing to </w:t>
       </w:r>
       <w:r>
         <w:rPr>
@@ -4283,7 +4338,6 @@
           <w:rFonts w:ascii="Georgia" w:hAnsi="Georgia"/>
           <w:highlight w:val="darkRed"/>
         </w:rPr>
-        <w:lastRenderedPageBreak/>
         <w:t>[^RAAK-MKB]</w:t>
       </w:r>
       <w:r>
@@ -5305,7 +5359,7 @@
 </file>
 
 <file path=customXml/itemProps1.xml><?xml version="1.0" encoding="utf-8"?>
-<ds:datastoreItem xmlns:ds="http://schemas.openxmlformats.org/officeDocument/2006/customXml" ds:itemID="{B1040EB0-9C76-954D-9DB6-E1B4ACB97878}">
+<ds:datastoreItem xmlns:ds="http://schemas.openxmlformats.org/officeDocument/2006/customXml" ds:itemID="{B7B1BD5C-3782-F74A-9F33-0D6BC7E1D11E}">
   <ds:schemaRefs>
     <ds:schemaRef ds:uri="http://schemas.openxmlformats.org/officeDocument/2006/bibliography"/>
   </ds:schemaRefs>

</xml_diff>

<commit_message>
edited miriam's addition to chapter 1
</commit_message>
<xml_diff>
--- a/docx/01_introduction.docx
+++ b/docx/01_introduction.docx
@@ -1,6 +1,6 @@
 
 <file path=word/document.xml><?xml version="1.0" encoding="utf-8"?>
-<w:document xmlns:wpc="http://schemas.microsoft.com/office/word/2010/wordprocessingCanvas" xmlns:mo="http://schemas.microsoft.com/office/mac/office/2008/main" xmlns:mc="http://schemas.openxmlformats.org/markup-compatibility/2006" xmlns:mv="urn:schemas-microsoft-com:mac:vml" xmlns:o="urn:schemas-microsoft-com:office:office" xmlns:r="http://schemas.openxmlformats.org/officeDocument/2006/relationships" xmlns:m="http://schemas.openxmlformats.org/officeDocument/2006/math" xmlns:v="urn:schemas-microsoft-com:vml" xmlns:wp14="http://schemas.microsoft.com/office/word/2010/wordprocessingDrawing" xmlns:wp="http://schemas.openxmlformats.org/drawingml/2006/wordprocessingDrawing" xmlns:w10="urn:schemas-microsoft-com:office:word" xmlns:w="http://schemas.openxmlformats.org/wordprocessingml/2006/main" xmlns:w14="http://schemas.microsoft.com/office/word/2010/wordml" xmlns:wpg="http://schemas.microsoft.com/office/word/2010/wordprocessingGroup" xmlns:wpi="http://schemas.microsoft.com/office/word/2010/wordprocessingInk" xmlns:wne="http://schemas.microsoft.com/office/word/2006/wordml" xmlns:wps="http://schemas.microsoft.com/office/word/2010/wordprocessingShape" mc:Ignorable="w14 wp14">
+<w:document xmlns:wpc="http://schemas.microsoft.com/office/word/2010/wordprocessingCanvas" xmlns:mc="http://schemas.openxmlformats.org/markup-compatibility/2006" xmlns:o="urn:schemas-microsoft-com:office:office" xmlns:r="http://schemas.openxmlformats.org/officeDocument/2006/relationships" xmlns:m="http://schemas.openxmlformats.org/officeDocument/2006/math" xmlns:v="urn:schemas-microsoft-com:vml" xmlns:wp14="http://schemas.microsoft.com/office/word/2010/wordprocessingDrawing" xmlns:wp="http://schemas.openxmlformats.org/drawingml/2006/wordprocessingDrawing" xmlns:w10="urn:schemas-microsoft-com:office:word" xmlns:w="http://schemas.openxmlformats.org/wordprocessingml/2006/main" xmlns:w14="http://schemas.microsoft.com/office/word/2010/wordml" xmlns:wpg="http://schemas.microsoft.com/office/word/2010/wordprocessingGroup" xmlns:wpi="http://schemas.microsoft.com/office/word/2010/wordprocessingInk" xmlns:wne="http://schemas.microsoft.com/office/word/2006/wordml" xmlns:wps="http://schemas.microsoft.com/office/word/2010/wordprocessingShape" mc:Ignorable="w14 wp14">
   <w:body>
     <w:p>
       <w:pPr>
@@ -9,6 +9,8 @@
           <w:rFonts w:ascii="Georgia" w:hAnsi="Georgia"/>
         </w:rPr>
       </w:pPr>
+      <w:bookmarkStart w:id="0" w:name="_GoBack"/>
+      <w:bookmarkEnd w:id="0"/>
       <w:r>
         <w:rPr>
           <w:rFonts w:ascii="Georgia" w:hAnsi="Georgia"/>
@@ -3502,22 +3504,150 @@
         <w:rPr>
           <w:rFonts w:ascii="Georgia" w:hAnsi="Georgia"/>
         </w:rPr>
-        <w:t xml:space="preserve">We want to stress here that the manual isn’t as linear </w:t>
-      </w:r>
-      <w:r>
-        <w:rPr>
-          <w:rFonts w:ascii="Georgia" w:hAnsi="Georgia"/>
-        </w:rPr>
-        <w:t>in its setup</w:t>
-      </w:r>
-      <w:r>
-        <w:rPr>
-          <w:rFonts w:ascii="Georgia" w:hAnsi="Georgia"/>
-        </w:rPr>
-        <w:t xml:space="preserve"> as this outline might sound. Especially further on in the manual, some of the used terms may seem confusing at first but will be explained in more depth later. We chose to focus on delivering a practical how-to-guide for e-publishing, starting with the step-by-step guide to creating an ebook (in Chapter 6) and leaving the more detailed argumentation for the next chapters (especially Chapter 7).</w:t>
-      </w:r>
-      <w:bookmarkStart w:id="0" w:name="_GoBack"/>
-      <w:bookmarkEnd w:id="0"/>
+        <w:t xml:space="preserve">We </w:t>
+      </w:r>
+      <w:r>
+        <w:rPr>
+          <w:rFonts w:ascii="Georgia" w:hAnsi="Georgia"/>
+        </w:rPr>
+        <w:t xml:space="preserve">wish </w:t>
+      </w:r>
+      <w:r>
+        <w:rPr>
+          <w:rFonts w:ascii="Georgia" w:hAnsi="Georgia"/>
+        </w:rPr>
+        <w:t xml:space="preserve">to stress here that the </w:t>
+      </w:r>
+      <w:r>
+        <w:rPr>
+          <w:rFonts w:ascii="Georgia" w:hAnsi="Georgia"/>
+        </w:rPr>
+        <w:t xml:space="preserve">structure of the </w:t>
+      </w:r>
+      <w:r>
+        <w:rPr>
+          <w:rFonts w:ascii="Georgia" w:hAnsi="Georgia"/>
+        </w:rPr>
+        <w:t xml:space="preserve">manual isn’t as linear as this outline </w:t>
+      </w:r>
+      <w:r>
+        <w:rPr>
+          <w:rFonts w:ascii="Georgia" w:hAnsi="Georgia"/>
+        </w:rPr>
+        <w:t xml:space="preserve">may </w:t>
+      </w:r>
+      <w:r>
+        <w:rPr>
+          <w:rFonts w:ascii="Georgia" w:hAnsi="Georgia"/>
+        </w:rPr>
+        <w:t>suggest</w:t>
+      </w:r>
+      <w:r>
+        <w:rPr>
+          <w:rFonts w:ascii="Georgia" w:hAnsi="Georgia"/>
+        </w:rPr>
+        <w:t xml:space="preserve">. </w:t>
+      </w:r>
+      <w:r>
+        <w:rPr>
+          <w:rFonts w:ascii="Georgia" w:hAnsi="Georgia"/>
+        </w:rPr>
+        <w:t xml:space="preserve">Particularly </w:t>
+      </w:r>
+      <w:r>
+        <w:rPr>
+          <w:rFonts w:ascii="Georgia" w:hAnsi="Georgia"/>
+        </w:rPr>
+        <w:t xml:space="preserve">further on in the manual, some of the </w:t>
+      </w:r>
+      <w:r>
+        <w:rPr>
+          <w:rFonts w:ascii="Georgia" w:hAnsi="Georgia"/>
+        </w:rPr>
+        <w:t>terminology</w:t>
+      </w:r>
+      <w:r>
+        <w:rPr>
+          <w:rFonts w:ascii="Georgia" w:hAnsi="Georgia"/>
+        </w:rPr>
+        <w:t xml:space="preserve"> may seem confusing at first</w:t>
+      </w:r>
+      <w:r>
+        <w:rPr>
+          <w:rFonts w:ascii="Georgia" w:hAnsi="Georgia"/>
+        </w:rPr>
+        <w:t>,</w:t>
+      </w:r>
+      <w:r>
+        <w:rPr>
+          <w:rFonts w:ascii="Georgia" w:hAnsi="Georgia"/>
+        </w:rPr>
+        <w:t xml:space="preserve"> but will be explained in more </w:t>
+      </w:r>
+      <w:r>
+        <w:rPr>
+          <w:rFonts w:ascii="Georgia" w:hAnsi="Georgia"/>
+        </w:rPr>
+        <w:t xml:space="preserve">detail </w:t>
+      </w:r>
+      <w:r>
+        <w:rPr>
+          <w:rFonts w:ascii="Georgia" w:hAnsi="Georgia"/>
+        </w:rPr>
+        <w:t>later. We chose to focus on delivering a practical how-to</w:t>
+      </w:r>
+      <w:r>
+        <w:rPr>
+          <w:rFonts w:ascii="Georgia" w:hAnsi="Georgia"/>
+        </w:rPr>
+        <w:t xml:space="preserve"> </w:t>
+      </w:r>
+      <w:r>
+        <w:rPr>
+          <w:rFonts w:ascii="Georgia" w:hAnsi="Georgia"/>
+        </w:rPr>
+        <w:t xml:space="preserve">guide for </w:t>
+      </w:r>
+      <w:r>
+        <w:rPr>
+          <w:rFonts w:ascii="Georgia" w:hAnsi="Georgia"/>
+          <w:highlight w:val="cyan"/>
+          <w:u w:val="single"/>
+        </w:rPr>
+        <w:t>e-publishing</w:t>
+      </w:r>
+      <w:r>
+        <w:rPr>
+          <w:rFonts w:ascii="Georgia" w:hAnsi="Georgia"/>
+        </w:rPr>
+        <w:t xml:space="preserve">, starting with the step-by-step guide to creating an </w:t>
+      </w:r>
+      <w:r>
+        <w:rPr>
+          <w:rFonts w:ascii="Georgia" w:hAnsi="Georgia"/>
+          <w:highlight w:val="cyan"/>
+          <w:u w:val="single"/>
+        </w:rPr>
+        <w:t>ebook</w:t>
+      </w:r>
+      <w:r>
+        <w:rPr>
+          <w:rFonts w:ascii="Georgia" w:hAnsi="Georgia"/>
+        </w:rPr>
+        <w:t xml:space="preserve"> (in Chapter 6) and leaving the more detailed argumentation for the next chapters (</w:t>
+      </w:r>
+      <w:r>
+        <w:rPr>
+          <w:rFonts w:ascii="Georgia" w:hAnsi="Georgia"/>
+        </w:rPr>
+        <w:t xml:space="preserve">particularly </w:t>
+      </w:r>
+      <w:r>
+        <w:rPr>
+          <w:rFonts w:ascii="Georgia" w:hAnsi="Georgia"/>
+        </w:rPr>
+        <w:t>Chapter 7).</w:t>
+      </w:r>
     </w:p>
     <w:p>
       <w:pPr>
@@ -4458,7 +4588,7 @@
       </w:pPr>
     </w:pPrDefault>
   </w:docDefaults>
-  <w:latentStyles w:defLockedState="0" w:defUIPriority="99" w:defSemiHidden="1" w:defUnhideWhenUsed="1" w:defQFormat="0" w:count="276">
+  <w:latentStyles w:defLockedState="0" w:defUIPriority="99" w:defSemiHidden="1" w:defUnhideWhenUsed="1" w:defQFormat="0" w:count="267">
     <w:lsdException w:name="Normal" w:semiHidden="0" w:uiPriority="0" w:unhideWhenUsed="0" w:qFormat="1"/>
     <w:lsdException w:name="heading 1" w:semiHidden="0" w:uiPriority="9" w:unhideWhenUsed="0" w:qFormat="1"/>
     <w:lsdException w:name="heading 2" w:uiPriority="9" w:qFormat="1"/>
@@ -4756,7 +4886,7 @@
 </file>
 
 <file path=word/stylesWithEffects.xml><?xml version="1.0" encoding="utf-8"?>
-<w:styles xmlns:wpc="http://schemas.microsoft.com/office/word/2010/wordprocessingCanvas" xmlns:mo="http://schemas.microsoft.com/office/mac/office/2008/main" xmlns:mc="http://schemas.openxmlformats.org/markup-compatibility/2006" xmlns:mv="urn:schemas-microsoft-com:mac:vml" xmlns:o="urn:schemas-microsoft-com:office:office" xmlns:r="http://schemas.openxmlformats.org/officeDocument/2006/relationships" xmlns:m="http://schemas.openxmlformats.org/officeDocument/2006/math" xmlns:v="urn:schemas-microsoft-com:vml" xmlns:wp14="http://schemas.microsoft.com/office/word/2010/wordprocessingDrawing" xmlns:wp="http://schemas.openxmlformats.org/drawingml/2006/wordprocessingDrawing" xmlns:w10="urn:schemas-microsoft-com:office:word" xmlns:w="http://schemas.openxmlformats.org/wordprocessingml/2006/main" xmlns:w14="http://schemas.microsoft.com/office/word/2010/wordml" xmlns:wpg="http://schemas.microsoft.com/office/word/2010/wordprocessingGroup" xmlns:wpi="http://schemas.microsoft.com/office/word/2010/wordprocessingInk" xmlns:wne="http://schemas.microsoft.com/office/word/2006/wordml" xmlns:wps="http://schemas.microsoft.com/office/word/2010/wordprocessingShape" mc:Ignorable="w14 wp14">
+<w:styles xmlns:wpc="http://schemas.microsoft.com/office/word/2010/wordprocessingCanvas" xmlns:mc="http://schemas.openxmlformats.org/markup-compatibility/2006" xmlns:o="urn:schemas-microsoft-com:office:office" xmlns:r="http://schemas.openxmlformats.org/officeDocument/2006/relationships" xmlns:m="http://schemas.openxmlformats.org/officeDocument/2006/math" xmlns:v="urn:schemas-microsoft-com:vml" xmlns:wp14="http://schemas.microsoft.com/office/word/2010/wordprocessingDrawing" xmlns:wp="http://schemas.openxmlformats.org/drawingml/2006/wordprocessingDrawing" xmlns:w10="urn:schemas-microsoft-com:office:word" xmlns:w="http://schemas.openxmlformats.org/wordprocessingml/2006/main" xmlns:w14="http://schemas.microsoft.com/office/word/2010/wordml" xmlns:wpg="http://schemas.microsoft.com/office/word/2010/wordprocessingGroup" xmlns:wpi="http://schemas.microsoft.com/office/word/2010/wordprocessingInk" xmlns:wne="http://schemas.microsoft.com/office/word/2006/wordml" xmlns:wps="http://schemas.microsoft.com/office/word/2010/wordprocessingShape" mc:Ignorable="w14 wp14">
   <w:docDefaults>
     <w:rPrDefault>
       <w:rPr>
@@ -4772,7 +4902,7 @@
       </w:pPr>
     </w:pPrDefault>
   </w:docDefaults>
-  <w:latentStyles w:defLockedState="0" w:defUIPriority="99" w:defSemiHidden="1" w:defUnhideWhenUsed="1" w:defQFormat="0" w:count="276">
+  <w:latentStyles w:defLockedState="0" w:defUIPriority="99" w:defSemiHidden="1" w:defUnhideWhenUsed="1" w:defQFormat="0" w:count="267">
     <w:lsdException w:name="Normal" w:semiHidden="0" w:uiPriority="0" w:unhideWhenUsed="0" w:qFormat="1"/>
     <w:lsdException w:name="heading 1" w:semiHidden="0" w:uiPriority="9" w:unhideWhenUsed="0" w:qFormat="1"/>
     <w:lsdException w:name="heading 2" w:uiPriority="9" w:qFormat="1"/>
@@ -5359,7 +5489,7 @@
 </file>
 
 <file path=customXml/itemProps1.xml><?xml version="1.0" encoding="utf-8"?>
-<ds:datastoreItem xmlns:ds="http://schemas.openxmlformats.org/officeDocument/2006/customXml" ds:itemID="{B7B1BD5C-3782-F74A-9F33-0D6BC7E1D11E}">
+<ds:datastoreItem xmlns:ds="http://schemas.openxmlformats.org/officeDocument/2006/customXml" ds:itemID="{119D9944-3490-4758-AFB6-45608F3D8657}">
   <ds:schemaRefs>
     <ds:schemaRef ds:uri="http://schemas.openxmlformats.org/officeDocument/2006/bibliography"/>
   </ds:schemaRefs>

</xml_diff>